<commit_message>
Updated Lit Structure & Highlighted parts from Papers
</commit_message>
<xml_diff>
--- a/documentation/LiteratureReview.docx
+++ b/documentation/LiteratureReview.docx
@@ -4,26 +4,76 @@
   <w:body>
     <w:p>
       <w:pPr>
+        <w:pStyle w:val="Heading1"/>
+        <w:rPr>
+          <w:rStyle w:val="IntenseReference"/>
+          <w:b w:val="0"/>
+          <w:sz w:val="24"/>
+        </w:rPr>
+      </w:pPr>
+      <w:r>
+        <w:rPr>
+          <w:rStyle w:val="IntenseReference"/>
+          <w:sz w:val="24"/>
+        </w:rPr>
+        <w:t xml:space="preserve">Main Points and Structure </w:t>
+      </w:r>
+      <w:r>
+        <w:rPr>
+          <w:rStyle w:val="IntenseReference"/>
+          <w:b w:val="0"/>
+          <w:sz w:val="24"/>
+        </w:rPr>
+        <w:t>(around 2000 words)</w:t>
+      </w:r>
+    </w:p>
+    <w:p>
+      <w:pPr>
+        <w:jc w:val="both"/>
         <w:rPr>
           <w:i/>
+          <w:sz w:val="18"/>
         </w:rPr>
       </w:pPr>
-      <w:r>
+    </w:p>
+    <w:p>
+      <w:pPr>
+        <w:jc w:val="both"/>
         <w:rPr>
-          <w:b/>
+          <w:rFonts w:cs="Arial"/>
+          <w:i/>
+          <w:color w:val="000000"/>
+          <w:sz w:val="18"/>
+        </w:rPr>
+      </w:pPr>
+      <w:r>
+        <w:rPr>
+          <w:i/>
+          <w:sz w:val="18"/>
+        </w:rPr>
+        <w:t xml:space="preserve">Dissertation Title for Reference -  </w:t>
+      </w:r>
+      <w:r>
+        <w:rPr>
+          <w:rFonts w:cs="Arial"/>
+          <w:i/>
+          <w:color w:val="000000"/>
+          <w:sz w:val="18"/>
           <w:u w:val="single"/>
         </w:rPr>
-        <w:t>Main Points and Structure</w:t>
-      </w:r>
-      <w:r>
-        <w:t xml:space="preserve"> </w:t>
-      </w:r>
-      <w:r>
+        <w:t>Blood Glucose Levels Analysis and Predictions Using Data Mining Techniques</w:t>
+      </w:r>
+    </w:p>
+    <w:p>
+      <w:pPr>
+        <w:jc w:val="both"/>
         <w:rPr>
+          <w:rFonts w:cs="Arial"/>
           <w:i/>
+          <w:color w:val="000000"/>
+          <w:sz w:val="18"/>
         </w:rPr>
-        <w:t>(around 2000 words)</w:t>
-      </w:r>
+      </w:pPr>
     </w:p>
     <w:p>
       <w:pPr>
@@ -32,9 +82,52 @@
           <w:ilvl w:val="0"/>
           <w:numId w:val="2"/>
         </w:numPr>
+        <w:jc w:val="both"/>
       </w:pPr>
       <w:r>
         <w:t xml:space="preserve">Data mining </w:t>
+      </w:r>
+    </w:p>
+    <w:p>
+      <w:pPr>
+        <w:pStyle w:val="ListParagraph"/>
+        <w:numPr>
+          <w:ilvl w:val="1"/>
+          <w:numId w:val="2"/>
+        </w:numPr>
+        <w:jc w:val="both"/>
+      </w:pPr>
+      <w:r>
+        <w:t>What is it?</w:t>
+      </w:r>
+    </w:p>
+    <w:p>
+      <w:pPr>
+        <w:pStyle w:val="ListParagraph"/>
+        <w:numPr>
+          <w:ilvl w:val="1"/>
+          <w:numId w:val="2"/>
+        </w:numPr>
+        <w:jc w:val="both"/>
+      </w:pPr>
+      <w:r>
+        <w:t>What are its uses?</w:t>
+      </w:r>
+    </w:p>
+    <w:p>
+      <w:pPr>
+        <w:pStyle w:val="ListParagraph"/>
+        <w:numPr>
+          <w:ilvl w:val="1"/>
+          <w:numId w:val="2"/>
+        </w:numPr>
+        <w:jc w:val="both"/>
+      </w:pPr>
+      <w:r>
+        <w:t xml:space="preserve">Different types of data </w:t>
+      </w:r>
+      <w:r>
+        <w:t>mining techniques</w:t>
       </w:r>
     </w:p>
     <w:p>
@@ -44,6 +137,7 @@
           <w:ilvl w:val="0"/>
           <w:numId w:val="2"/>
         </w:numPr>
+        <w:jc w:val="both"/>
       </w:pPr>
       <w:r>
         <w:t>Data mining in the medical field especially diabetes</w:t>
@@ -56,9 +150,45 @@
           <w:ilvl w:val="1"/>
           <w:numId w:val="2"/>
         </w:numPr>
+        <w:jc w:val="both"/>
+      </w:pPr>
+      <w:r>
+        <w:t>M</w:t>
+      </w:r>
+      <w:r>
+        <w:t xml:space="preserve">ining techniques most used in medical data mining </w:t>
+      </w:r>
+      <w:r>
+        <w:rPr>
+          <w:i/>
+        </w:rPr>
+        <w:t>(paper 2)</w:t>
+      </w:r>
+    </w:p>
+    <w:p>
+      <w:pPr>
+        <w:pStyle w:val="ListParagraph"/>
+        <w:numPr>
+          <w:ilvl w:val="1"/>
+          <w:numId w:val="2"/>
+        </w:numPr>
+        <w:jc w:val="both"/>
       </w:pPr>
       <w:r>
         <w:t>Short overview of diabetes (what it is, its symptoms and effects …)</w:t>
+      </w:r>
+    </w:p>
+    <w:p>
+      <w:pPr>
+        <w:pStyle w:val="ListParagraph"/>
+        <w:numPr>
+          <w:ilvl w:val="1"/>
+          <w:numId w:val="2"/>
+        </w:numPr>
+        <w:jc w:val="both"/>
+      </w:pPr>
+      <w:r>
+        <w:t>Briefly explain CGMs (and their use for diabetic people) and how data can be mined and used to make predictions</w:t>
       </w:r>
     </w:p>
     <w:p>
@@ -68,9 +198,8 @@
           <w:ilvl w:val="0"/>
           <w:numId w:val="2"/>
         </w:numPr>
-      </w:pPr>
-      <w:bookmarkStart w:id="0" w:name="_GoBack"/>
-      <w:bookmarkEnd w:id="0"/>
+        <w:jc w:val="both"/>
+      </w:pPr>
       <w:r>
         <w:t xml:space="preserve">Prediction Algorithms and their uses </w:t>
       </w:r>
@@ -82,6 +211,7 @@
           <w:ilvl w:val="1"/>
           <w:numId w:val="2"/>
         </w:numPr>
+        <w:jc w:val="both"/>
       </w:pPr>
       <w:r>
         <w:t xml:space="preserve">Classification Algorithms </w:t>
@@ -92,6 +222,21 @@
         </w:rPr>
         <w:t>(paper 1)</w:t>
       </w:r>
+    </w:p>
+    <w:p>
+      <w:pPr>
+        <w:pStyle w:val="ListParagraph"/>
+        <w:numPr>
+          <w:ilvl w:val="1"/>
+          <w:numId w:val="2"/>
+        </w:numPr>
+        <w:jc w:val="both"/>
+      </w:pPr>
+      <w:r>
+        <w:t>Results obtained by some papers using specific algorithms</w:t>
+      </w:r>
+      <w:bookmarkStart w:id="0" w:name="_GoBack"/>
+      <w:bookmarkEnd w:id="0"/>
     </w:p>
     <w:p>
       <w:pPr>
@@ -100,21 +245,16 @@
           <w:ilvl w:val="0"/>
           <w:numId w:val="2"/>
         </w:numPr>
-      </w:pPr>
-      <w:r>
-        <w:t>Best algorithms for scenario</w:t>
-      </w:r>
-    </w:p>
-    <w:p>
-      <w:pPr>
-        <w:pStyle w:val="ListParagraph"/>
-        <w:numPr>
-          <w:ilvl w:val="0"/>
-          <w:numId w:val="2"/>
-        </w:numPr>
-      </w:pPr>
-      <w:r>
-        <w:t>Briefly explain CGMs (and their use for diabetic people) and how data can be mined and used to make predictions</w:t>
+        <w:jc w:val="both"/>
+      </w:pPr>
+      <w:r>
+        <w:t>Best algorithms</w:t>
+      </w:r>
+      <w:r>
+        <w:t xml:space="preserve"> chosen</w:t>
+      </w:r>
+      <w:r>
+        <w:t xml:space="preserve"> for scenario</w:t>
       </w:r>
     </w:p>
     <w:p>
@@ -122,13 +262,65 @@
         <w:pBdr>
           <w:bottom w:val="single" w:sz="4" w:space="1" w:color="auto"/>
         </w:pBdr>
-      </w:pPr>
-    </w:p>
-    <w:p/>
-    <w:p/>
+        <w:jc w:val="both"/>
+      </w:pPr>
+    </w:p>
+    <w:p>
+      <w:pPr>
+        <w:jc w:val="both"/>
+      </w:pPr>
+    </w:p>
+    <w:p>
+      <w:pPr>
+        <w:pStyle w:val="Heading1"/>
+        <w:rPr>
+          <w:rStyle w:val="IntenseReference"/>
+          <w:sz w:val="24"/>
+        </w:rPr>
+      </w:pPr>
+      <w:r>
+        <w:rPr>
+          <w:rStyle w:val="IntenseReference"/>
+          <w:sz w:val="24"/>
+        </w:rPr>
+        <w:t>Lit</w:t>
+      </w:r>
+      <w:r>
+        <w:rPr>
+          <w:rStyle w:val="IntenseReference"/>
+          <w:sz w:val="24"/>
+        </w:rPr>
+        <w:t>erature Review</w:t>
+      </w:r>
+    </w:p>
+    <w:p>
+      <w:pPr>
+        <w:jc w:val="both"/>
+      </w:pPr>
+    </w:p>
+    <w:p>
+      <w:pPr>
+        <w:pStyle w:val="Heading9"/>
+        <w:rPr>
+          <w:color w:val="auto"/>
+        </w:rPr>
+      </w:pPr>
+      <w:r>
+        <w:rPr>
+          <w:color w:val="auto"/>
+        </w:rPr>
+        <w:t>Section 1</w:t>
+      </w:r>
+      <w:r>
+        <w:rPr>
+          <w:color w:val="auto"/>
+        </w:rPr>
+        <w:t xml:space="preserve"> – Data mining</w:t>
+      </w:r>
+    </w:p>
     <w:sectPr>
       <w:pgSz w:w="11906" w:h="16838"/>
-      <w:pgMar w:top="1440" w:right="1440" w:bottom="1440" w:left="1440" w:header="708" w:footer="708" w:gutter="0"/>
+      <w:pgMar w:top="567" w:right="1133" w:bottom="1440" w:left="1134" w:header="708" w:footer="708" w:gutter="0"/>
       <w:cols w:space="708"/>
       <w:docGrid w:linePitch="360"/>
     </w:sectPr>
@@ -386,7 +578,7 @@
     </w:rPrDefault>
     <w:pPrDefault>
       <w:pPr>
-        <w:spacing w:after="160" w:line="259" w:lineRule="auto"/>
+        <w:spacing w:after="80"/>
       </w:pPr>
     </w:pPrDefault>
   </w:docDefaults>
@@ -771,6 +963,201 @@
     <w:name w:val="Normal"/>
     <w:qFormat/>
   </w:style>
+  <w:style w:type="paragraph" w:styleId="Heading1">
+    <w:name w:val="heading 1"/>
+    <w:basedOn w:val="Normal"/>
+    <w:next w:val="Normal"/>
+    <w:link w:val="Heading1Char"/>
+    <w:uiPriority w:val="9"/>
+    <w:qFormat/>
+    <w:rsid w:val="007A0E4D"/>
+    <w:pPr>
+      <w:keepNext/>
+      <w:keepLines/>
+      <w:spacing w:before="240" w:after="0"/>
+      <w:outlineLvl w:val="0"/>
+    </w:pPr>
+    <w:rPr>
+      <w:rFonts w:asciiTheme="majorHAnsi" w:eastAsiaTheme="majorEastAsia" w:hAnsiTheme="majorHAnsi" w:cstheme="majorBidi"/>
+      <w:color w:val="1481AB" w:themeColor="accent1" w:themeShade="BF"/>
+      <w:sz w:val="32"/>
+      <w:szCs w:val="32"/>
+    </w:rPr>
+  </w:style>
+  <w:style w:type="paragraph" w:styleId="Heading2">
+    <w:name w:val="heading 2"/>
+    <w:basedOn w:val="Normal"/>
+    <w:next w:val="Normal"/>
+    <w:link w:val="Heading2Char"/>
+    <w:uiPriority w:val="9"/>
+    <w:unhideWhenUsed/>
+    <w:qFormat/>
+    <w:rsid w:val="00F159D7"/>
+    <w:pPr>
+      <w:keepNext/>
+      <w:keepLines/>
+      <w:spacing w:before="40" w:after="0"/>
+      <w:outlineLvl w:val="1"/>
+    </w:pPr>
+    <w:rPr>
+      <w:rFonts w:asciiTheme="majorHAnsi" w:eastAsiaTheme="majorEastAsia" w:hAnsiTheme="majorHAnsi" w:cstheme="majorBidi"/>
+      <w:color w:val="1481AB" w:themeColor="accent1" w:themeShade="BF"/>
+      <w:sz w:val="26"/>
+      <w:szCs w:val="26"/>
+    </w:rPr>
+  </w:style>
+  <w:style w:type="paragraph" w:styleId="Heading3">
+    <w:name w:val="heading 3"/>
+    <w:basedOn w:val="Normal"/>
+    <w:next w:val="Normal"/>
+    <w:link w:val="Heading3Char"/>
+    <w:uiPriority w:val="9"/>
+    <w:unhideWhenUsed/>
+    <w:qFormat/>
+    <w:rsid w:val="00F159D7"/>
+    <w:pPr>
+      <w:keepNext/>
+      <w:keepLines/>
+      <w:spacing w:before="40" w:after="0"/>
+      <w:outlineLvl w:val="2"/>
+    </w:pPr>
+    <w:rPr>
+      <w:rFonts w:asciiTheme="majorHAnsi" w:eastAsiaTheme="majorEastAsia" w:hAnsiTheme="majorHAnsi" w:cstheme="majorBidi"/>
+      <w:color w:val="0D5571" w:themeColor="accent1" w:themeShade="7F"/>
+      <w:sz w:val="24"/>
+      <w:szCs w:val="24"/>
+    </w:rPr>
+  </w:style>
+  <w:style w:type="paragraph" w:styleId="Heading4">
+    <w:name w:val="heading 4"/>
+    <w:basedOn w:val="Normal"/>
+    <w:next w:val="Normal"/>
+    <w:link w:val="Heading4Char"/>
+    <w:uiPriority w:val="9"/>
+    <w:unhideWhenUsed/>
+    <w:qFormat/>
+    <w:rsid w:val="00F159D7"/>
+    <w:pPr>
+      <w:keepNext/>
+      <w:keepLines/>
+      <w:spacing w:before="40" w:after="0"/>
+      <w:outlineLvl w:val="3"/>
+    </w:pPr>
+    <w:rPr>
+      <w:rFonts w:asciiTheme="majorHAnsi" w:eastAsiaTheme="majorEastAsia" w:hAnsiTheme="majorHAnsi" w:cstheme="majorBidi"/>
+      <w:i/>
+      <w:iCs/>
+      <w:color w:val="1481AB" w:themeColor="accent1" w:themeShade="BF"/>
+    </w:rPr>
+  </w:style>
+  <w:style w:type="paragraph" w:styleId="Heading5">
+    <w:name w:val="heading 5"/>
+    <w:basedOn w:val="Normal"/>
+    <w:next w:val="Normal"/>
+    <w:link w:val="Heading5Char"/>
+    <w:uiPriority w:val="9"/>
+    <w:unhideWhenUsed/>
+    <w:qFormat/>
+    <w:rsid w:val="00F159D7"/>
+    <w:pPr>
+      <w:keepNext/>
+      <w:keepLines/>
+      <w:spacing w:before="40" w:after="0"/>
+      <w:outlineLvl w:val="4"/>
+    </w:pPr>
+    <w:rPr>
+      <w:rFonts w:asciiTheme="majorHAnsi" w:eastAsiaTheme="majorEastAsia" w:hAnsiTheme="majorHAnsi" w:cstheme="majorBidi"/>
+      <w:color w:val="1481AB" w:themeColor="accent1" w:themeShade="BF"/>
+    </w:rPr>
+  </w:style>
+  <w:style w:type="paragraph" w:styleId="Heading6">
+    <w:name w:val="heading 6"/>
+    <w:basedOn w:val="Normal"/>
+    <w:next w:val="Normal"/>
+    <w:link w:val="Heading6Char"/>
+    <w:uiPriority w:val="9"/>
+    <w:unhideWhenUsed/>
+    <w:qFormat/>
+    <w:rsid w:val="00F159D7"/>
+    <w:pPr>
+      <w:keepNext/>
+      <w:keepLines/>
+      <w:spacing w:before="40" w:after="0"/>
+      <w:outlineLvl w:val="5"/>
+    </w:pPr>
+    <w:rPr>
+      <w:rFonts w:asciiTheme="majorHAnsi" w:eastAsiaTheme="majorEastAsia" w:hAnsiTheme="majorHAnsi" w:cstheme="majorBidi"/>
+      <w:color w:val="0D5571" w:themeColor="accent1" w:themeShade="7F"/>
+    </w:rPr>
+  </w:style>
+  <w:style w:type="paragraph" w:styleId="Heading7">
+    <w:name w:val="heading 7"/>
+    <w:basedOn w:val="Normal"/>
+    <w:next w:val="Normal"/>
+    <w:link w:val="Heading7Char"/>
+    <w:uiPriority w:val="9"/>
+    <w:unhideWhenUsed/>
+    <w:qFormat/>
+    <w:rsid w:val="00F159D7"/>
+    <w:pPr>
+      <w:keepNext/>
+      <w:keepLines/>
+      <w:spacing w:before="40" w:after="0"/>
+      <w:outlineLvl w:val="6"/>
+    </w:pPr>
+    <w:rPr>
+      <w:rFonts w:asciiTheme="majorHAnsi" w:eastAsiaTheme="majorEastAsia" w:hAnsiTheme="majorHAnsi" w:cstheme="majorBidi"/>
+      <w:i/>
+      <w:iCs/>
+      <w:color w:val="0D5571" w:themeColor="accent1" w:themeShade="7F"/>
+    </w:rPr>
+  </w:style>
+  <w:style w:type="paragraph" w:styleId="Heading8">
+    <w:name w:val="heading 8"/>
+    <w:basedOn w:val="Normal"/>
+    <w:next w:val="Normal"/>
+    <w:link w:val="Heading8Char"/>
+    <w:uiPriority w:val="9"/>
+    <w:unhideWhenUsed/>
+    <w:qFormat/>
+    <w:rsid w:val="00F159D7"/>
+    <w:pPr>
+      <w:keepNext/>
+      <w:keepLines/>
+      <w:spacing w:before="40" w:after="0"/>
+      <w:outlineLvl w:val="7"/>
+    </w:pPr>
+    <w:rPr>
+      <w:rFonts w:asciiTheme="majorHAnsi" w:eastAsiaTheme="majorEastAsia" w:hAnsiTheme="majorHAnsi" w:cstheme="majorBidi"/>
+      <w:color w:val="272727" w:themeColor="text1" w:themeTint="D8"/>
+      <w:sz w:val="21"/>
+      <w:szCs w:val="21"/>
+    </w:rPr>
+  </w:style>
+  <w:style w:type="paragraph" w:styleId="Heading9">
+    <w:name w:val="heading 9"/>
+    <w:basedOn w:val="Normal"/>
+    <w:next w:val="Normal"/>
+    <w:link w:val="Heading9Char"/>
+    <w:uiPriority w:val="9"/>
+    <w:unhideWhenUsed/>
+    <w:qFormat/>
+    <w:rsid w:val="00F159D7"/>
+    <w:pPr>
+      <w:keepNext/>
+      <w:keepLines/>
+      <w:spacing w:before="40" w:after="0"/>
+      <w:outlineLvl w:val="8"/>
+    </w:pPr>
+    <w:rPr>
+      <w:rFonts w:asciiTheme="majorHAnsi" w:eastAsiaTheme="majorEastAsia" w:hAnsiTheme="majorHAnsi" w:cstheme="majorBidi"/>
+      <w:i/>
+      <w:iCs/>
+      <w:color w:val="272727" w:themeColor="text1" w:themeTint="D8"/>
+      <w:sz w:val="21"/>
+      <w:szCs w:val="21"/>
+    </w:rPr>
+  </w:style>
   <w:style w:type="character" w:default="1" w:styleId="DefaultParagraphFont">
     <w:name w:val="Default Paragraph Font"/>
     <w:uiPriority w:val="1"/>
@@ -809,13 +1196,204 @@
       <w:contextualSpacing/>
     </w:pPr>
   </w:style>
+  <w:style w:type="character" w:styleId="IntenseReference">
+    <w:name w:val="Intense Reference"/>
+    <w:basedOn w:val="DefaultParagraphFont"/>
+    <w:uiPriority w:val="32"/>
+    <w:qFormat/>
+    <w:rsid w:val="007A0E4D"/>
+    <w:rPr>
+      <w:b/>
+      <w:bCs/>
+      <w:smallCaps/>
+      <w:color w:val="1CADE4" w:themeColor="accent1"/>
+      <w:spacing w:val="5"/>
+    </w:rPr>
+  </w:style>
+  <w:style w:type="character" w:customStyle="1" w:styleId="Heading1Char">
+    <w:name w:val="Heading 1 Char"/>
+    <w:basedOn w:val="DefaultParagraphFont"/>
+    <w:link w:val="Heading1"/>
+    <w:uiPriority w:val="9"/>
+    <w:rsid w:val="007A0E4D"/>
+    <w:rPr>
+      <w:rFonts w:asciiTheme="majorHAnsi" w:eastAsiaTheme="majorEastAsia" w:hAnsiTheme="majorHAnsi" w:cstheme="majorBidi"/>
+      <w:color w:val="1481AB" w:themeColor="accent1" w:themeShade="BF"/>
+      <w:sz w:val="32"/>
+      <w:szCs w:val="32"/>
+    </w:rPr>
+  </w:style>
+  <w:style w:type="paragraph" w:styleId="BalloonText">
+    <w:name w:val="Balloon Text"/>
+    <w:basedOn w:val="Normal"/>
+    <w:link w:val="BalloonTextChar"/>
+    <w:uiPriority w:val="99"/>
+    <w:semiHidden/>
+    <w:unhideWhenUsed/>
+    <w:rsid w:val="007A0E4D"/>
+    <w:pPr>
+      <w:spacing w:after="0"/>
+    </w:pPr>
+    <w:rPr>
+      <w:rFonts w:ascii="Segoe UI" w:hAnsi="Segoe UI" w:cs="Segoe UI"/>
+      <w:sz w:val="18"/>
+      <w:szCs w:val="18"/>
+    </w:rPr>
+  </w:style>
+  <w:style w:type="character" w:customStyle="1" w:styleId="BalloonTextChar">
+    <w:name w:val="Balloon Text Char"/>
+    <w:basedOn w:val="DefaultParagraphFont"/>
+    <w:link w:val="BalloonText"/>
+    <w:uiPriority w:val="99"/>
+    <w:semiHidden/>
+    <w:rsid w:val="007A0E4D"/>
+    <w:rPr>
+      <w:rFonts w:ascii="Segoe UI" w:hAnsi="Segoe UI" w:cs="Segoe UI"/>
+      <w:sz w:val="18"/>
+      <w:szCs w:val="18"/>
+    </w:rPr>
+  </w:style>
+  <w:style w:type="paragraph" w:styleId="Subtitle">
+    <w:name w:val="Subtitle"/>
+    <w:basedOn w:val="Normal"/>
+    <w:next w:val="Normal"/>
+    <w:link w:val="SubtitleChar"/>
+    <w:uiPriority w:val="11"/>
+    <w:qFormat/>
+    <w:rsid w:val="00F159D7"/>
+    <w:pPr>
+      <w:numPr>
+        <w:ilvl w:val="1"/>
+      </w:numPr>
+      <w:spacing w:after="160"/>
+    </w:pPr>
+    <w:rPr>
+      <w:rFonts w:eastAsiaTheme="minorEastAsia"/>
+      <w:color w:val="5A5A5A" w:themeColor="text1" w:themeTint="A5"/>
+      <w:spacing w:val="15"/>
+    </w:rPr>
+  </w:style>
+  <w:style w:type="character" w:customStyle="1" w:styleId="SubtitleChar">
+    <w:name w:val="Subtitle Char"/>
+    <w:basedOn w:val="DefaultParagraphFont"/>
+    <w:link w:val="Subtitle"/>
+    <w:uiPriority w:val="11"/>
+    <w:rsid w:val="00F159D7"/>
+    <w:rPr>
+      <w:rFonts w:eastAsiaTheme="minorEastAsia"/>
+      <w:color w:val="5A5A5A" w:themeColor="text1" w:themeTint="A5"/>
+      <w:spacing w:val="15"/>
+    </w:rPr>
+  </w:style>
+  <w:style w:type="character" w:customStyle="1" w:styleId="Heading2Char">
+    <w:name w:val="Heading 2 Char"/>
+    <w:basedOn w:val="DefaultParagraphFont"/>
+    <w:link w:val="Heading2"/>
+    <w:uiPriority w:val="9"/>
+    <w:rsid w:val="00F159D7"/>
+    <w:rPr>
+      <w:rFonts w:asciiTheme="majorHAnsi" w:eastAsiaTheme="majorEastAsia" w:hAnsiTheme="majorHAnsi" w:cstheme="majorBidi"/>
+      <w:color w:val="1481AB" w:themeColor="accent1" w:themeShade="BF"/>
+      <w:sz w:val="26"/>
+      <w:szCs w:val="26"/>
+    </w:rPr>
+  </w:style>
+  <w:style w:type="character" w:customStyle="1" w:styleId="Heading3Char">
+    <w:name w:val="Heading 3 Char"/>
+    <w:basedOn w:val="DefaultParagraphFont"/>
+    <w:link w:val="Heading3"/>
+    <w:uiPriority w:val="9"/>
+    <w:rsid w:val="00F159D7"/>
+    <w:rPr>
+      <w:rFonts w:asciiTheme="majorHAnsi" w:eastAsiaTheme="majorEastAsia" w:hAnsiTheme="majorHAnsi" w:cstheme="majorBidi"/>
+      <w:color w:val="0D5571" w:themeColor="accent1" w:themeShade="7F"/>
+      <w:sz w:val="24"/>
+      <w:szCs w:val="24"/>
+    </w:rPr>
+  </w:style>
+  <w:style w:type="character" w:customStyle="1" w:styleId="Heading4Char">
+    <w:name w:val="Heading 4 Char"/>
+    <w:basedOn w:val="DefaultParagraphFont"/>
+    <w:link w:val="Heading4"/>
+    <w:uiPriority w:val="9"/>
+    <w:rsid w:val="00F159D7"/>
+    <w:rPr>
+      <w:rFonts w:asciiTheme="majorHAnsi" w:eastAsiaTheme="majorEastAsia" w:hAnsiTheme="majorHAnsi" w:cstheme="majorBidi"/>
+      <w:i/>
+      <w:iCs/>
+      <w:color w:val="1481AB" w:themeColor="accent1" w:themeShade="BF"/>
+    </w:rPr>
+  </w:style>
+  <w:style w:type="character" w:customStyle="1" w:styleId="Heading5Char">
+    <w:name w:val="Heading 5 Char"/>
+    <w:basedOn w:val="DefaultParagraphFont"/>
+    <w:link w:val="Heading5"/>
+    <w:uiPriority w:val="9"/>
+    <w:rsid w:val="00F159D7"/>
+    <w:rPr>
+      <w:rFonts w:asciiTheme="majorHAnsi" w:eastAsiaTheme="majorEastAsia" w:hAnsiTheme="majorHAnsi" w:cstheme="majorBidi"/>
+      <w:color w:val="1481AB" w:themeColor="accent1" w:themeShade="BF"/>
+    </w:rPr>
+  </w:style>
+  <w:style w:type="character" w:customStyle="1" w:styleId="Heading6Char">
+    <w:name w:val="Heading 6 Char"/>
+    <w:basedOn w:val="DefaultParagraphFont"/>
+    <w:link w:val="Heading6"/>
+    <w:uiPriority w:val="9"/>
+    <w:rsid w:val="00F159D7"/>
+    <w:rPr>
+      <w:rFonts w:asciiTheme="majorHAnsi" w:eastAsiaTheme="majorEastAsia" w:hAnsiTheme="majorHAnsi" w:cstheme="majorBidi"/>
+      <w:color w:val="0D5571" w:themeColor="accent1" w:themeShade="7F"/>
+    </w:rPr>
+  </w:style>
+  <w:style w:type="character" w:customStyle="1" w:styleId="Heading7Char">
+    <w:name w:val="Heading 7 Char"/>
+    <w:basedOn w:val="DefaultParagraphFont"/>
+    <w:link w:val="Heading7"/>
+    <w:uiPriority w:val="9"/>
+    <w:rsid w:val="00F159D7"/>
+    <w:rPr>
+      <w:rFonts w:asciiTheme="majorHAnsi" w:eastAsiaTheme="majorEastAsia" w:hAnsiTheme="majorHAnsi" w:cstheme="majorBidi"/>
+      <w:i/>
+      <w:iCs/>
+      <w:color w:val="0D5571" w:themeColor="accent1" w:themeShade="7F"/>
+    </w:rPr>
+  </w:style>
+  <w:style w:type="character" w:customStyle="1" w:styleId="Heading8Char">
+    <w:name w:val="Heading 8 Char"/>
+    <w:basedOn w:val="DefaultParagraphFont"/>
+    <w:link w:val="Heading8"/>
+    <w:uiPriority w:val="9"/>
+    <w:rsid w:val="00F159D7"/>
+    <w:rPr>
+      <w:rFonts w:asciiTheme="majorHAnsi" w:eastAsiaTheme="majorEastAsia" w:hAnsiTheme="majorHAnsi" w:cstheme="majorBidi"/>
+      <w:color w:val="272727" w:themeColor="text1" w:themeTint="D8"/>
+      <w:sz w:val="21"/>
+      <w:szCs w:val="21"/>
+    </w:rPr>
+  </w:style>
+  <w:style w:type="character" w:customStyle="1" w:styleId="Heading9Char">
+    <w:name w:val="Heading 9 Char"/>
+    <w:basedOn w:val="DefaultParagraphFont"/>
+    <w:link w:val="Heading9"/>
+    <w:uiPriority w:val="9"/>
+    <w:rsid w:val="00F159D7"/>
+    <w:rPr>
+      <w:rFonts w:asciiTheme="majorHAnsi" w:eastAsiaTheme="majorEastAsia" w:hAnsiTheme="majorHAnsi" w:cstheme="majorBidi"/>
+      <w:i/>
+      <w:iCs/>
+      <w:color w:val="272727" w:themeColor="text1" w:themeTint="D8"/>
+      <w:sz w:val="21"/>
+      <w:szCs w:val="21"/>
+    </w:rPr>
+  </w:style>
 </w:styles>
 </file>
 
 <file path=word/theme/theme1.xml><?xml version="1.0" encoding="utf-8"?>
 <a:theme xmlns:a="http://schemas.openxmlformats.org/drawingml/2006/main" name="Office Theme">
   <a:themeElements>
-    <a:clrScheme name="Office">
+    <a:clrScheme name="Blue II">
       <a:dk1>
         <a:sysClr val="windowText" lastClr="000000"/>
       </a:dk1>
@@ -823,44 +1401,44 @@
         <a:sysClr val="window" lastClr="FFFFFF"/>
       </a:lt1>
       <a:dk2>
-        <a:srgbClr val="44546A"/>
+        <a:srgbClr val="335B74"/>
       </a:dk2>
       <a:lt2>
-        <a:srgbClr val="E7E6E6"/>
+        <a:srgbClr val="DFE3E5"/>
       </a:lt2>
       <a:accent1>
-        <a:srgbClr val="4472C4"/>
+        <a:srgbClr val="1CADE4"/>
       </a:accent1>
       <a:accent2>
-        <a:srgbClr val="ED7D31"/>
+        <a:srgbClr val="2683C6"/>
       </a:accent2>
       <a:accent3>
-        <a:srgbClr val="A5A5A5"/>
+        <a:srgbClr val="27CED7"/>
       </a:accent3>
       <a:accent4>
-        <a:srgbClr val="FFC000"/>
+        <a:srgbClr val="42BA97"/>
       </a:accent4>
       <a:accent5>
-        <a:srgbClr val="5B9BD5"/>
+        <a:srgbClr val="3E8853"/>
       </a:accent5>
       <a:accent6>
-        <a:srgbClr val="70AD47"/>
+        <a:srgbClr val="62A39F"/>
       </a:accent6>
       <a:hlink>
-        <a:srgbClr val="0563C1"/>
+        <a:srgbClr val="6EAC1C"/>
       </a:hlink>
       <a:folHlink>
-        <a:srgbClr val="954F72"/>
+        <a:srgbClr val="B26B02"/>
       </a:folHlink>
     </a:clrScheme>
-    <a:fontScheme name="Office">
+    <a:fontScheme name="Century Gothic">
       <a:majorFont>
-        <a:latin typeface="Calibri Light" panose="020F0302020204030204"/>
+        <a:latin typeface="Century Gothic" panose="020F0302020204030204"/>
         <a:ea typeface=""/>
         <a:cs typeface=""/>
-        <a:font script="Jpan" typeface="游ゴシック Light"/>
+        <a:font script="Jpan" typeface="メイリオ"/>
         <a:font script="Hang" typeface="맑은 고딕"/>
-        <a:font script="Hans" typeface="等线 Light"/>
+        <a:font script="Hans" typeface="宋体"/>
         <a:font script="Hant" typeface="新細明體"/>
         <a:font script="Arab" typeface="Times New Roman"/>
         <a:font script="Hebr" typeface="Times New Roman"/>
@@ -890,12 +1468,12 @@
         <a:font script="Geor" typeface="Sylfaen"/>
       </a:majorFont>
       <a:minorFont>
-        <a:latin typeface="Calibri" panose="020F0502020204030204"/>
+        <a:latin typeface="Century Gothic" panose="020F0302020204030204"/>
         <a:ea typeface=""/>
         <a:cs typeface=""/>
-        <a:font script="Jpan" typeface="游明朝"/>
+        <a:font script="Jpan" typeface="メイリオ"/>
         <a:font script="Hang" typeface="맑은 고딕"/>
-        <a:font script="Hans" typeface="等线"/>
+        <a:font script="Hans" typeface="宋体"/>
         <a:font script="Hant" typeface="新細明體"/>
         <a:font script="Arab" typeface="Arial"/>
         <a:font script="Hebr" typeface="Arial"/>
@@ -1071,4 +1649,16 @@
     </a:ext>
   </a:extLst>
 </a:theme>
+</file>
+
+<file path=customXml/item1.xml><?xml version="1.0" encoding="utf-8"?>
+<b:Sources xmlns:b="http://schemas.openxmlformats.org/officeDocument/2006/bibliography" xmlns="http://schemas.openxmlformats.org/officeDocument/2006/bibliography" SelectedStyle="\APASixthEditionOfficeOnline.xsl" StyleName="APA" Version="6"/>
+</file>
+
+<file path=customXml/itemProps1.xml><?xml version="1.0" encoding="utf-8"?>
+<ds:datastoreItem xmlns:ds="http://schemas.openxmlformats.org/officeDocument/2006/customXml" ds:itemID="{7D01B4BB-EABC-4A47-9EE5-6B09DF926F1A}">
+  <ds:schemaRefs>
+    <ds:schemaRef ds:uri="http://schemas.openxmlformats.org/officeDocument/2006/bibliography"/>
+  </ds:schemaRefs>
+</ds:datastoreItem>
 </file>
</xml_diff>

<commit_message>
Fist Sections of Lit Review
</commit_message>
<xml_diff>
--- a/documentation/LiteratureReview.docx
+++ b/documentation/LiteratureReview.docx
@@ -153,10 +153,7 @@
         <w:jc w:val="both"/>
       </w:pPr>
       <w:r>
-        <w:t>M</w:t>
-      </w:r>
-      <w:r>
-        <w:t xml:space="preserve">ining techniques most used in medical data mining </w:t>
+        <w:t xml:space="preserve">Mining techniques most used in medical data mining </w:t>
       </w:r>
       <w:r>
         <w:rPr>
@@ -235,8 +232,6 @@
       <w:r>
         <w:t>Results obtained by some papers using specific algorithms</w:t>
       </w:r>
-      <w:bookmarkStart w:id="0" w:name="_GoBack"/>
-      <w:bookmarkEnd w:id="0"/>
     </w:p>
     <w:p>
       <w:pPr>
@@ -272,6 +267,126 @@
     </w:p>
     <w:p>
       <w:pPr>
+        <w:jc w:val="both"/>
+      </w:pPr>
+    </w:p>
+    <w:p>
+      <w:pPr>
+        <w:jc w:val="both"/>
+      </w:pPr>
+    </w:p>
+    <w:p>
+      <w:pPr>
+        <w:jc w:val="both"/>
+      </w:pPr>
+    </w:p>
+    <w:p>
+      <w:pPr>
+        <w:jc w:val="both"/>
+      </w:pPr>
+    </w:p>
+    <w:p>
+      <w:pPr>
+        <w:jc w:val="both"/>
+      </w:pPr>
+    </w:p>
+    <w:p>
+      <w:pPr>
+        <w:jc w:val="both"/>
+      </w:pPr>
+    </w:p>
+    <w:p>
+      <w:pPr>
+        <w:jc w:val="both"/>
+      </w:pPr>
+    </w:p>
+    <w:p>
+      <w:pPr>
+        <w:jc w:val="both"/>
+      </w:pPr>
+    </w:p>
+    <w:p>
+      <w:pPr>
+        <w:jc w:val="both"/>
+      </w:pPr>
+    </w:p>
+    <w:p>
+      <w:pPr>
+        <w:jc w:val="both"/>
+      </w:pPr>
+    </w:p>
+    <w:p>
+      <w:pPr>
+        <w:jc w:val="both"/>
+      </w:pPr>
+    </w:p>
+    <w:p>
+      <w:pPr>
+        <w:jc w:val="both"/>
+      </w:pPr>
+    </w:p>
+    <w:p>
+      <w:pPr>
+        <w:jc w:val="both"/>
+      </w:pPr>
+    </w:p>
+    <w:p>
+      <w:pPr>
+        <w:jc w:val="both"/>
+      </w:pPr>
+    </w:p>
+    <w:p>
+      <w:pPr>
+        <w:jc w:val="both"/>
+      </w:pPr>
+    </w:p>
+    <w:p>
+      <w:pPr>
+        <w:jc w:val="both"/>
+      </w:pPr>
+    </w:p>
+    <w:p>
+      <w:pPr>
+        <w:jc w:val="both"/>
+      </w:pPr>
+    </w:p>
+    <w:p>
+      <w:pPr>
+        <w:jc w:val="both"/>
+      </w:pPr>
+    </w:p>
+    <w:p>
+      <w:pPr>
+        <w:jc w:val="both"/>
+      </w:pPr>
+    </w:p>
+    <w:p>
+      <w:pPr>
+        <w:jc w:val="both"/>
+      </w:pPr>
+    </w:p>
+    <w:p>
+      <w:pPr>
+        <w:jc w:val="both"/>
+      </w:pPr>
+    </w:p>
+    <w:p>
+      <w:pPr>
+        <w:jc w:val="both"/>
+      </w:pPr>
+    </w:p>
+    <w:p>
+      <w:pPr>
+        <w:jc w:val="both"/>
+      </w:pPr>
+    </w:p>
+    <w:p>
+      <w:pPr>
+        <w:jc w:val="both"/>
+      </w:pPr>
+    </w:p>
+    <w:p>
+      <w:pPr>
         <w:pStyle w:val="Heading1"/>
         <w:rPr>
           <w:rStyle w:val="IntenseReference"/>
@@ -283,6 +398,7 @@
           <w:rStyle w:val="IntenseReference"/>
           <w:sz w:val="24"/>
         </w:rPr>
+        <w:lastRenderedPageBreak/>
         <w:t>Lit</w:t>
       </w:r>
       <w:r>
@@ -302,21 +418,1222 @@
       <w:pPr>
         <w:pStyle w:val="Heading9"/>
         <w:rPr>
-          <w:color w:val="auto"/>
-        </w:rPr>
-      </w:pPr>
-      <w:r>
-        <w:rPr>
-          <w:color w:val="auto"/>
+          <w:color w:val="318B70" w:themeColor="accent4" w:themeShade="BF"/>
+        </w:rPr>
+      </w:pPr>
+      <w:r>
+        <w:rPr>
+          <w:color w:val="318B70" w:themeColor="accent4" w:themeShade="BF"/>
         </w:rPr>
         <w:t>Section 1</w:t>
       </w:r>
       <w:r>
         <w:rPr>
-          <w:color w:val="auto"/>
-        </w:rPr>
-        <w:t xml:space="preserve"> – Data mining</w:t>
-      </w:r>
+          <w:color w:val="318B70" w:themeColor="accent4" w:themeShade="BF"/>
+        </w:rPr>
+        <w:t xml:space="preserve"> – </w:t>
+      </w:r>
+      <w:r>
+        <w:rPr>
+          <w:color w:val="318B70" w:themeColor="accent4" w:themeShade="BF"/>
+        </w:rPr>
+        <w:t>Introduction</w:t>
+      </w:r>
+    </w:p>
+    <w:p>
+      <w:pPr>
+        <w:pStyle w:val="Default"/>
+      </w:pPr>
+    </w:p>
+    <w:p>
+      <w:pPr>
+        <w:pStyle w:val="Default"/>
+        <w:jc w:val="both"/>
+        <w:rPr>
+          <w:rFonts w:asciiTheme="minorHAnsi" w:hAnsiTheme="minorHAnsi"/>
+          <w:sz w:val="22"/>
+          <w:szCs w:val="22"/>
+        </w:rPr>
+      </w:pPr>
+      <w:r>
+        <w:rPr>
+          <w:rFonts w:asciiTheme="minorHAnsi" w:hAnsiTheme="minorHAnsi"/>
+          <w:sz w:val="22"/>
+          <w:szCs w:val="22"/>
+        </w:rPr>
+        <w:t>D</w:t>
+      </w:r>
+      <w:r>
+        <w:rPr>
+          <w:rFonts w:asciiTheme="minorHAnsi" w:hAnsiTheme="minorHAnsi"/>
+          <w:sz w:val="22"/>
+          <w:szCs w:val="22"/>
+        </w:rPr>
+        <w:t xml:space="preserve">ata mining is the process of analysing pieces of data and </w:t>
+      </w:r>
+      <w:r>
+        <w:rPr>
+          <w:rFonts w:asciiTheme="minorHAnsi" w:hAnsiTheme="minorHAnsi"/>
+          <w:sz w:val="22"/>
+          <w:szCs w:val="22"/>
+        </w:rPr>
+        <w:t>processing</w:t>
+      </w:r>
+      <w:r>
+        <w:rPr>
+          <w:rFonts w:asciiTheme="minorHAnsi" w:hAnsiTheme="minorHAnsi"/>
+          <w:sz w:val="22"/>
+          <w:szCs w:val="22"/>
+        </w:rPr>
+        <w:t xml:space="preserve"> it into useful information. It is the process of </w:t>
+      </w:r>
+      <w:r>
+        <w:rPr>
+          <w:rFonts w:asciiTheme="minorHAnsi" w:hAnsiTheme="minorHAnsi"/>
+          <w:sz w:val="22"/>
+          <w:szCs w:val="22"/>
+        </w:rPr>
+        <w:t>exploring</w:t>
+      </w:r>
+      <w:r>
+        <w:rPr>
+          <w:rFonts w:asciiTheme="minorHAnsi" w:hAnsiTheme="minorHAnsi"/>
+          <w:sz w:val="22"/>
+          <w:szCs w:val="22"/>
+        </w:rPr>
+        <w:t xml:space="preserve"> hidden knowledge from </w:t>
+      </w:r>
+      <w:r>
+        <w:rPr>
+          <w:rFonts w:asciiTheme="minorHAnsi" w:hAnsiTheme="minorHAnsi"/>
+          <w:sz w:val="22"/>
+          <w:szCs w:val="22"/>
+        </w:rPr>
+        <w:t>large amounts</w:t>
+      </w:r>
+      <w:r>
+        <w:rPr>
+          <w:rFonts w:asciiTheme="minorHAnsi" w:hAnsiTheme="minorHAnsi"/>
+          <w:sz w:val="22"/>
+          <w:szCs w:val="22"/>
+        </w:rPr>
+        <w:t xml:space="preserve"> of data</w:t>
+      </w:r>
+      <w:r>
+        <w:rPr>
+          <w:rFonts w:asciiTheme="minorHAnsi" w:hAnsiTheme="minorHAnsi"/>
+          <w:sz w:val="22"/>
+          <w:szCs w:val="22"/>
+        </w:rPr>
+        <w:t xml:space="preserve"> </w:t>
+      </w:r>
+      <w:r>
+        <w:rPr>
+          <w:rFonts w:asciiTheme="minorHAnsi" w:hAnsiTheme="minorHAnsi"/>
+          <w:sz w:val="22"/>
+          <w:szCs w:val="22"/>
+        </w:rPr>
+        <w:t xml:space="preserve">in search of consistent patterns and </w:t>
+      </w:r>
+      <w:r>
+        <w:rPr>
+          <w:rFonts w:asciiTheme="minorHAnsi" w:hAnsiTheme="minorHAnsi"/>
+          <w:sz w:val="22"/>
+          <w:szCs w:val="22"/>
+        </w:rPr>
+        <w:t xml:space="preserve">meaningful </w:t>
+      </w:r>
+      <w:r>
+        <w:rPr>
+          <w:rFonts w:asciiTheme="minorHAnsi" w:hAnsiTheme="minorHAnsi"/>
+          <w:sz w:val="22"/>
+          <w:szCs w:val="22"/>
+        </w:rPr>
+        <w:t xml:space="preserve">relationships between variables. </w:t>
+      </w:r>
+    </w:p>
+    <w:p>
+      <w:pPr>
+        <w:pStyle w:val="Default"/>
+        <w:jc w:val="both"/>
+        <w:rPr>
+          <w:rFonts w:asciiTheme="minorHAnsi" w:hAnsiTheme="minorHAnsi"/>
+          <w:sz w:val="22"/>
+          <w:szCs w:val="22"/>
+        </w:rPr>
+      </w:pPr>
+    </w:p>
+    <w:p>
+      <w:pPr>
+        <w:pStyle w:val="Default"/>
+        <w:jc w:val="both"/>
+        <w:rPr>
+          <w:rFonts w:asciiTheme="minorHAnsi" w:hAnsiTheme="minorHAnsi"/>
+          <w:sz w:val="22"/>
+          <w:szCs w:val="22"/>
+        </w:rPr>
+      </w:pPr>
+      <w:r>
+        <w:rPr>
+          <w:rFonts w:asciiTheme="minorHAnsi" w:hAnsiTheme="minorHAnsi"/>
+          <w:sz w:val="22"/>
+          <w:szCs w:val="22"/>
+        </w:rPr>
+        <w:t>Data mining is part of the Knowledge Discovery Process (KDP). Before data mining algorithms can be applied, data from varies sources gets</w:t>
+      </w:r>
+      <w:r>
+        <w:rPr>
+          <w:rFonts w:asciiTheme="minorHAnsi" w:hAnsiTheme="minorHAnsi"/>
+          <w:sz w:val="22"/>
+          <w:szCs w:val="22"/>
+        </w:rPr>
+        <w:t xml:space="preserve"> integrated into a single data store called target data</w:t>
+      </w:r>
+      <w:r>
+        <w:rPr>
+          <w:rFonts w:asciiTheme="minorHAnsi" w:hAnsiTheme="minorHAnsi"/>
+          <w:sz w:val="22"/>
+          <w:szCs w:val="22"/>
+        </w:rPr>
+        <w:t xml:space="preserve">, it is them </w:t>
+      </w:r>
+      <w:r>
+        <w:rPr>
+          <w:rFonts w:asciiTheme="minorHAnsi" w:hAnsiTheme="minorHAnsi"/>
+          <w:sz w:val="22"/>
+          <w:szCs w:val="22"/>
+        </w:rPr>
+        <w:t xml:space="preserve">pre-processed and transformed into standard format. </w:t>
+      </w:r>
+      <w:r>
+        <w:rPr>
+          <w:rFonts w:asciiTheme="minorHAnsi" w:hAnsiTheme="minorHAnsi"/>
+          <w:sz w:val="22"/>
+          <w:szCs w:val="22"/>
+        </w:rPr>
+        <w:t xml:space="preserve">At this point </w:t>
+      </w:r>
+      <w:r>
+        <w:rPr>
+          <w:rFonts w:asciiTheme="minorHAnsi" w:hAnsiTheme="minorHAnsi"/>
+          <w:sz w:val="22"/>
+          <w:szCs w:val="22"/>
+        </w:rPr>
+        <w:t xml:space="preserve">data mining algorithms </w:t>
+      </w:r>
+      <w:r>
+        <w:rPr>
+          <w:rFonts w:asciiTheme="minorHAnsi" w:hAnsiTheme="minorHAnsi"/>
+          <w:sz w:val="22"/>
+          <w:szCs w:val="22"/>
+        </w:rPr>
+        <w:t xml:space="preserve">can be used to </w:t>
+      </w:r>
+      <w:r>
+        <w:rPr>
+          <w:rFonts w:asciiTheme="minorHAnsi" w:hAnsiTheme="minorHAnsi"/>
+          <w:sz w:val="22"/>
+          <w:szCs w:val="22"/>
+        </w:rPr>
+        <w:t xml:space="preserve">process the data </w:t>
+      </w:r>
+      <w:r>
+        <w:rPr>
+          <w:rFonts w:asciiTheme="minorHAnsi" w:hAnsiTheme="minorHAnsi"/>
+          <w:sz w:val="22"/>
+          <w:szCs w:val="22"/>
+        </w:rPr>
+        <w:t>and produce</w:t>
+      </w:r>
+      <w:r>
+        <w:rPr>
+          <w:rFonts w:asciiTheme="minorHAnsi" w:hAnsiTheme="minorHAnsi"/>
+          <w:sz w:val="22"/>
+          <w:szCs w:val="22"/>
+        </w:rPr>
+        <w:t xml:space="preserve"> patterns or rules. </w:t>
+      </w:r>
+      <w:r>
+        <w:rPr>
+          <w:rFonts w:asciiTheme="minorHAnsi" w:hAnsiTheme="minorHAnsi"/>
+          <w:sz w:val="22"/>
+          <w:szCs w:val="22"/>
+        </w:rPr>
+        <w:t>The output can now be</w:t>
+      </w:r>
+      <w:r>
+        <w:rPr>
+          <w:rFonts w:asciiTheme="minorHAnsi" w:hAnsiTheme="minorHAnsi"/>
+          <w:sz w:val="22"/>
+          <w:szCs w:val="22"/>
+        </w:rPr>
+        <w:t xml:space="preserve"> interpreted </w:t>
+      </w:r>
+      <w:r>
+        <w:rPr>
+          <w:rFonts w:asciiTheme="minorHAnsi" w:hAnsiTheme="minorHAnsi"/>
+          <w:sz w:val="22"/>
+          <w:szCs w:val="22"/>
+        </w:rPr>
+        <w:t>into</w:t>
+      </w:r>
+      <w:r>
+        <w:rPr>
+          <w:rFonts w:asciiTheme="minorHAnsi" w:hAnsiTheme="minorHAnsi"/>
+          <w:sz w:val="22"/>
+          <w:szCs w:val="22"/>
+        </w:rPr>
+        <w:t xml:space="preserve"> useful knowledge or information. </w:t>
+      </w:r>
+      <w:r>
+        <w:rPr>
+          <w:rFonts w:asciiTheme="minorHAnsi" w:hAnsiTheme="minorHAnsi"/>
+          <w:sz w:val="22"/>
+          <w:szCs w:val="22"/>
+        </w:rPr>
+        <w:t>D</w:t>
+      </w:r>
+      <w:r>
+        <w:rPr>
+          <w:rFonts w:asciiTheme="minorHAnsi" w:hAnsiTheme="minorHAnsi"/>
+          <w:sz w:val="22"/>
+          <w:szCs w:val="22"/>
+        </w:rPr>
+        <w:t xml:space="preserve">ata mining is a central </w:t>
+      </w:r>
+      <w:r>
+        <w:rPr>
+          <w:rFonts w:asciiTheme="minorHAnsi" w:hAnsiTheme="minorHAnsi"/>
+          <w:sz w:val="22"/>
+          <w:szCs w:val="22"/>
+        </w:rPr>
+        <w:t xml:space="preserve">and very valuable </w:t>
+      </w:r>
+      <w:r>
+        <w:rPr>
+          <w:rFonts w:asciiTheme="minorHAnsi" w:hAnsiTheme="minorHAnsi"/>
+          <w:sz w:val="22"/>
+          <w:szCs w:val="22"/>
+        </w:rPr>
+        <w:t>part of</w:t>
+      </w:r>
+      <w:r>
+        <w:rPr>
+          <w:rFonts w:asciiTheme="minorHAnsi" w:hAnsiTheme="minorHAnsi"/>
+          <w:sz w:val="22"/>
+          <w:szCs w:val="22"/>
+        </w:rPr>
+        <w:t xml:space="preserve"> the</w:t>
+      </w:r>
+      <w:r>
+        <w:rPr>
+          <w:rFonts w:asciiTheme="minorHAnsi" w:hAnsiTheme="minorHAnsi"/>
+          <w:sz w:val="22"/>
+          <w:szCs w:val="22"/>
+        </w:rPr>
+        <w:t xml:space="preserve"> </w:t>
+      </w:r>
+      <w:r>
+        <w:rPr>
+          <w:rFonts w:asciiTheme="minorHAnsi" w:hAnsiTheme="minorHAnsi"/>
+          <w:sz w:val="22"/>
+          <w:szCs w:val="22"/>
+        </w:rPr>
+        <w:t>KDP</w:t>
+      </w:r>
+      <w:r>
+        <w:rPr>
+          <w:rFonts w:asciiTheme="minorHAnsi" w:hAnsiTheme="minorHAnsi"/>
+          <w:sz w:val="22"/>
+          <w:szCs w:val="22"/>
+        </w:rPr>
+        <w:t>.</w:t>
+      </w:r>
+    </w:p>
+    <w:p>
+      <w:pPr>
+        <w:pStyle w:val="Default"/>
+        <w:jc w:val="both"/>
+        <w:rPr>
+          <w:rFonts w:asciiTheme="minorHAnsi" w:hAnsiTheme="minorHAnsi"/>
+          <w:sz w:val="22"/>
+          <w:szCs w:val="22"/>
+        </w:rPr>
+      </w:pPr>
+    </w:p>
+    <w:p>
+      <w:pPr>
+        <w:pStyle w:val="Default"/>
+        <w:jc w:val="both"/>
+        <w:rPr>
+          <w:rFonts w:asciiTheme="minorHAnsi" w:hAnsiTheme="minorHAnsi"/>
+          <w:sz w:val="22"/>
+          <w:szCs w:val="22"/>
+        </w:rPr>
+      </w:pPr>
+      <w:r>
+        <w:rPr>
+          <w:rFonts w:asciiTheme="minorHAnsi" w:hAnsiTheme="minorHAnsi"/>
+          <w:sz w:val="22"/>
+          <w:szCs w:val="22"/>
+        </w:rPr>
+        <w:t>Over the past years several data mining techniques have been developed the most commonly used ones being Association, Classification, Clustering, Prediction and Sequential Patterns</w:t>
+      </w:r>
+      <w:bookmarkStart w:id="0" w:name="_GoBack"/>
+      <w:r>
+        <w:rPr>
+          <w:rFonts w:asciiTheme="minorHAnsi" w:hAnsiTheme="minorHAnsi"/>
+          <w:sz w:val="22"/>
+          <w:szCs w:val="22"/>
+        </w:rPr>
+        <w:t>.</w:t>
+      </w:r>
+      <w:r>
+        <w:rPr>
+          <w:rFonts w:asciiTheme="minorHAnsi" w:hAnsiTheme="minorHAnsi"/>
+          <w:sz w:val="22"/>
+          <w:szCs w:val="22"/>
+        </w:rPr>
+        <w:t xml:space="preserve"> </w:t>
+      </w:r>
+      <w:r>
+        <w:rPr>
+          <w:rFonts w:asciiTheme="minorHAnsi" w:hAnsiTheme="minorHAnsi"/>
+          <w:sz w:val="22"/>
+          <w:szCs w:val="22"/>
+        </w:rPr>
+        <w:t>Many techniques have been developed for these techniques.</w:t>
+      </w:r>
+      <w:bookmarkEnd w:id="0"/>
+      <w:r>
+        <w:rPr>
+          <w:rFonts w:asciiTheme="minorHAnsi" w:hAnsiTheme="minorHAnsi"/>
+          <w:sz w:val="22"/>
+          <w:szCs w:val="22"/>
+        </w:rPr>
+        <w:t xml:space="preserve"> </w:t>
+      </w:r>
+      <w:r>
+        <w:rPr>
+          <w:rFonts w:asciiTheme="minorHAnsi" w:hAnsiTheme="minorHAnsi"/>
+          <w:sz w:val="22"/>
+          <w:szCs w:val="22"/>
+        </w:rPr>
+        <w:t xml:space="preserve">Some techniques are better suited for specific situations then other and many times it is interesting to use multiple techniques for the same problem and compare the results to find the technique best suited for that specific scenario. </w:t>
+      </w:r>
+    </w:p>
+    <w:p>
+      <w:pPr>
+        <w:pStyle w:val="Default"/>
+        <w:jc w:val="both"/>
+        <w:rPr>
+          <w:rFonts w:asciiTheme="minorHAnsi" w:hAnsiTheme="minorHAnsi"/>
+          <w:sz w:val="22"/>
+          <w:szCs w:val="22"/>
+        </w:rPr>
+      </w:pPr>
+    </w:p>
+    <w:p>
+      <w:pPr>
+        <w:pStyle w:val="Default"/>
+        <w:jc w:val="both"/>
+      </w:pPr>
+      <w:r>
+        <w:rPr>
+          <w:rFonts w:asciiTheme="minorHAnsi" w:hAnsiTheme="minorHAnsi"/>
+          <w:sz w:val="22"/>
+          <w:szCs w:val="22"/>
+        </w:rPr>
+        <w:t>Data mining is being used in many indus</w:t>
+      </w:r>
+      <w:r>
+        <w:rPr>
+          <w:rFonts w:asciiTheme="minorHAnsi" w:hAnsiTheme="minorHAnsi"/>
+          <w:sz w:val="22"/>
+          <w:szCs w:val="22"/>
+        </w:rPr>
+        <w:t>tries from finance to retail</w:t>
+      </w:r>
+      <w:r>
+        <w:rPr>
+          <w:rFonts w:asciiTheme="minorHAnsi" w:hAnsiTheme="minorHAnsi"/>
+          <w:sz w:val="22"/>
+          <w:szCs w:val="22"/>
+        </w:rPr>
+        <w:t xml:space="preserve">, </w:t>
+      </w:r>
+      <w:r>
+        <w:rPr>
+          <w:rFonts w:asciiTheme="minorHAnsi" w:hAnsiTheme="minorHAnsi"/>
+          <w:sz w:val="22"/>
+          <w:szCs w:val="22"/>
+        </w:rPr>
+        <w:t>telecommunication</w:t>
+      </w:r>
+      <w:r>
+        <w:rPr>
+          <w:rFonts w:asciiTheme="minorHAnsi" w:hAnsiTheme="minorHAnsi"/>
+          <w:sz w:val="22"/>
+          <w:szCs w:val="22"/>
+        </w:rPr>
+        <w:t xml:space="preserve">, education, to the </w:t>
+      </w:r>
+      <w:r>
+        <w:rPr>
+          <w:rFonts w:asciiTheme="minorHAnsi" w:hAnsiTheme="minorHAnsi"/>
+          <w:sz w:val="22"/>
+          <w:szCs w:val="22"/>
+        </w:rPr>
+        <w:t xml:space="preserve">science and medical fields. </w:t>
+      </w:r>
+      <w:r>
+        <w:rPr>
+          <w:rFonts w:asciiTheme="minorHAnsi" w:hAnsiTheme="minorHAnsi"/>
+          <w:sz w:val="22"/>
+          <w:szCs w:val="22"/>
+        </w:rPr>
+        <w:t>These industries are using this tool</w:t>
+      </w:r>
+      <w:r>
+        <w:rPr>
+          <w:rFonts w:asciiTheme="minorHAnsi" w:hAnsiTheme="minorHAnsi"/>
+          <w:sz w:val="22"/>
+          <w:szCs w:val="22"/>
+        </w:rPr>
+        <w:t xml:space="preserve"> to extract recurring tendencies </w:t>
+      </w:r>
+      <w:proofErr w:type="gramStart"/>
+      <w:r>
+        <w:rPr>
+          <w:rFonts w:asciiTheme="minorHAnsi" w:hAnsiTheme="minorHAnsi"/>
+          <w:sz w:val="22"/>
+          <w:szCs w:val="22"/>
+        </w:rPr>
+        <w:t>in order</w:t>
+      </w:r>
+      <w:r>
+        <w:rPr>
+          <w:rFonts w:asciiTheme="minorHAnsi" w:hAnsiTheme="minorHAnsi"/>
+          <w:sz w:val="22"/>
+          <w:szCs w:val="22"/>
+        </w:rPr>
+        <w:t xml:space="preserve"> to</w:t>
+      </w:r>
+      <w:proofErr w:type="gramEnd"/>
+      <w:r>
+        <w:rPr>
+          <w:rFonts w:asciiTheme="minorHAnsi" w:hAnsiTheme="minorHAnsi"/>
+          <w:sz w:val="22"/>
+          <w:szCs w:val="22"/>
+        </w:rPr>
+        <w:t xml:space="preserve"> </w:t>
+      </w:r>
+      <w:r>
+        <w:rPr>
+          <w:rFonts w:asciiTheme="minorHAnsi" w:hAnsiTheme="minorHAnsi"/>
+          <w:sz w:val="22"/>
+          <w:szCs w:val="22"/>
+        </w:rPr>
+        <w:t xml:space="preserve">predict </w:t>
+      </w:r>
+      <w:r>
+        <w:rPr>
+          <w:rFonts w:asciiTheme="minorHAnsi" w:hAnsiTheme="minorHAnsi"/>
+          <w:sz w:val="22"/>
+          <w:szCs w:val="22"/>
+        </w:rPr>
+        <w:t>behaviours</w:t>
+      </w:r>
+      <w:r>
+        <w:rPr>
+          <w:rFonts w:asciiTheme="minorHAnsi" w:hAnsiTheme="minorHAnsi"/>
+          <w:sz w:val="22"/>
+          <w:szCs w:val="22"/>
+        </w:rPr>
+        <w:t xml:space="preserve"> and future trends, allowing</w:t>
+      </w:r>
+      <w:r>
+        <w:rPr>
+          <w:rFonts w:asciiTheme="minorHAnsi" w:hAnsiTheme="minorHAnsi"/>
+          <w:sz w:val="22"/>
+          <w:szCs w:val="22"/>
+        </w:rPr>
+        <w:t xml:space="preserve"> businesses to make</w:t>
+      </w:r>
+      <w:r>
+        <w:rPr>
+          <w:rFonts w:asciiTheme="minorHAnsi" w:hAnsiTheme="minorHAnsi"/>
+          <w:sz w:val="22"/>
+          <w:szCs w:val="22"/>
+        </w:rPr>
+        <w:t xml:space="preserve"> </w:t>
+      </w:r>
+      <w:r>
+        <w:rPr>
+          <w:rFonts w:asciiTheme="minorHAnsi" w:hAnsiTheme="minorHAnsi"/>
+          <w:sz w:val="22"/>
+          <w:szCs w:val="22"/>
+        </w:rPr>
+        <w:t>intelligent and productive</w:t>
+      </w:r>
+      <w:r>
+        <w:rPr>
+          <w:rFonts w:asciiTheme="minorHAnsi" w:hAnsiTheme="minorHAnsi"/>
+          <w:sz w:val="22"/>
+          <w:szCs w:val="22"/>
+        </w:rPr>
+        <w:t xml:space="preserve"> decisions.</w:t>
+      </w:r>
+      <w:r>
+        <w:rPr>
+          <w:rFonts w:asciiTheme="minorHAnsi" w:hAnsiTheme="minorHAnsi"/>
+          <w:sz w:val="22"/>
+          <w:szCs w:val="22"/>
+        </w:rPr>
+        <w:t xml:space="preserve"> For </w:t>
+      </w:r>
+      <w:r>
+        <w:rPr>
+          <w:rFonts w:asciiTheme="minorHAnsi" w:hAnsiTheme="minorHAnsi"/>
+          <w:sz w:val="22"/>
+          <w:szCs w:val="22"/>
+        </w:rPr>
+        <w:t>some business data mining helps in pointing out sales trends, develop smarter marketing campaigns, and accurately predict customer loyalty</w:t>
+      </w:r>
+      <w:r>
+        <w:rPr>
+          <w:rFonts w:asciiTheme="minorHAnsi" w:hAnsiTheme="minorHAnsi"/>
+          <w:sz w:val="22"/>
+          <w:szCs w:val="22"/>
+        </w:rPr>
+        <w:t>, thus helping companies to gain a competitive advantage</w:t>
+      </w:r>
+      <w:r>
+        <w:rPr>
+          <w:rFonts w:asciiTheme="minorHAnsi" w:hAnsiTheme="minorHAnsi"/>
+          <w:sz w:val="22"/>
+          <w:szCs w:val="22"/>
+        </w:rPr>
+        <w:t xml:space="preserve">. In less </w:t>
+      </w:r>
+      <w:r>
+        <w:rPr>
+          <w:rFonts w:asciiTheme="minorHAnsi" w:hAnsiTheme="minorHAnsi"/>
+          <w:sz w:val="22"/>
+          <w:szCs w:val="22"/>
+        </w:rPr>
+        <w:t>business-related</w:t>
+      </w:r>
+      <w:r>
+        <w:rPr>
+          <w:rFonts w:asciiTheme="minorHAnsi" w:hAnsiTheme="minorHAnsi"/>
+          <w:sz w:val="22"/>
+          <w:szCs w:val="22"/>
+        </w:rPr>
+        <w:t xml:space="preserve"> areas such as </w:t>
+      </w:r>
+      <w:r>
+        <w:rPr>
+          <w:rFonts w:asciiTheme="minorHAnsi" w:hAnsiTheme="minorHAnsi"/>
+          <w:sz w:val="22"/>
+          <w:szCs w:val="22"/>
+        </w:rPr>
+        <w:t>health and medicine data mining can be used to make prediction</w:t>
+      </w:r>
+      <w:r>
+        <w:rPr>
+          <w:rFonts w:asciiTheme="minorHAnsi" w:hAnsiTheme="minorHAnsi"/>
+          <w:sz w:val="22"/>
+          <w:szCs w:val="22"/>
+        </w:rPr>
+        <w:t>s</w:t>
+      </w:r>
+      <w:r>
+        <w:rPr>
+          <w:rFonts w:asciiTheme="minorHAnsi" w:hAnsiTheme="minorHAnsi"/>
+          <w:sz w:val="22"/>
+          <w:szCs w:val="22"/>
+        </w:rPr>
+        <w:t xml:space="preserve"> on patients based on their records to </w:t>
+      </w:r>
+      <w:r>
+        <w:rPr>
+          <w:rFonts w:asciiTheme="minorHAnsi" w:hAnsiTheme="minorHAnsi"/>
+          <w:sz w:val="22"/>
+          <w:szCs w:val="22"/>
+        </w:rPr>
+        <w:t>be able to</w:t>
+      </w:r>
+      <w:r>
+        <w:rPr>
+          <w:rFonts w:asciiTheme="minorHAnsi" w:hAnsiTheme="minorHAnsi"/>
+          <w:sz w:val="22"/>
+          <w:szCs w:val="22"/>
+        </w:rPr>
+        <w:t xml:space="preserve"> predict conditions </w:t>
+      </w:r>
+      <w:r>
+        <w:rPr>
+          <w:rFonts w:asciiTheme="minorHAnsi" w:hAnsiTheme="minorHAnsi"/>
+          <w:sz w:val="22"/>
+          <w:szCs w:val="22"/>
+        </w:rPr>
+        <w:t xml:space="preserve">and symptoms related to some conditions in advance </w:t>
+      </w:r>
+      <w:r>
+        <w:rPr>
+          <w:rFonts w:asciiTheme="minorHAnsi" w:hAnsiTheme="minorHAnsi"/>
+          <w:sz w:val="22"/>
+          <w:szCs w:val="22"/>
+        </w:rPr>
+        <w:t>therefore</w:t>
+      </w:r>
+      <w:r>
+        <w:rPr>
+          <w:rFonts w:asciiTheme="minorHAnsi" w:hAnsiTheme="minorHAnsi"/>
+          <w:sz w:val="22"/>
+          <w:szCs w:val="22"/>
+        </w:rPr>
+        <w:t xml:space="preserve">, </w:t>
+      </w:r>
+      <w:r>
+        <w:rPr>
+          <w:rFonts w:asciiTheme="minorHAnsi" w:hAnsiTheme="minorHAnsi"/>
+          <w:sz w:val="22"/>
+          <w:szCs w:val="22"/>
+        </w:rPr>
+        <w:t>thanks</w:t>
+      </w:r>
+      <w:r>
+        <w:rPr>
+          <w:rFonts w:asciiTheme="minorHAnsi" w:hAnsiTheme="minorHAnsi"/>
+          <w:sz w:val="22"/>
+          <w:szCs w:val="22"/>
+        </w:rPr>
+        <w:t xml:space="preserve"> to an early diagnosis, precautions can be taken to prevent future complications.</w:t>
+      </w:r>
+      <w:r>
+        <w:t xml:space="preserve"> </w:t>
+      </w:r>
+    </w:p>
+    <w:p>
+      <w:pPr>
+        <w:pStyle w:val="Default"/>
+        <w:jc w:val="both"/>
+      </w:pPr>
+    </w:p>
+    <w:p>
+      <w:pPr>
+        <w:pStyle w:val="Default"/>
+        <w:jc w:val="both"/>
+      </w:pPr>
+    </w:p>
+    <w:p>
+      <w:pPr>
+        <w:pStyle w:val="Heading9"/>
+        <w:rPr>
+          <w:color w:val="318B70" w:themeColor="accent4" w:themeShade="BF"/>
+        </w:rPr>
+      </w:pPr>
+      <w:r>
+        <w:rPr>
+          <w:color w:val="318B70" w:themeColor="accent4" w:themeShade="BF"/>
+        </w:rPr>
+        <w:t>Section 2 - Data mining in the medical field especially diabetes</w:t>
+      </w:r>
+    </w:p>
+    <w:p>
+      <w:pPr>
+        <w:pStyle w:val="Default"/>
+        <w:jc w:val="both"/>
+        <w:rPr>
+          <w:rFonts w:asciiTheme="minorHAnsi" w:hAnsiTheme="minorHAnsi"/>
+          <w:sz w:val="22"/>
+          <w:szCs w:val="22"/>
+        </w:rPr>
+      </w:pPr>
+    </w:p>
+    <w:p>
+      <w:pPr>
+        <w:pStyle w:val="Default"/>
+        <w:jc w:val="both"/>
+        <w:rPr>
+          <w:rFonts w:asciiTheme="minorHAnsi" w:hAnsiTheme="minorHAnsi"/>
+          <w:sz w:val="22"/>
+          <w:szCs w:val="22"/>
+        </w:rPr>
+      </w:pPr>
+      <w:r>
+        <w:rPr>
+          <w:rFonts w:asciiTheme="minorHAnsi" w:hAnsiTheme="minorHAnsi"/>
+          <w:sz w:val="22"/>
+          <w:szCs w:val="22"/>
+        </w:rPr>
+        <w:t xml:space="preserve">A field that </w:t>
+      </w:r>
+      <w:r>
+        <w:rPr>
+          <w:rFonts w:asciiTheme="minorHAnsi" w:hAnsiTheme="minorHAnsi"/>
+          <w:sz w:val="22"/>
+          <w:szCs w:val="22"/>
+        </w:rPr>
+        <w:t>has</w:t>
+      </w:r>
+      <w:r>
+        <w:rPr>
+          <w:rFonts w:asciiTheme="minorHAnsi" w:hAnsiTheme="minorHAnsi"/>
+          <w:sz w:val="22"/>
+          <w:szCs w:val="22"/>
+        </w:rPr>
+        <w:t xml:space="preserve"> enormous amounts of data </w:t>
+      </w:r>
+      <w:r>
+        <w:rPr>
+          <w:rFonts w:asciiTheme="minorHAnsi" w:hAnsiTheme="minorHAnsi"/>
+          <w:sz w:val="22"/>
+          <w:szCs w:val="22"/>
+        </w:rPr>
+        <w:t>is the Medical field. Recently, due to this</w:t>
+      </w:r>
+      <w:r>
+        <w:rPr>
+          <w:rFonts w:asciiTheme="minorHAnsi" w:hAnsiTheme="minorHAnsi"/>
+          <w:sz w:val="22"/>
+          <w:szCs w:val="22"/>
+        </w:rPr>
+        <w:t xml:space="preserve"> </w:t>
+      </w:r>
+      <w:r>
+        <w:rPr>
+          <w:rFonts w:asciiTheme="minorHAnsi" w:hAnsiTheme="minorHAnsi"/>
+          <w:sz w:val="22"/>
+          <w:szCs w:val="22"/>
+        </w:rPr>
+        <w:t>large amount of information</w:t>
+      </w:r>
+      <w:r>
+        <w:rPr>
+          <w:rFonts w:asciiTheme="minorHAnsi" w:hAnsiTheme="minorHAnsi"/>
+          <w:sz w:val="22"/>
+          <w:szCs w:val="22"/>
+        </w:rPr>
+        <w:t xml:space="preserve">, </w:t>
+      </w:r>
+      <w:r>
+        <w:rPr>
+          <w:rFonts w:asciiTheme="minorHAnsi" w:hAnsiTheme="minorHAnsi"/>
+          <w:sz w:val="22"/>
+          <w:szCs w:val="22"/>
+        </w:rPr>
+        <w:t xml:space="preserve">medical data mining has grown in its popularity over the past years.  </w:t>
+      </w:r>
+    </w:p>
+    <w:p>
+      <w:pPr>
+        <w:pStyle w:val="Default"/>
+        <w:jc w:val="both"/>
+        <w:rPr>
+          <w:rFonts w:asciiTheme="minorHAnsi" w:hAnsiTheme="minorHAnsi"/>
+          <w:sz w:val="22"/>
+          <w:szCs w:val="22"/>
+        </w:rPr>
+      </w:pPr>
+      <w:r>
+        <w:rPr>
+          <w:rFonts w:asciiTheme="minorHAnsi" w:hAnsiTheme="minorHAnsi"/>
+          <w:sz w:val="22"/>
+          <w:szCs w:val="22"/>
+        </w:rPr>
+        <w:t>Classification is a data mining task generally used in medical data mining.</w:t>
+      </w:r>
+      <w:r>
+        <w:rPr>
+          <w:rFonts w:asciiTheme="minorHAnsi" w:hAnsiTheme="minorHAnsi"/>
+          <w:sz w:val="22"/>
+          <w:szCs w:val="22"/>
+        </w:rPr>
+        <w:t xml:space="preserve"> Some </w:t>
+      </w:r>
+      <w:r>
+        <w:rPr>
+          <w:rFonts w:asciiTheme="minorHAnsi" w:hAnsiTheme="minorHAnsi"/>
+          <w:sz w:val="22"/>
+          <w:szCs w:val="22"/>
+        </w:rPr>
+        <w:t xml:space="preserve">other </w:t>
+      </w:r>
+      <w:r>
+        <w:rPr>
+          <w:rFonts w:asciiTheme="minorHAnsi" w:hAnsiTheme="minorHAnsi"/>
+          <w:sz w:val="22"/>
+          <w:szCs w:val="22"/>
+        </w:rPr>
+        <w:t>techniques that have proven useful</w:t>
+      </w:r>
+      <w:r>
+        <w:rPr>
+          <w:rFonts w:asciiTheme="minorHAnsi" w:hAnsiTheme="minorHAnsi"/>
+          <w:sz w:val="22"/>
+          <w:szCs w:val="22"/>
+        </w:rPr>
+        <w:t xml:space="preserve"> in</w:t>
+      </w:r>
+      <w:r>
+        <w:rPr>
+          <w:rFonts w:asciiTheme="minorHAnsi" w:hAnsiTheme="minorHAnsi"/>
+          <w:sz w:val="22"/>
+          <w:szCs w:val="22"/>
+        </w:rPr>
+        <w:t xml:space="preserve"> finding patterns in medical data are clustering, association and outlier. </w:t>
+      </w:r>
+    </w:p>
+    <w:p>
+      <w:pPr>
+        <w:pStyle w:val="Default"/>
+        <w:jc w:val="both"/>
+        <w:rPr>
+          <w:rFonts w:asciiTheme="minorHAnsi" w:hAnsiTheme="minorHAnsi"/>
+          <w:sz w:val="22"/>
+          <w:szCs w:val="22"/>
+        </w:rPr>
+      </w:pPr>
+    </w:p>
+    <w:p>
+      <w:pPr>
+        <w:pStyle w:val="Default"/>
+        <w:jc w:val="both"/>
+        <w:rPr>
+          <w:rFonts w:asciiTheme="minorHAnsi" w:hAnsiTheme="minorHAnsi"/>
+          <w:sz w:val="22"/>
+          <w:szCs w:val="22"/>
+        </w:rPr>
+      </w:pPr>
+      <w:r>
+        <w:rPr>
+          <w:rFonts w:asciiTheme="minorHAnsi" w:hAnsiTheme="minorHAnsi"/>
+          <w:sz w:val="22"/>
+          <w:szCs w:val="22"/>
+        </w:rPr>
+        <w:t>In the health</w:t>
+      </w:r>
+      <w:r>
+        <w:rPr>
+          <w:rFonts w:asciiTheme="minorHAnsi" w:hAnsiTheme="minorHAnsi"/>
+          <w:sz w:val="22"/>
+          <w:szCs w:val="22"/>
+        </w:rPr>
+        <w:t xml:space="preserve"> </w:t>
+      </w:r>
+      <w:r>
+        <w:rPr>
+          <w:rFonts w:asciiTheme="minorHAnsi" w:hAnsiTheme="minorHAnsi"/>
+          <w:sz w:val="22"/>
+          <w:szCs w:val="22"/>
+        </w:rPr>
+        <w:t xml:space="preserve">care sector data mining is especially useful as it uses medical data for analysis to offer improved healthcare at reduced cost. </w:t>
+      </w:r>
+      <w:r>
+        <w:rPr>
+          <w:rFonts w:asciiTheme="minorHAnsi" w:hAnsiTheme="minorHAnsi"/>
+          <w:sz w:val="22"/>
+          <w:szCs w:val="22"/>
+        </w:rPr>
+        <w:t xml:space="preserve">Data mining in </w:t>
+      </w:r>
+      <w:r>
+        <w:rPr>
+          <w:rFonts w:asciiTheme="minorHAnsi" w:hAnsiTheme="minorHAnsi"/>
+          <w:sz w:val="22"/>
+          <w:szCs w:val="22"/>
+        </w:rPr>
+        <w:t>health care play</w:t>
+      </w:r>
+      <w:r>
+        <w:rPr>
+          <w:rFonts w:asciiTheme="minorHAnsi" w:hAnsiTheme="minorHAnsi"/>
+          <w:sz w:val="22"/>
+          <w:szCs w:val="22"/>
+        </w:rPr>
+        <w:t>s</w:t>
+      </w:r>
+      <w:r>
+        <w:rPr>
+          <w:rFonts w:asciiTheme="minorHAnsi" w:hAnsiTheme="minorHAnsi"/>
+          <w:sz w:val="22"/>
+          <w:szCs w:val="22"/>
+        </w:rPr>
+        <w:t xml:space="preserve"> a significant role in prediction and diagnosis of </w:t>
+      </w:r>
+      <w:r>
+        <w:rPr>
+          <w:rFonts w:asciiTheme="minorHAnsi" w:hAnsiTheme="minorHAnsi"/>
+          <w:sz w:val="22"/>
+          <w:szCs w:val="22"/>
+        </w:rPr>
+        <w:t>several</w:t>
+      </w:r>
+      <w:r>
+        <w:rPr>
+          <w:rFonts w:asciiTheme="minorHAnsi" w:hAnsiTheme="minorHAnsi"/>
+          <w:sz w:val="22"/>
+          <w:szCs w:val="22"/>
+        </w:rPr>
+        <w:t xml:space="preserve"> health problems </w:t>
+      </w:r>
+      <w:r>
+        <w:rPr>
+          <w:rFonts w:asciiTheme="minorHAnsi" w:hAnsiTheme="minorHAnsi"/>
+          <w:sz w:val="22"/>
+          <w:szCs w:val="22"/>
+        </w:rPr>
+        <w:t>such as</w:t>
+      </w:r>
+      <w:r>
+        <w:rPr>
+          <w:rFonts w:asciiTheme="minorHAnsi" w:hAnsiTheme="minorHAnsi"/>
+          <w:sz w:val="22"/>
+          <w:szCs w:val="22"/>
+        </w:rPr>
+        <w:t xml:space="preserve"> heart disease, diabetes, cancer, skin disease </w:t>
+      </w:r>
+      <w:r>
+        <w:rPr>
+          <w:rFonts w:asciiTheme="minorHAnsi" w:hAnsiTheme="minorHAnsi"/>
+          <w:sz w:val="22"/>
+          <w:szCs w:val="22"/>
+        </w:rPr>
+        <w:t>among</w:t>
+      </w:r>
+      <w:r>
+        <w:rPr>
+          <w:rFonts w:asciiTheme="minorHAnsi" w:hAnsiTheme="minorHAnsi"/>
+          <w:sz w:val="22"/>
+          <w:szCs w:val="22"/>
+        </w:rPr>
+        <w:t xml:space="preserve"> many </w:t>
+      </w:r>
+      <w:r>
+        <w:rPr>
+          <w:rFonts w:asciiTheme="minorHAnsi" w:hAnsiTheme="minorHAnsi"/>
+          <w:sz w:val="22"/>
+          <w:szCs w:val="22"/>
+        </w:rPr>
+        <w:t>others</w:t>
+      </w:r>
+      <w:r>
+        <w:rPr>
+          <w:rFonts w:asciiTheme="minorHAnsi" w:hAnsiTheme="minorHAnsi"/>
+          <w:sz w:val="22"/>
+          <w:szCs w:val="22"/>
+        </w:rPr>
+        <w:t>.</w:t>
+      </w:r>
+      <w:r>
+        <w:rPr>
+          <w:rFonts w:asciiTheme="minorHAnsi" w:hAnsiTheme="minorHAnsi"/>
+          <w:sz w:val="22"/>
+          <w:szCs w:val="22"/>
+        </w:rPr>
+        <w:t xml:space="preserve"> This is important since early diagnoses of diseases and medical conditions are vital </w:t>
+      </w:r>
+      <w:proofErr w:type="gramStart"/>
+      <w:r>
+        <w:rPr>
+          <w:rFonts w:asciiTheme="minorHAnsi" w:hAnsiTheme="minorHAnsi"/>
+          <w:sz w:val="22"/>
+          <w:szCs w:val="22"/>
+        </w:rPr>
+        <w:t>in order to</w:t>
+      </w:r>
+      <w:proofErr w:type="gramEnd"/>
+      <w:r>
+        <w:rPr>
+          <w:rFonts w:asciiTheme="minorHAnsi" w:hAnsiTheme="minorHAnsi"/>
+          <w:sz w:val="22"/>
+          <w:szCs w:val="22"/>
+        </w:rPr>
+        <w:t xml:space="preserve"> prevent future co</w:t>
+      </w:r>
+      <w:r>
+        <w:rPr>
+          <w:rFonts w:asciiTheme="minorHAnsi" w:hAnsiTheme="minorHAnsi"/>
+          <w:sz w:val="22"/>
+          <w:szCs w:val="22"/>
+        </w:rPr>
+        <w:t>m</w:t>
+      </w:r>
+      <w:r>
+        <w:rPr>
+          <w:rFonts w:asciiTheme="minorHAnsi" w:hAnsiTheme="minorHAnsi"/>
+          <w:sz w:val="22"/>
+          <w:szCs w:val="22"/>
+        </w:rPr>
+        <w:t xml:space="preserve">plications. </w:t>
+      </w:r>
+    </w:p>
+    <w:p>
+      <w:pPr>
+        <w:pStyle w:val="Default"/>
+        <w:jc w:val="both"/>
+        <w:rPr>
+          <w:rFonts w:asciiTheme="minorHAnsi" w:hAnsiTheme="minorHAnsi"/>
+          <w:sz w:val="22"/>
+          <w:szCs w:val="22"/>
+        </w:rPr>
+      </w:pPr>
+    </w:p>
+    <w:p>
+      <w:pPr>
+        <w:pStyle w:val="Heading8"/>
+        <w:numPr>
+          <w:ilvl w:val="0"/>
+          <w:numId w:val="6"/>
+        </w:numPr>
+        <w:ind w:left="142" w:hanging="142"/>
+        <w:rPr>
+          <w:i/>
+        </w:rPr>
+      </w:pPr>
+      <w:r>
+        <w:rPr>
+          <w:i/>
+        </w:rPr>
+        <w:t>Diabetes</w:t>
+      </w:r>
+    </w:p>
+    <w:p/>
+    <w:p>
+      <w:pPr>
+        <w:pStyle w:val="Default"/>
+        <w:jc w:val="both"/>
+        <w:rPr>
+          <w:rFonts w:asciiTheme="minorHAnsi" w:hAnsiTheme="minorHAnsi"/>
+          <w:sz w:val="22"/>
+          <w:szCs w:val="22"/>
+        </w:rPr>
+      </w:pPr>
+      <w:r>
+        <w:rPr>
+          <w:rFonts w:asciiTheme="minorHAnsi" w:hAnsiTheme="minorHAnsi"/>
+          <w:sz w:val="22"/>
+          <w:szCs w:val="22"/>
+        </w:rPr>
+        <w:t xml:space="preserve">The </w:t>
+      </w:r>
+      <w:proofErr w:type="gramStart"/>
+      <w:r>
+        <w:rPr>
+          <w:rFonts w:asciiTheme="minorHAnsi" w:hAnsiTheme="minorHAnsi"/>
+          <w:sz w:val="22"/>
+          <w:szCs w:val="22"/>
+        </w:rPr>
+        <w:t>main focus</w:t>
+      </w:r>
+      <w:proofErr w:type="gramEnd"/>
+      <w:r>
+        <w:rPr>
+          <w:rFonts w:asciiTheme="minorHAnsi" w:hAnsiTheme="minorHAnsi"/>
+          <w:sz w:val="22"/>
+          <w:szCs w:val="22"/>
+        </w:rPr>
+        <w:t xml:space="preserve"> of this paper is medical data mining with regards to diabetes. This has also become quite a researched subject as diabetes is a chronic disease that affects millions of people worldwide. In fact</w:t>
+      </w:r>
+      <w:r>
+        <w:rPr>
+          <w:rFonts w:asciiTheme="minorHAnsi" w:hAnsiTheme="minorHAnsi"/>
+          <w:sz w:val="22"/>
+          <w:szCs w:val="22"/>
+        </w:rPr>
+        <w:t>,</w:t>
+      </w:r>
+      <w:r>
+        <w:rPr>
+          <w:rFonts w:asciiTheme="minorHAnsi" w:hAnsiTheme="minorHAnsi"/>
+          <w:sz w:val="22"/>
+          <w:szCs w:val="22"/>
+        </w:rPr>
+        <w:t xml:space="preserve"> it has become of the leading causes of death </w:t>
+      </w:r>
+      <w:r>
+        <w:rPr>
+          <w:rFonts w:asciiTheme="minorHAnsi" w:hAnsiTheme="minorHAnsi"/>
+          <w:sz w:val="22"/>
+          <w:szCs w:val="22"/>
+        </w:rPr>
+        <w:t xml:space="preserve">worldwide. Statistics show that in 2017 it caused around 4 million deaths and affected about 1 in every </w:t>
+      </w:r>
+      <w:r>
+        <w:rPr>
+          <w:rFonts w:asciiTheme="minorHAnsi" w:hAnsiTheme="minorHAnsi"/>
+          <w:sz w:val="22"/>
+          <w:szCs w:val="22"/>
+        </w:rPr>
+        <w:lastRenderedPageBreak/>
+        <w:t>7 births. It is also a leading cause of obesity</w:t>
+      </w:r>
+      <w:r>
+        <w:rPr>
+          <w:rFonts w:asciiTheme="minorHAnsi" w:hAnsiTheme="minorHAnsi"/>
+          <w:sz w:val="22"/>
+          <w:szCs w:val="22"/>
+        </w:rPr>
+        <w:t xml:space="preserve"> a</w:t>
+      </w:r>
+      <w:r>
+        <w:rPr>
+          <w:rFonts w:asciiTheme="minorHAnsi" w:hAnsiTheme="minorHAnsi"/>
+          <w:sz w:val="22"/>
+          <w:szCs w:val="22"/>
+        </w:rPr>
+        <w:t>nd it has a significant impact on the quality of life of people suffering from diabetes and their families, especially when complications arise.</w:t>
+      </w:r>
+    </w:p>
+    <w:p>
+      <w:pPr>
+        <w:pStyle w:val="Default"/>
+        <w:jc w:val="both"/>
+        <w:rPr>
+          <w:rFonts w:asciiTheme="minorHAnsi" w:hAnsiTheme="minorHAnsi"/>
+          <w:sz w:val="22"/>
+          <w:szCs w:val="22"/>
+        </w:rPr>
+      </w:pPr>
+    </w:p>
+    <w:p>
+      <w:pPr>
+        <w:pStyle w:val="Default"/>
+        <w:jc w:val="both"/>
+        <w:rPr>
+          <w:rFonts w:asciiTheme="minorHAnsi" w:hAnsiTheme="minorHAnsi"/>
+          <w:sz w:val="22"/>
+          <w:szCs w:val="22"/>
+        </w:rPr>
+      </w:pPr>
+      <w:r>
+        <w:rPr>
+          <w:rFonts w:asciiTheme="minorHAnsi" w:hAnsiTheme="minorHAnsi"/>
+          <w:sz w:val="22"/>
+          <w:szCs w:val="22"/>
+        </w:rPr>
+        <w:t>Diabetes, otherwise known as Diabetes Mellitus occurs when the pancreas is unable to produce enough insulin, or when the body cells cannot make proper use of the insulin produced, due to reduced sensitivity.</w:t>
+      </w:r>
+    </w:p>
+    <w:p>
+      <w:pPr>
+        <w:pStyle w:val="Default"/>
+        <w:jc w:val="both"/>
+        <w:rPr>
+          <w:rFonts w:asciiTheme="minorHAnsi" w:hAnsiTheme="minorHAnsi"/>
+          <w:sz w:val="22"/>
+          <w:szCs w:val="22"/>
+        </w:rPr>
+      </w:pPr>
+    </w:p>
+    <w:p/>
+    <w:p>
+      <w:pPr>
+        <w:pStyle w:val="Heading8"/>
+      </w:pPr>
     </w:p>
     <w:sectPr>
       <w:pgSz w:w="11906" w:h="16838"/>
@@ -331,6 +1648,273 @@
 <file path=word/numbering.xml><?xml version="1.0" encoding="utf-8"?>
 <w:numbering xmlns:wpc="http://schemas.microsoft.com/office/word/2010/wordprocessingCanvas" xmlns:cx="http://schemas.microsoft.com/office/drawing/2014/chartex" xmlns:cx1="http://schemas.microsoft.com/office/drawing/2015/9/8/chartex" xmlns:cx2="http://schemas.microsoft.com/office/drawing/2015/10/21/chartex" xmlns:cx3="http://schemas.microsoft.com/office/drawing/2016/5/9/chartex" xmlns:cx4="http://schemas.microsoft.com/office/drawing/2016/5/10/chartex" xmlns:cx5="http://schemas.microsoft.com/office/drawing/2016/5/11/chartex" xmlns:cx6="http://schemas.microsoft.com/office/drawing/2016/5/12/chartex" xmlns:cx7="http://schemas.microsoft.com/office/drawing/2016/5/13/chartex" xmlns:cx8="http://schemas.microsoft.com/office/drawing/2016/5/14/chartex" xmlns:mc="http://schemas.openxmlformats.org/markup-compatibility/2006" xmlns:aink="http://schemas.microsoft.com/office/drawing/2016/ink" xmlns:am3d="http://schemas.microsoft.com/office/drawing/2017/model3d" xmlns:o="urn:schemas-microsoft-com:office:office" xmlns:r="http://schemas.openxmlformats.org/officeDocument/2006/relationships" xmlns:m="http://schemas.openxmlformats.org/officeDocument/2006/math" xmlns:v="urn:schemas-microsoft-com:vml" xmlns:wp14="http://schemas.microsoft.com/office/word/2010/wordprocessingDrawing" xmlns:wp="http://schemas.openxmlformats.org/drawingml/2006/wordprocessingDrawing" xmlns:w10="urn:schemas-microsoft-com:office:word" xmlns:w="http://schemas.openxmlformats.org/wordprocessingml/2006/main" xmlns:w14="http://schemas.microsoft.com/office/word/2010/wordml" xmlns:w15="http://schemas.microsoft.com/office/word/2012/wordml" xmlns:w16cid="http://schemas.microsoft.com/office/word/2016/wordml/cid" xmlns:w16se="http://schemas.microsoft.com/office/word/2015/wordml/symex" xmlns:wpg="http://schemas.microsoft.com/office/word/2010/wordprocessingGroup" xmlns:wpi="http://schemas.microsoft.com/office/word/2010/wordprocessingInk" xmlns:wne="http://schemas.microsoft.com/office/word/2006/wordml" xmlns:wps="http://schemas.microsoft.com/office/word/2010/wordprocessingShape" mc:Ignorable="w14 w15 w16se w16cid wp14">
   <w:abstractNum w:abstractNumId="0" w15:restartNumberingAfterBreak="0">
+    <w:nsid w:val="00C70C96"/>
+    <w:multiLevelType w:val="hybridMultilevel"/>
+    <w:tmpl w:val="D9C4C4AC"/>
+    <w:lvl w:ilvl="0" w:tplc="08090015">
+      <w:start w:val="1"/>
+      <w:numFmt w:val="upperLetter"/>
+      <w:lvlText w:val="%1."/>
+      <w:lvlJc w:val="left"/>
+      <w:pPr>
+        <w:ind w:left="720" w:hanging="360"/>
+      </w:pPr>
+      <w:rPr>
+        <w:rFonts w:hint="default"/>
+      </w:rPr>
+    </w:lvl>
+    <w:lvl w:ilvl="1" w:tplc="08090019" w:tentative="1">
+      <w:start w:val="1"/>
+      <w:numFmt w:val="lowerLetter"/>
+      <w:lvlText w:val="%2."/>
+      <w:lvlJc w:val="left"/>
+      <w:pPr>
+        <w:ind w:left="1440" w:hanging="360"/>
+      </w:pPr>
+    </w:lvl>
+    <w:lvl w:ilvl="2" w:tplc="0809001B" w:tentative="1">
+      <w:start w:val="1"/>
+      <w:numFmt w:val="lowerRoman"/>
+      <w:lvlText w:val="%3."/>
+      <w:lvlJc w:val="right"/>
+      <w:pPr>
+        <w:ind w:left="2160" w:hanging="180"/>
+      </w:pPr>
+    </w:lvl>
+    <w:lvl w:ilvl="3" w:tplc="0809000F" w:tentative="1">
+      <w:start w:val="1"/>
+      <w:numFmt w:val="decimal"/>
+      <w:lvlText w:val="%4."/>
+      <w:lvlJc w:val="left"/>
+      <w:pPr>
+        <w:ind w:left="2880" w:hanging="360"/>
+      </w:pPr>
+    </w:lvl>
+    <w:lvl w:ilvl="4" w:tplc="08090019" w:tentative="1">
+      <w:start w:val="1"/>
+      <w:numFmt w:val="lowerLetter"/>
+      <w:lvlText w:val="%5."/>
+      <w:lvlJc w:val="left"/>
+      <w:pPr>
+        <w:ind w:left="3600" w:hanging="360"/>
+      </w:pPr>
+    </w:lvl>
+    <w:lvl w:ilvl="5" w:tplc="0809001B" w:tentative="1">
+      <w:start w:val="1"/>
+      <w:numFmt w:val="lowerRoman"/>
+      <w:lvlText w:val="%6."/>
+      <w:lvlJc w:val="right"/>
+      <w:pPr>
+        <w:ind w:left="4320" w:hanging="180"/>
+      </w:pPr>
+    </w:lvl>
+    <w:lvl w:ilvl="6" w:tplc="0809000F" w:tentative="1">
+      <w:start w:val="1"/>
+      <w:numFmt w:val="decimal"/>
+      <w:lvlText w:val="%7."/>
+      <w:lvlJc w:val="left"/>
+      <w:pPr>
+        <w:ind w:left="5040" w:hanging="360"/>
+      </w:pPr>
+    </w:lvl>
+    <w:lvl w:ilvl="7" w:tplc="08090019" w:tentative="1">
+      <w:start w:val="1"/>
+      <w:numFmt w:val="lowerLetter"/>
+      <w:lvlText w:val="%8."/>
+      <w:lvlJc w:val="left"/>
+      <w:pPr>
+        <w:ind w:left="5760" w:hanging="360"/>
+      </w:pPr>
+    </w:lvl>
+    <w:lvl w:ilvl="8" w:tplc="0809001B" w:tentative="1">
+      <w:start w:val="1"/>
+      <w:numFmt w:val="lowerRoman"/>
+      <w:lvlText w:val="%9."/>
+      <w:lvlJc w:val="right"/>
+      <w:pPr>
+        <w:ind w:left="6480" w:hanging="180"/>
+      </w:pPr>
+    </w:lvl>
+  </w:abstractNum>
+  <w:abstractNum w:abstractNumId="1" w15:restartNumberingAfterBreak="0">
+    <w:nsid w:val="02C32462"/>
+    <w:multiLevelType w:val="hybridMultilevel"/>
+    <w:tmpl w:val="912E314E"/>
+    <w:lvl w:ilvl="0" w:tplc="08090013">
+      <w:start w:val="1"/>
+      <w:numFmt w:val="upperRoman"/>
+      <w:lvlText w:val="%1."/>
+      <w:lvlJc w:val="right"/>
+      <w:pPr>
+        <w:ind w:left="360" w:hanging="360"/>
+      </w:pPr>
+      <w:rPr>
+        <w:rFonts w:hint="default"/>
+      </w:rPr>
+    </w:lvl>
+    <w:lvl w:ilvl="1" w:tplc="08090019" w:tentative="1">
+      <w:start w:val="1"/>
+      <w:numFmt w:val="lowerLetter"/>
+      <w:lvlText w:val="%2."/>
+      <w:lvlJc w:val="left"/>
+      <w:pPr>
+        <w:ind w:left="1080" w:hanging="360"/>
+      </w:pPr>
+    </w:lvl>
+    <w:lvl w:ilvl="2" w:tplc="0809001B" w:tentative="1">
+      <w:start w:val="1"/>
+      <w:numFmt w:val="lowerRoman"/>
+      <w:lvlText w:val="%3."/>
+      <w:lvlJc w:val="right"/>
+      <w:pPr>
+        <w:ind w:left="1800" w:hanging="180"/>
+      </w:pPr>
+    </w:lvl>
+    <w:lvl w:ilvl="3" w:tplc="0809000F" w:tentative="1">
+      <w:start w:val="1"/>
+      <w:numFmt w:val="decimal"/>
+      <w:lvlText w:val="%4."/>
+      <w:lvlJc w:val="left"/>
+      <w:pPr>
+        <w:ind w:left="2520" w:hanging="360"/>
+      </w:pPr>
+    </w:lvl>
+    <w:lvl w:ilvl="4" w:tplc="08090019" w:tentative="1">
+      <w:start w:val="1"/>
+      <w:numFmt w:val="lowerLetter"/>
+      <w:lvlText w:val="%5."/>
+      <w:lvlJc w:val="left"/>
+      <w:pPr>
+        <w:ind w:left="3240" w:hanging="360"/>
+      </w:pPr>
+    </w:lvl>
+    <w:lvl w:ilvl="5" w:tplc="0809001B" w:tentative="1">
+      <w:start w:val="1"/>
+      <w:numFmt w:val="lowerRoman"/>
+      <w:lvlText w:val="%6."/>
+      <w:lvlJc w:val="right"/>
+      <w:pPr>
+        <w:ind w:left="3960" w:hanging="180"/>
+      </w:pPr>
+    </w:lvl>
+    <w:lvl w:ilvl="6" w:tplc="0809000F" w:tentative="1">
+      <w:start w:val="1"/>
+      <w:numFmt w:val="decimal"/>
+      <w:lvlText w:val="%7."/>
+      <w:lvlJc w:val="left"/>
+      <w:pPr>
+        <w:ind w:left="4680" w:hanging="360"/>
+      </w:pPr>
+    </w:lvl>
+    <w:lvl w:ilvl="7" w:tplc="08090019" w:tentative="1">
+      <w:start w:val="1"/>
+      <w:numFmt w:val="lowerLetter"/>
+      <w:lvlText w:val="%8."/>
+      <w:lvlJc w:val="left"/>
+      <w:pPr>
+        <w:ind w:left="5400" w:hanging="360"/>
+      </w:pPr>
+    </w:lvl>
+    <w:lvl w:ilvl="8" w:tplc="0809001B" w:tentative="1">
+      <w:start w:val="1"/>
+      <w:numFmt w:val="lowerRoman"/>
+      <w:lvlText w:val="%9."/>
+      <w:lvlJc w:val="right"/>
+      <w:pPr>
+        <w:ind w:left="6120" w:hanging="180"/>
+      </w:pPr>
+    </w:lvl>
+  </w:abstractNum>
+  <w:abstractNum w:abstractNumId="2" w15:restartNumberingAfterBreak="0">
+    <w:nsid w:val="089273E9"/>
+    <w:multiLevelType w:val="hybridMultilevel"/>
+    <w:tmpl w:val="7C5075C4"/>
+    <w:lvl w:ilvl="0" w:tplc="08090019">
+      <w:start w:val="1"/>
+      <w:numFmt w:val="lowerLetter"/>
+      <w:lvlText w:val="%1."/>
+      <w:lvlJc w:val="left"/>
+      <w:pPr>
+        <w:ind w:left="720" w:hanging="360"/>
+      </w:pPr>
+      <w:rPr>
+        <w:rFonts w:hint="default"/>
+      </w:rPr>
+    </w:lvl>
+    <w:lvl w:ilvl="1" w:tplc="08090019" w:tentative="1">
+      <w:start w:val="1"/>
+      <w:numFmt w:val="lowerLetter"/>
+      <w:lvlText w:val="%2."/>
+      <w:lvlJc w:val="left"/>
+      <w:pPr>
+        <w:ind w:left="1440" w:hanging="360"/>
+      </w:pPr>
+    </w:lvl>
+    <w:lvl w:ilvl="2" w:tplc="0809001B" w:tentative="1">
+      <w:start w:val="1"/>
+      <w:numFmt w:val="lowerRoman"/>
+      <w:lvlText w:val="%3."/>
+      <w:lvlJc w:val="right"/>
+      <w:pPr>
+        <w:ind w:left="2160" w:hanging="180"/>
+      </w:pPr>
+    </w:lvl>
+    <w:lvl w:ilvl="3" w:tplc="0809000F" w:tentative="1">
+      <w:start w:val="1"/>
+      <w:numFmt w:val="decimal"/>
+      <w:lvlText w:val="%4."/>
+      <w:lvlJc w:val="left"/>
+      <w:pPr>
+        <w:ind w:left="2880" w:hanging="360"/>
+      </w:pPr>
+    </w:lvl>
+    <w:lvl w:ilvl="4" w:tplc="08090019" w:tentative="1">
+      <w:start w:val="1"/>
+      <w:numFmt w:val="lowerLetter"/>
+      <w:lvlText w:val="%5."/>
+      <w:lvlJc w:val="left"/>
+      <w:pPr>
+        <w:ind w:left="3600" w:hanging="360"/>
+      </w:pPr>
+    </w:lvl>
+    <w:lvl w:ilvl="5" w:tplc="0809001B" w:tentative="1">
+      <w:start w:val="1"/>
+      <w:numFmt w:val="lowerRoman"/>
+      <w:lvlText w:val="%6."/>
+      <w:lvlJc w:val="right"/>
+      <w:pPr>
+        <w:ind w:left="4320" w:hanging="180"/>
+      </w:pPr>
+    </w:lvl>
+    <w:lvl w:ilvl="6" w:tplc="0809000F" w:tentative="1">
+      <w:start w:val="1"/>
+      <w:numFmt w:val="decimal"/>
+      <w:lvlText w:val="%7."/>
+      <w:lvlJc w:val="left"/>
+      <w:pPr>
+        <w:ind w:left="5040" w:hanging="360"/>
+      </w:pPr>
+    </w:lvl>
+    <w:lvl w:ilvl="7" w:tplc="08090019" w:tentative="1">
+      <w:start w:val="1"/>
+      <w:numFmt w:val="lowerLetter"/>
+      <w:lvlText w:val="%8."/>
+      <w:lvlJc w:val="left"/>
+      <w:pPr>
+        <w:ind w:left="5760" w:hanging="360"/>
+      </w:pPr>
+    </w:lvl>
+    <w:lvl w:ilvl="8" w:tplc="0809001B" w:tentative="1">
+      <w:start w:val="1"/>
+      <w:numFmt w:val="lowerRoman"/>
+      <w:lvlText w:val="%9."/>
+      <w:lvlJc w:val="right"/>
+      <w:pPr>
+        <w:ind w:left="6480" w:hanging="180"/>
+      </w:pPr>
+    </w:lvl>
+  </w:abstractNum>
+  <w:abstractNum w:abstractNumId="3" w15:restartNumberingAfterBreak="0">
     <w:nsid w:val="270062C5"/>
     <w:multiLevelType w:val="hybridMultilevel"/>
     <w:tmpl w:val="C9BA8CF0"/>
@@ -443,7 +2027,96 @@
       </w:rPr>
     </w:lvl>
   </w:abstractNum>
-  <w:abstractNum w:abstractNumId="1" w15:restartNumberingAfterBreak="0">
+  <w:abstractNum w:abstractNumId="4" w15:restartNumberingAfterBreak="0">
+    <w:nsid w:val="317521C6"/>
+    <w:multiLevelType w:val="hybridMultilevel"/>
+    <w:tmpl w:val="B3D203FA"/>
+    <w:lvl w:ilvl="0" w:tplc="564E7478">
+      <w:start w:val="1"/>
+      <w:numFmt w:val="upperRoman"/>
+      <w:lvlText w:val="%1."/>
+      <w:lvlJc w:val="left"/>
+      <w:pPr>
+        <w:ind w:left="1080" w:hanging="720"/>
+      </w:pPr>
+      <w:rPr>
+        <w:rFonts w:hint="default"/>
+      </w:rPr>
+    </w:lvl>
+    <w:lvl w:ilvl="1" w:tplc="08090019" w:tentative="1">
+      <w:start w:val="1"/>
+      <w:numFmt w:val="lowerLetter"/>
+      <w:lvlText w:val="%2."/>
+      <w:lvlJc w:val="left"/>
+      <w:pPr>
+        <w:ind w:left="1440" w:hanging="360"/>
+      </w:pPr>
+    </w:lvl>
+    <w:lvl w:ilvl="2" w:tplc="0809001B" w:tentative="1">
+      <w:start w:val="1"/>
+      <w:numFmt w:val="lowerRoman"/>
+      <w:lvlText w:val="%3."/>
+      <w:lvlJc w:val="right"/>
+      <w:pPr>
+        <w:ind w:left="2160" w:hanging="180"/>
+      </w:pPr>
+    </w:lvl>
+    <w:lvl w:ilvl="3" w:tplc="0809000F" w:tentative="1">
+      <w:start w:val="1"/>
+      <w:numFmt w:val="decimal"/>
+      <w:lvlText w:val="%4."/>
+      <w:lvlJc w:val="left"/>
+      <w:pPr>
+        <w:ind w:left="2880" w:hanging="360"/>
+      </w:pPr>
+    </w:lvl>
+    <w:lvl w:ilvl="4" w:tplc="08090019" w:tentative="1">
+      <w:start w:val="1"/>
+      <w:numFmt w:val="lowerLetter"/>
+      <w:lvlText w:val="%5."/>
+      <w:lvlJc w:val="left"/>
+      <w:pPr>
+        <w:ind w:left="3600" w:hanging="360"/>
+      </w:pPr>
+    </w:lvl>
+    <w:lvl w:ilvl="5" w:tplc="0809001B" w:tentative="1">
+      <w:start w:val="1"/>
+      <w:numFmt w:val="lowerRoman"/>
+      <w:lvlText w:val="%6."/>
+      <w:lvlJc w:val="right"/>
+      <w:pPr>
+        <w:ind w:left="4320" w:hanging="180"/>
+      </w:pPr>
+    </w:lvl>
+    <w:lvl w:ilvl="6" w:tplc="0809000F" w:tentative="1">
+      <w:start w:val="1"/>
+      <w:numFmt w:val="decimal"/>
+      <w:lvlText w:val="%7."/>
+      <w:lvlJc w:val="left"/>
+      <w:pPr>
+        <w:ind w:left="5040" w:hanging="360"/>
+      </w:pPr>
+    </w:lvl>
+    <w:lvl w:ilvl="7" w:tplc="08090019" w:tentative="1">
+      <w:start w:val="1"/>
+      <w:numFmt w:val="lowerLetter"/>
+      <w:lvlText w:val="%8."/>
+      <w:lvlJc w:val="left"/>
+      <w:pPr>
+        <w:ind w:left="5760" w:hanging="360"/>
+      </w:pPr>
+    </w:lvl>
+    <w:lvl w:ilvl="8" w:tplc="0809001B" w:tentative="1">
+      <w:start w:val="1"/>
+      <w:numFmt w:val="lowerRoman"/>
+      <w:lvlText w:val="%9."/>
+      <w:lvlJc w:val="right"/>
+      <w:pPr>
+        <w:ind w:left="6480" w:hanging="180"/>
+      </w:pPr>
+    </w:lvl>
+  </w:abstractNum>
+  <w:abstractNum w:abstractNumId="5" w15:restartNumberingAfterBreak="0">
     <w:nsid w:val="5D53093A"/>
     <w:multiLevelType w:val="hybridMultilevel"/>
     <w:tmpl w:val="303E09D8"/>
@@ -557,9 +2230,21 @@
     </w:lvl>
   </w:abstractNum>
   <w:num w:numId="1">
+    <w:abstractNumId w:val="3"/>
+  </w:num>
+  <w:num w:numId="2">
+    <w:abstractNumId w:val="5"/>
+  </w:num>
+  <w:num w:numId="3">
+    <w:abstractNumId w:val="2"/>
+  </w:num>
+  <w:num w:numId="4">
+    <w:abstractNumId w:val="4"/>
+  </w:num>
+  <w:num w:numId="5">
     <w:abstractNumId w:val="0"/>
   </w:num>
-  <w:num w:numId="2">
+  <w:num w:numId="6">
     <w:abstractNumId w:val="1"/>
   </w:num>
 </w:numbering>
@@ -1387,6 +3072,33 @@
       <w:szCs w:val="21"/>
     </w:rPr>
   </w:style>
+  <w:style w:type="paragraph" w:customStyle="1" w:styleId="Default">
+    <w:name w:val="Default"/>
+    <w:rsid w:val="0047793E"/>
+    <w:pPr>
+      <w:autoSpaceDE w:val="0"/>
+      <w:autoSpaceDN w:val="0"/>
+      <w:adjustRightInd w:val="0"/>
+      <w:spacing w:after="0"/>
+    </w:pPr>
+    <w:rPr>
+      <w:rFonts w:ascii="Times New Roman" w:hAnsi="Times New Roman" w:cs="Times New Roman"/>
+      <w:color w:val="000000"/>
+      <w:sz w:val="24"/>
+      <w:szCs w:val="24"/>
+    </w:rPr>
+  </w:style>
+  <w:style w:type="character" w:customStyle="1" w:styleId="A12">
+    <w:name w:val="A12"/>
+    <w:uiPriority w:val="99"/>
+    <w:rsid w:val="00350A3A"/>
+    <w:rPr>
+      <w:rFonts w:cs="Palatino"/>
+      <w:color w:val="000000"/>
+      <w:sz w:val="13"/>
+      <w:szCs w:val="13"/>
+    </w:rPr>
+  </w:style>
 </w:styles>
 </file>
 
@@ -1656,7 +3368,7 @@
 </file>
 
 <file path=customXml/itemProps1.xml><?xml version="1.0" encoding="utf-8"?>
-<ds:datastoreItem xmlns:ds="http://schemas.openxmlformats.org/officeDocument/2006/customXml" ds:itemID="{7D01B4BB-EABC-4A47-9EE5-6B09DF926F1A}">
+<ds:datastoreItem xmlns:ds="http://schemas.openxmlformats.org/officeDocument/2006/customXml" ds:itemID="{EDE2A712-ED6D-40AA-B0A2-0020CA77D316}">
   <ds:schemaRefs>
     <ds:schemaRef ds:uri="http://schemas.openxmlformats.org/officeDocument/2006/bibliography"/>
   </ds:schemaRefs>

</xml_diff>

<commit_message>
More LitRev & LogBook
</commit_message>
<xml_diff>
--- a/documentation/LiteratureReview.docx
+++ b/documentation/LiteratureReview.docx
@@ -1059,23 +1059,7 @@
           <w:sz w:val="22"/>
           <w:szCs w:val="22"/>
         </w:rPr>
-        <w:t>T</w:t>
-      </w:r>
-      <w:r>
-        <w:rPr>
-          <w:rFonts w:asciiTheme="minorHAnsi" w:hAnsiTheme="minorHAnsi"/>
-          <w:sz w:val="22"/>
-          <w:szCs w:val="22"/>
-        </w:rPr>
-        <w:t>he Medical field</w:t>
-      </w:r>
-      <w:r>
-        <w:rPr>
-          <w:rFonts w:asciiTheme="minorHAnsi" w:hAnsiTheme="minorHAnsi"/>
-          <w:sz w:val="22"/>
-          <w:szCs w:val="22"/>
-        </w:rPr>
-        <w:t xml:space="preserve"> </w:t>
+        <w:t xml:space="preserve">The Medical field </w:t>
       </w:r>
       <w:r>
         <w:rPr>
@@ -1487,6 +1471,31 @@
     <w:p/>
     <w:p>
       <w:pPr>
+        <w:ind w:firstLine="284"/>
+        <w:rPr>
+          <w:i/>
+          <w:sz w:val="18"/>
+        </w:rPr>
+      </w:pPr>
+      <w:r>
+        <w:rPr>
+          <w:b/>
+          <w:i/>
+          <w:sz w:val="18"/>
+        </w:rPr>
+        <w:t xml:space="preserve">Note: </w:t>
+      </w:r>
+      <w:r>
+        <w:rPr>
+          <w:i/>
+          <w:sz w:val="18"/>
+        </w:rPr>
+        <w:t>This section explains Diabetes, it’s symptoms, characterises and possible side effects</w:t>
+      </w:r>
+    </w:p>
+    <w:p/>
+    <w:p>
+      <w:pPr>
         <w:pStyle w:val="Default"/>
         <w:jc w:val="both"/>
         <w:rPr>
@@ -1510,7 +1519,23 @@
           <w:sz w:val="22"/>
           <w:szCs w:val="22"/>
         </w:rPr>
-        <w:t>in regard to</w:t>
+        <w:t>in regard</w:t>
+      </w:r>
+      <w:r>
+        <w:rPr>
+          <w:rFonts w:asciiTheme="minorHAnsi" w:hAnsiTheme="minorHAnsi"/>
+          <w:sz w:val="22"/>
+          <w:szCs w:val="22"/>
+        </w:rPr>
+        <w:t>s</w:t>
+      </w:r>
+      <w:r>
+        <w:rPr>
+          <w:rFonts w:asciiTheme="minorHAnsi" w:hAnsiTheme="minorHAnsi"/>
+          <w:sz w:val="22"/>
+          <w:szCs w:val="22"/>
+        </w:rPr>
+        <w:t xml:space="preserve"> to</w:t>
       </w:r>
       <w:proofErr w:type="gramEnd"/>
       <w:r>
@@ -1642,7 +1667,11 @@
         <w:jc w:val="both"/>
       </w:pPr>
       <w:r>
-        <w:t>Diabetes, otherwise known as Diabetes Mellitus occurs when the pancreas is unable to produce enough insulin, or when the body cells cannot make proper use of the insulin produced, due to reduced sensitivity.</w:t>
+        <w:t xml:space="preserve">Diabetes, otherwise known as Diabetes Mellitus occurs when the pancreas is unable to produce enough insulin, or when the body cells cannot make proper use of the insulin </w:t>
+      </w:r>
+      <w:r>
+        <w:lastRenderedPageBreak/>
+        <w:t>produced, due to reduced sensitivity.</w:t>
       </w:r>
       <w:r>
         <w:t xml:space="preserve"> </w:t>
@@ -1651,43 +1680,19 @@
         <w:t xml:space="preserve">Without </w:t>
       </w:r>
       <w:r>
-        <w:t>the ability to produce</w:t>
-      </w:r>
-      <w:r>
-        <w:t xml:space="preserve"> or effectively us</w:t>
+        <w:t>the ability to produce or effectively us</w:t>
       </w:r>
       <w:r>
         <w:t xml:space="preserve">e </w:t>
       </w:r>
       <w:r>
-        <w:t>insulin,</w:t>
-      </w:r>
-      <w:r>
-        <w:t xml:space="preserve"> glucose </w:t>
-      </w:r>
-      <w:r>
-        <w:t xml:space="preserve">(sugars found in carbohydrates) </w:t>
-      </w:r>
-      <w:r>
-        <w:t xml:space="preserve">levels in </w:t>
+        <w:t xml:space="preserve">insulin, glucose (sugars found in carbohydrates) levels in </w:t>
       </w:r>
       <w:r>
         <w:t xml:space="preserve">the </w:t>
       </w:r>
       <w:r>
-        <w:t xml:space="preserve">blood </w:t>
-      </w:r>
-      <w:r>
-        <w:t xml:space="preserve">are elevated </w:t>
-      </w:r>
-      <w:r>
-        <w:t>(</w:t>
-      </w:r>
-      <w:r>
-        <w:t xml:space="preserve">this is </w:t>
-      </w:r>
-      <w:r>
-        <w:t>known as hyperglycaemia).</w:t>
+        <w:t>blood are elevated (this is known as hyperglycaemia).</w:t>
       </w:r>
       <w:r>
         <w:t xml:space="preserve"> </w:t>
@@ -1696,7 +1701,13 @@
         <w:t xml:space="preserve">Characteristically a person is diagnosed with diabetes because of high levels of sugar in their blood. A person is considered diabetic when </w:t>
       </w:r>
       <w:r>
-        <w:t xml:space="preserve">blood glucose levels are higher </w:t>
+        <w:t>blood glucose levels are</w:t>
+      </w:r>
+      <w:r>
+        <w:t xml:space="preserve"> generally</w:t>
+      </w:r>
+      <w:r>
+        <w:t xml:space="preserve"> higher </w:t>
       </w:r>
       <w:r>
         <w:t>than</w:t>
@@ -1714,122 +1725,134 @@
         <w:t>w</w:t>
       </w:r>
       <w:r>
-        <w:t>eight change (gain or loss)</w:t>
-      </w:r>
-      <w:r>
-        <w:t>,</w:t>
+        <w:t>eight change</w:t>
+      </w:r>
+      <w:r>
+        <w:t xml:space="preserve">, </w:t>
+      </w:r>
+      <w:r>
+        <w:t xml:space="preserve">lack </w:t>
+      </w:r>
+      <w:r>
+        <w:t>of energy</w:t>
+      </w:r>
+      <w:r>
+        <w:t>, b</w:t>
+      </w:r>
+      <w:r>
+        <w:t>lurred vision</w:t>
+      </w:r>
+      <w:r>
+        <w:t xml:space="preserve"> and frequent</w:t>
+      </w:r>
+      <w:r>
+        <w:t xml:space="preserve"> or recurring infection</w:t>
+      </w:r>
+      <w:r>
+        <w:t xml:space="preserve">s as the body takes longer to heal. Diabetes can lead to many complications like heart disease, kidney failure, blindness and amputation. However, this can be prevented with </w:t>
+      </w:r>
+      <w:r>
+        <w:t>an early diagnosis</w:t>
+      </w:r>
+      <w:r>
+        <w:t>.</w:t>
+      </w:r>
+    </w:p>
+    <w:p>
+      <w:pPr>
+        <w:jc w:val="both"/>
+      </w:pPr>
+    </w:p>
+    <w:p>
+      <w:pPr>
+        <w:jc w:val="both"/>
+      </w:pPr>
+      <w:r>
+        <w:t xml:space="preserve">There are three main types of diabetes </w:t>
+      </w:r>
+      <w:r>
+        <w:t xml:space="preserve">Type 1, Type 2 and Gestational. Type 1 </w:t>
+      </w:r>
+      <w:r>
+        <w:t xml:space="preserve">is </w:t>
+      </w:r>
+      <w:r>
+        <w:t xml:space="preserve">an </w:t>
+      </w:r>
+      <w:r>
+        <w:t>autoimmune disease occurring at a young age of below 20 years</w:t>
+      </w:r>
+      <w:r>
+        <w:t>, here</w:t>
+      </w:r>
+      <w:r>
+        <w:t xml:space="preserve"> the</w:t>
       </w:r>
       <w:r>
         <w:t xml:space="preserve"> </w:t>
       </w:r>
       <w:r>
-        <w:t xml:space="preserve">lack </w:t>
-      </w:r>
-      <w:r>
-        <w:t>of energy</w:t>
-      </w:r>
-      <w:r>
-        <w:t>, b</w:t>
-      </w:r>
-      <w:r>
-        <w:t>lurred vision</w:t>
-      </w:r>
-      <w:r>
-        <w:t xml:space="preserve"> and frequent</w:t>
-      </w:r>
-      <w:r>
-        <w:t xml:space="preserve"> or recurring infection</w:t>
-      </w:r>
-      <w:r>
-        <w:t xml:space="preserve">s as the body takes longer to heal. Diabetes can lead to many complications like heart disease, kidney failure, blindness and amputation. However, this can be prevented with </w:t>
-      </w:r>
-      <w:r>
-        <w:t>an early diagnosis</w:t>
-      </w:r>
-      <w:r>
-        <w:t>.</w:t>
-      </w:r>
-    </w:p>
-    <w:p>
-      <w:pPr>
-        <w:jc w:val="both"/>
-      </w:pPr>
-    </w:p>
-    <w:p>
-      <w:pPr>
-        <w:jc w:val="both"/>
-      </w:pPr>
-      <w:r>
-        <w:t xml:space="preserve">There are three main types of diabetes </w:t>
-      </w:r>
-      <w:r>
-        <w:t xml:space="preserve">Type 1, Type 2 and Gestational. Type 1 </w:t>
-      </w:r>
-      <w:r>
-        <w:t xml:space="preserve">is </w:t>
-      </w:r>
-      <w:r>
-        <w:t>autoimmune disease occurring at a young age of below 20 years</w:t>
-      </w:r>
-      <w:r>
-        <w:t>, here</w:t>
-      </w:r>
-      <w:r>
-        <w:t xml:space="preserve"> the</w:t>
+        <w:t xml:space="preserve">pancreatic cells that produce insulin have been destroyed. Type 2 </w:t>
+      </w:r>
+      <w:r>
+        <w:t>occurs</w:t>
+      </w:r>
+      <w:r>
+        <w:t xml:space="preserve"> when</w:t>
       </w:r>
       <w:r>
         <w:t xml:space="preserve"> </w:t>
       </w:r>
       <w:r>
-        <w:t xml:space="preserve">pancreatic cells that produce insulin have been destroyed. Type 2 </w:t>
-      </w:r>
-      <w:r>
-        <w:t>occurs</w:t>
-      </w:r>
-      <w:r>
-        <w:t xml:space="preserve"> when</w:t>
+        <w:t>various organs of the body become insulin resistant, and this increases the demand for insulin.</w:t>
       </w:r>
       <w:r>
         <w:t xml:space="preserve"> </w:t>
       </w:r>
       <w:r>
-        <w:t>various organs of the body become insulin resistant, and this increases the demand for insulin.</w:t>
+        <w:t xml:space="preserve">At this point, </w:t>
+      </w:r>
+      <w:r>
+        <w:t xml:space="preserve">the </w:t>
+      </w:r>
+      <w:r>
+        <w:t xml:space="preserve">pancreas doesn’t make the required amount of insulin. </w:t>
+      </w:r>
+      <w:r>
+        <w:t xml:space="preserve">This usually occurs in age groups above 40. </w:t>
+      </w:r>
+      <w:r>
+        <w:t>Gestational diabetes occur</w:t>
+      </w:r>
+      <w:r>
+        <w:t>s</w:t>
       </w:r>
       <w:r>
         <w:t xml:space="preserve"> </w:t>
       </w:r>
       <w:r>
-        <w:t xml:space="preserve">At this point, pancreas doesn’t make the required amount of insulin. </w:t>
-      </w:r>
-      <w:r>
-        <w:t xml:space="preserve">This usually occurs in age groups above 40. </w:t>
-      </w:r>
-      <w:r>
-        <w:t>Gestational diabetes occur</w:t>
-      </w:r>
-      <w:r>
-        <w:t>s</w:t>
+        <w:t>during</w:t>
+      </w:r>
+      <w:r>
+        <w:t xml:space="preserve"> pregna</w:t>
+      </w:r>
+      <w:r>
+        <w:t>ncy</w:t>
+      </w:r>
+      <w:r>
+        <w:t xml:space="preserve">, as the pancreas </w:t>
+      </w:r>
+      <w:r>
+        <w:t>does not</w:t>
       </w:r>
       <w:r>
         <w:t xml:space="preserve"> </w:t>
       </w:r>
       <w:r>
-        <w:t>during</w:t>
-      </w:r>
-      <w:r>
-        <w:t xml:space="preserve"> pregna</w:t>
-      </w:r>
-      <w:r>
-        <w:t>ncy</w:t>
-      </w:r>
-      <w:r>
-        <w:t xml:space="preserve">, as the pancreas don’t make </w:t>
-      </w:r>
-      <w:r>
-        <w:t>enough</w:t>
-      </w:r>
-      <w:r>
-        <w:t xml:space="preserve"> insulin</w:t>
+        <w:t>produce</w:t>
+      </w:r>
+      <w:r>
+        <w:t xml:space="preserve"> enough insulin</w:t>
       </w:r>
       <w:r>
         <w:t xml:space="preserve">. </w:t>
@@ -1886,21 +1909,626 @@
     <w:p>
       <w:pPr>
         <w:pStyle w:val="Default"/>
-        <w:jc w:val="both"/>
-        <w:rPr>
-          <w:rFonts w:asciiTheme="minorHAnsi" w:hAnsiTheme="minorHAnsi"/>
-          <w:sz w:val="22"/>
-          <w:szCs w:val="22"/>
-        </w:rPr>
-      </w:pPr>
+        <w:ind w:left="284"/>
+        <w:jc w:val="both"/>
+        <w:rPr>
+          <w:rFonts w:asciiTheme="minorHAnsi" w:hAnsiTheme="minorHAnsi"/>
+          <w:i/>
+          <w:sz w:val="18"/>
+          <w:szCs w:val="22"/>
+        </w:rPr>
+      </w:pPr>
+      <w:r>
+        <w:rPr>
+          <w:rFonts w:asciiTheme="minorHAnsi" w:hAnsiTheme="minorHAnsi"/>
+          <w:b/>
+          <w:i/>
+          <w:sz w:val="18"/>
+          <w:szCs w:val="22"/>
+        </w:rPr>
+        <w:t>N</w:t>
+      </w:r>
+      <w:r>
+        <w:rPr>
+          <w:rFonts w:asciiTheme="minorHAnsi" w:hAnsiTheme="minorHAnsi"/>
+          <w:b/>
+          <w:i/>
+          <w:sz w:val="18"/>
+          <w:szCs w:val="22"/>
+        </w:rPr>
+        <w:t>ote:</w:t>
+      </w:r>
+      <w:r>
+        <w:rPr>
+          <w:rFonts w:asciiTheme="minorHAnsi" w:hAnsiTheme="minorHAnsi"/>
+          <w:i/>
+          <w:sz w:val="18"/>
+          <w:szCs w:val="22"/>
+        </w:rPr>
+        <w:t xml:space="preserve"> This section explains </w:t>
+      </w:r>
+      <w:r>
+        <w:rPr>
+          <w:rFonts w:asciiTheme="minorHAnsi" w:hAnsiTheme="minorHAnsi"/>
+          <w:i/>
+          <w:sz w:val="18"/>
+          <w:szCs w:val="22"/>
+        </w:rPr>
+        <w:t xml:space="preserve">diabetes management and some technologies that help diabetics with this </w:t>
+      </w:r>
+      <w:r>
+        <w:rPr>
+          <w:rFonts w:asciiTheme="minorHAnsi" w:hAnsiTheme="minorHAnsi"/>
+          <w:i/>
+          <w:sz w:val="18"/>
+          <w:szCs w:val="22"/>
+        </w:rPr>
+        <w:t xml:space="preserve">  </w:t>
+      </w:r>
+      <w:r>
+        <w:rPr>
+          <w:rFonts w:asciiTheme="minorHAnsi" w:hAnsiTheme="minorHAnsi"/>
+          <w:i/>
+          <w:sz w:val="18"/>
+          <w:szCs w:val="22"/>
+        </w:rPr>
+        <w:br/>
+        <w:t xml:space="preserve">           </w:t>
+      </w:r>
+      <w:r>
+        <w:rPr>
+          <w:rFonts w:asciiTheme="minorHAnsi" w:hAnsiTheme="minorHAnsi"/>
+          <w:i/>
+          <w:sz w:val="18"/>
+          <w:szCs w:val="22"/>
+        </w:rPr>
+        <w:t>process</w:t>
+      </w:r>
+    </w:p>
+    <w:p>
+      <w:pPr>
+        <w:pStyle w:val="Default"/>
+        <w:jc w:val="both"/>
+        <w:rPr>
+          <w:rFonts w:asciiTheme="minorHAnsi" w:hAnsiTheme="minorHAnsi" w:cstheme="minorBidi"/>
+          <w:color w:val="auto"/>
+          <w:sz w:val="22"/>
+          <w:szCs w:val="22"/>
+        </w:rPr>
+      </w:pPr>
+    </w:p>
+    <w:p>
+      <w:pPr>
+        <w:pStyle w:val="Default"/>
+        <w:jc w:val="both"/>
+        <w:rPr>
+          <w:rFonts w:asciiTheme="minorHAnsi" w:hAnsiTheme="minorHAnsi"/>
+          <w:sz w:val="22"/>
+          <w:szCs w:val="22"/>
+        </w:rPr>
+      </w:pPr>
+      <w:r>
+        <w:rPr>
+          <w:rFonts w:asciiTheme="minorHAnsi" w:hAnsiTheme="minorHAnsi"/>
+          <w:sz w:val="22"/>
+          <w:szCs w:val="22"/>
+        </w:rPr>
+        <w:t>As soon as a person is given the diagnosis, it is very important to manage and keep track of their diabetes. This means that in many cases diets need to be changed, exercising become</w:t>
+      </w:r>
+      <w:r>
+        <w:rPr>
+          <w:rFonts w:asciiTheme="minorHAnsi" w:hAnsiTheme="minorHAnsi"/>
+          <w:sz w:val="22"/>
+          <w:szCs w:val="22"/>
+        </w:rPr>
+        <w:t>s</w:t>
+      </w:r>
+      <w:r>
+        <w:rPr>
+          <w:rFonts w:asciiTheme="minorHAnsi" w:hAnsiTheme="minorHAnsi"/>
+          <w:sz w:val="22"/>
+          <w:szCs w:val="22"/>
+        </w:rPr>
+        <w:t xml:space="preserve"> </w:t>
+      </w:r>
+      <w:r>
+        <w:rPr>
+          <w:rFonts w:asciiTheme="minorHAnsi" w:hAnsiTheme="minorHAnsi"/>
+          <w:sz w:val="22"/>
+          <w:szCs w:val="22"/>
+        </w:rPr>
+        <w:t>more</w:t>
+      </w:r>
+      <w:r>
+        <w:rPr>
+          <w:rFonts w:asciiTheme="minorHAnsi" w:hAnsiTheme="minorHAnsi"/>
+          <w:sz w:val="22"/>
+          <w:szCs w:val="22"/>
+        </w:rPr>
+        <w:t xml:space="preserve"> important and glucose levels need to be checked daily</w:t>
+      </w:r>
+      <w:r>
+        <w:rPr>
+          <w:rFonts w:asciiTheme="minorHAnsi" w:hAnsiTheme="minorHAnsi"/>
+          <w:sz w:val="22"/>
+          <w:szCs w:val="22"/>
+        </w:rPr>
+        <w:t>, multiple</w:t>
+      </w:r>
+      <w:r>
+        <w:rPr>
+          <w:rFonts w:asciiTheme="minorHAnsi" w:hAnsiTheme="minorHAnsi"/>
+          <w:sz w:val="22"/>
+          <w:szCs w:val="22"/>
+        </w:rPr>
+        <w:t xml:space="preserve"> times. While changing your diet</w:t>
+      </w:r>
+      <w:r>
+        <w:rPr>
+          <w:rFonts w:asciiTheme="minorHAnsi" w:hAnsiTheme="minorHAnsi"/>
+          <w:sz w:val="22"/>
+          <w:szCs w:val="22"/>
+        </w:rPr>
+        <w:t>, adjusting to medication</w:t>
+      </w:r>
+      <w:r>
+        <w:rPr>
+          <w:rFonts w:asciiTheme="minorHAnsi" w:hAnsiTheme="minorHAnsi"/>
+          <w:sz w:val="22"/>
+          <w:szCs w:val="22"/>
+        </w:rPr>
+        <w:t xml:space="preserve"> and including some exercising route might be though at first, the most tedious part </w:t>
+      </w:r>
+      <w:r>
+        <w:rPr>
+          <w:rFonts w:asciiTheme="minorHAnsi" w:hAnsiTheme="minorHAnsi"/>
+          <w:sz w:val="22"/>
+          <w:szCs w:val="22"/>
+        </w:rPr>
+        <w:t xml:space="preserve">is having to check the blood glucose. Unfortunately, this is also very important as it shows the patients progress and reactions to the lifestyle changes as well as any changes that might happen that effectively can result is a change of medication or treatment. </w:t>
+      </w:r>
+    </w:p>
+    <w:p>
+      <w:pPr>
+        <w:pStyle w:val="NormalWeb"/>
+        <w:jc w:val="both"/>
+        <w:rPr>
+          <w:rFonts w:asciiTheme="minorHAnsi" w:hAnsiTheme="minorHAnsi"/>
+          <w:sz w:val="22"/>
+          <w:szCs w:val="22"/>
+        </w:rPr>
+      </w:pPr>
+      <w:r>
+        <w:rPr>
+          <w:rFonts w:asciiTheme="minorHAnsi" w:hAnsiTheme="minorHAnsi"/>
+          <w:sz w:val="22"/>
+          <w:szCs w:val="22"/>
+        </w:rPr>
+        <w:t xml:space="preserve">Traditionally, blood glucose is checked by using a small needle to prick a finger and extract a small amount of blood. Then using a Blood Glucose Meter, the blood gets absorbed by </w:t>
+      </w:r>
+      <w:r>
+        <w:rPr>
+          <w:rFonts w:asciiTheme="minorHAnsi" w:hAnsiTheme="minorHAnsi"/>
+          <w:sz w:val="22"/>
+          <w:szCs w:val="22"/>
+        </w:rPr>
+        <w:t xml:space="preserve">testing strip attached to </w:t>
+      </w:r>
+      <w:r>
+        <w:rPr>
+          <w:rFonts w:asciiTheme="minorHAnsi" w:hAnsiTheme="minorHAnsi"/>
+          <w:sz w:val="22"/>
+          <w:szCs w:val="22"/>
+        </w:rPr>
+        <w:t>the meter, which in return produces the blood glucose reading from the blood sample.</w:t>
+      </w:r>
+      <w:r>
+        <w:rPr>
+          <w:rFonts w:asciiTheme="minorHAnsi" w:hAnsiTheme="minorHAnsi"/>
+          <w:sz w:val="22"/>
+          <w:szCs w:val="22"/>
+        </w:rPr>
+        <w:t xml:space="preserve"> It is important that these results are written down somewhere as doctors can determine progress based on those readings.</w:t>
+      </w:r>
+    </w:p>
+    <w:p>
+      <w:pPr>
+        <w:pStyle w:val="NormalWeb"/>
+        <w:jc w:val="both"/>
+        <w:rPr>
+          <w:rFonts w:asciiTheme="minorHAnsi" w:hAnsiTheme="minorHAnsi"/>
+          <w:sz w:val="22"/>
+          <w:szCs w:val="22"/>
+        </w:rPr>
+      </w:pPr>
+      <w:r>
+        <w:rPr>
+          <w:rFonts w:asciiTheme="minorHAnsi" w:hAnsiTheme="minorHAnsi"/>
+          <w:sz w:val="22"/>
+          <w:szCs w:val="22"/>
+        </w:rPr>
+        <w:t xml:space="preserve">A less invasive technique of </w:t>
+      </w:r>
+      <w:r>
+        <w:rPr>
+          <w:rFonts w:asciiTheme="minorHAnsi" w:hAnsiTheme="minorHAnsi"/>
+          <w:sz w:val="22"/>
+          <w:szCs w:val="22"/>
+        </w:rPr>
+        <w:t xml:space="preserve">monitoring blood glucose is </w:t>
+      </w:r>
+      <w:r>
+        <w:rPr>
+          <w:rFonts w:asciiTheme="minorHAnsi" w:hAnsiTheme="minorHAnsi"/>
+          <w:sz w:val="22"/>
+          <w:szCs w:val="22"/>
+        </w:rPr>
+        <w:t>Continuous glucose monitoring</w:t>
+      </w:r>
+      <w:r>
+        <w:rPr>
+          <w:rFonts w:asciiTheme="minorHAnsi" w:hAnsiTheme="minorHAnsi"/>
+          <w:sz w:val="22"/>
+          <w:szCs w:val="22"/>
+        </w:rPr>
+        <w:t xml:space="preserve"> (CGM). This </w:t>
+      </w:r>
+      <w:r>
+        <w:rPr>
+          <w:rFonts w:asciiTheme="minorHAnsi" w:hAnsiTheme="minorHAnsi"/>
+          <w:sz w:val="22"/>
+          <w:szCs w:val="22"/>
+        </w:rPr>
+        <w:t>is</w:t>
+      </w:r>
+      <w:r>
+        <w:rPr>
+          <w:rFonts w:asciiTheme="minorHAnsi" w:hAnsiTheme="minorHAnsi"/>
+          <w:sz w:val="22"/>
+          <w:szCs w:val="22"/>
+        </w:rPr>
+        <w:t xml:space="preserve"> </w:t>
+      </w:r>
+      <w:r>
+        <w:rPr>
+          <w:rFonts w:asciiTheme="minorHAnsi" w:hAnsiTheme="minorHAnsi"/>
+          <w:sz w:val="22"/>
+          <w:szCs w:val="22"/>
+        </w:rPr>
+        <w:t>n</w:t>
+      </w:r>
+      <w:r>
+        <w:rPr>
+          <w:rFonts w:asciiTheme="minorHAnsi" w:hAnsiTheme="minorHAnsi"/>
+          <w:sz w:val="22"/>
+          <w:szCs w:val="22"/>
+        </w:rPr>
+        <w:t>o</w:t>
+      </w:r>
+      <w:r>
+        <w:rPr>
+          <w:rFonts w:asciiTheme="minorHAnsi" w:hAnsiTheme="minorHAnsi"/>
+          <w:sz w:val="22"/>
+          <w:szCs w:val="22"/>
+        </w:rPr>
+        <w:t xml:space="preserve">t technically blood glucose monitoring as the sensors with a CGM machine are placed into </w:t>
+      </w:r>
+      <w:r>
+        <w:rPr>
+          <w:rFonts w:asciiTheme="minorHAnsi" w:hAnsiTheme="minorHAnsi"/>
+          <w:sz w:val="22"/>
+          <w:szCs w:val="22"/>
+        </w:rPr>
+        <w:t>the patient</w:t>
+      </w:r>
+      <w:r>
+        <w:rPr>
+          <w:rFonts w:asciiTheme="minorHAnsi" w:hAnsiTheme="minorHAnsi"/>
+          <w:sz w:val="22"/>
+          <w:szCs w:val="22"/>
+        </w:rPr>
+        <w:t>’</w:t>
+      </w:r>
+      <w:r>
+        <w:rPr>
+          <w:rFonts w:asciiTheme="minorHAnsi" w:hAnsiTheme="minorHAnsi"/>
+          <w:sz w:val="22"/>
+          <w:szCs w:val="22"/>
+        </w:rPr>
+        <w:t>s</w:t>
+      </w:r>
+      <w:r>
+        <w:rPr>
+          <w:rFonts w:asciiTheme="minorHAnsi" w:hAnsiTheme="minorHAnsi"/>
+          <w:sz w:val="22"/>
+          <w:szCs w:val="22"/>
+        </w:rPr>
+        <w:t xml:space="preserve"> body but not into the bloodstream. The sensors measure the glucose in </w:t>
+      </w:r>
+      <w:r>
+        <w:rPr>
+          <w:rFonts w:asciiTheme="minorHAnsi" w:hAnsiTheme="minorHAnsi"/>
+          <w:sz w:val="22"/>
+          <w:szCs w:val="22"/>
+        </w:rPr>
+        <w:t>the</w:t>
+      </w:r>
+      <w:r>
+        <w:rPr>
+          <w:rFonts w:asciiTheme="minorHAnsi" w:hAnsiTheme="minorHAnsi"/>
+          <w:sz w:val="22"/>
+          <w:szCs w:val="22"/>
+        </w:rPr>
+        <w:t xml:space="preserve"> interstitial fluid </w:t>
+      </w:r>
+      <w:r>
+        <w:rPr>
+          <w:rFonts w:asciiTheme="minorHAnsi" w:hAnsiTheme="minorHAnsi"/>
+          <w:sz w:val="22"/>
+          <w:szCs w:val="22"/>
+        </w:rPr>
+        <w:t xml:space="preserve">found </w:t>
+      </w:r>
+      <w:r>
+        <w:rPr>
+          <w:rFonts w:asciiTheme="minorHAnsi" w:hAnsiTheme="minorHAnsi"/>
+          <w:sz w:val="22"/>
+          <w:szCs w:val="22"/>
+        </w:rPr>
+        <w:t xml:space="preserve">around </w:t>
+      </w:r>
+      <w:r>
+        <w:rPr>
+          <w:rFonts w:asciiTheme="minorHAnsi" w:hAnsiTheme="minorHAnsi"/>
+          <w:sz w:val="22"/>
+          <w:szCs w:val="22"/>
+        </w:rPr>
+        <w:t>the</w:t>
+      </w:r>
+      <w:r>
+        <w:rPr>
+          <w:rFonts w:asciiTheme="minorHAnsi" w:hAnsiTheme="minorHAnsi"/>
+          <w:sz w:val="22"/>
+          <w:szCs w:val="22"/>
+        </w:rPr>
+        <w:t xml:space="preserve"> body’s cells.</w:t>
+      </w:r>
+      <w:r>
+        <w:rPr>
+          <w:rFonts w:asciiTheme="minorHAnsi" w:hAnsiTheme="minorHAnsi"/>
+          <w:sz w:val="22"/>
+          <w:szCs w:val="22"/>
+        </w:rPr>
+        <w:t xml:space="preserve"> This sensor is placed under the skin through a needle and a transmitter is placed on the skin where the sensor was inserted. As the name implies this system checks the glucose levels continuously as the sensor is always there. With most systems the results can be viewed on a mobile app</w:t>
+      </w:r>
+      <w:r>
+        <w:rPr>
+          <w:rFonts w:asciiTheme="minorHAnsi" w:hAnsiTheme="minorHAnsi"/>
+          <w:sz w:val="22"/>
+          <w:szCs w:val="22"/>
+        </w:rPr>
+        <w:t>lication</w:t>
+      </w:r>
+      <w:r>
+        <w:rPr>
+          <w:rFonts w:asciiTheme="minorHAnsi" w:hAnsiTheme="minorHAnsi"/>
+          <w:sz w:val="22"/>
+          <w:szCs w:val="22"/>
+        </w:rPr>
+        <w:t xml:space="preserve"> and are stored in a database. This might still sound invasive, however it is less so compared to finger pricks as some sensors can last up to 13 days before they start failing.</w:t>
+      </w:r>
+      <w:r>
+        <w:rPr>
+          <w:rFonts w:asciiTheme="minorHAnsi" w:hAnsiTheme="minorHAnsi"/>
+          <w:sz w:val="22"/>
+          <w:szCs w:val="22"/>
+        </w:rPr>
+        <w:t xml:space="preserve"> </w:t>
+      </w:r>
+      <w:r>
+        <w:rPr>
+          <w:rFonts w:asciiTheme="minorHAnsi" w:hAnsiTheme="minorHAnsi"/>
+          <w:sz w:val="22"/>
+          <w:szCs w:val="22"/>
+        </w:rPr>
+        <w:t xml:space="preserve">Complete non-invasive systems </w:t>
+      </w:r>
+      <w:r>
+        <w:rPr>
+          <w:rFonts w:asciiTheme="minorHAnsi" w:hAnsiTheme="minorHAnsi"/>
+          <w:sz w:val="22"/>
+          <w:szCs w:val="22"/>
+        </w:rPr>
+        <w:t xml:space="preserve">are currently being researched or tested and some are even expected to be readily available within the next two years. </w:t>
+      </w:r>
+    </w:p>
+    <w:p>
+      <w:pPr>
+        <w:pStyle w:val="NormalWeb"/>
+        <w:jc w:val="both"/>
+        <w:rPr>
+          <w:rFonts w:asciiTheme="minorHAnsi" w:hAnsiTheme="minorHAnsi"/>
+          <w:sz w:val="22"/>
+          <w:szCs w:val="22"/>
+        </w:rPr>
+      </w:pPr>
+    </w:p>
+    <w:p>
+      <w:pPr>
+        <w:pStyle w:val="NormalWeb"/>
+        <w:jc w:val="both"/>
+        <w:rPr>
+          <w:rFonts w:asciiTheme="minorHAnsi" w:hAnsiTheme="minorHAnsi"/>
+          <w:sz w:val="22"/>
+          <w:szCs w:val="22"/>
+        </w:rPr>
+      </w:pPr>
+    </w:p>
+    <w:p>
+      <w:pPr>
+        <w:pStyle w:val="Heading8"/>
+        <w:numPr>
+          <w:ilvl w:val="0"/>
+          <w:numId w:val="6"/>
+        </w:numPr>
+        <w:ind w:left="284" w:hanging="142"/>
+        <w:rPr>
+          <w:i/>
+        </w:rPr>
+      </w:pPr>
+      <w:r>
+        <w:rPr>
+          <w:i/>
+        </w:rPr>
+        <w:lastRenderedPageBreak/>
+        <w:t>Data Mining Diabetic Data</w:t>
+      </w:r>
+    </w:p>
+    <w:p>
+      <w:pPr>
+        <w:pStyle w:val="Default"/>
+        <w:jc w:val="both"/>
+        <w:rPr>
+          <w:rFonts w:asciiTheme="minorHAnsi" w:hAnsiTheme="minorHAnsi" w:cstheme="minorBidi"/>
+          <w:color w:val="auto"/>
+          <w:sz w:val="22"/>
+          <w:szCs w:val="22"/>
+        </w:rPr>
+      </w:pPr>
+    </w:p>
+    <w:p>
+      <w:pPr>
+        <w:pStyle w:val="Default"/>
+        <w:ind w:left="284"/>
+        <w:jc w:val="both"/>
+        <w:rPr>
+          <w:rFonts w:asciiTheme="minorHAnsi" w:hAnsiTheme="minorHAnsi"/>
+          <w:i/>
+          <w:sz w:val="18"/>
+          <w:szCs w:val="22"/>
+        </w:rPr>
+      </w:pPr>
+      <w:r>
+        <w:rPr>
+          <w:rFonts w:asciiTheme="minorHAnsi" w:hAnsiTheme="minorHAnsi"/>
+          <w:b/>
+          <w:i/>
+          <w:sz w:val="18"/>
+          <w:szCs w:val="22"/>
+        </w:rPr>
+        <w:t>N</w:t>
+      </w:r>
+      <w:r>
+        <w:rPr>
+          <w:rFonts w:asciiTheme="minorHAnsi" w:hAnsiTheme="minorHAnsi"/>
+          <w:b/>
+          <w:i/>
+          <w:sz w:val="18"/>
+          <w:szCs w:val="22"/>
+        </w:rPr>
+        <w:t>ote:</w:t>
+      </w:r>
+      <w:r>
+        <w:rPr>
+          <w:rFonts w:asciiTheme="minorHAnsi" w:hAnsiTheme="minorHAnsi"/>
+          <w:i/>
+          <w:sz w:val="18"/>
+          <w:szCs w:val="22"/>
+        </w:rPr>
+        <w:t xml:space="preserve"> This section e</w:t>
+      </w:r>
+      <w:r>
+        <w:rPr>
+          <w:rFonts w:asciiTheme="minorHAnsi" w:hAnsiTheme="minorHAnsi"/>
+          <w:i/>
+          <w:sz w:val="18"/>
+          <w:szCs w:val="22"/>
+        </w:rPr>
+        <w:t xml:space="preserve">xplores medical data mining using data from diabetic patients and what predictions can </w:t>
+      </w:r>
+      <w:r>
+        <w:rPr>
+          <w:rFonts w:asciiTheme="minorHAnsi" w:hAnsiTheme="minorHAnsi"/>
+          <w:i/>
+          <w:sz w:val="18"/>
+          <w:szCs w:val="22"/>
+        </w:rPr>
+        <w:br/>
+        <w:t xml:space="preserve">          be mad</w:t>
+      </w:r>
+      <w:r>
+        <w:rPr>
+          <w:rFonts w:asciiTheme="minorHAnsi" w:hAnsiTheme="minorHAnsi"/>
+          <w:i/>
+          <w:sz w:val="18"/>
+          <w:szCs w:val="22"/>
+        </w:rPr>
+        <w:t xml:space="preserve">e from it. </w:t>
+      </w:r>
       <w:bookmarkStart w:id="0" w:name="_GoBack"/>
       <w:bookmarkEnd w:id="0"/>
     </w:p>
-    <w:p/>
-    <w:p>
-      <w:pPr>
-        <w:pStyle w:val="Heading8"/>
-      </w:pPr>
+    <w:p>
+      <w:pPr>
+        <w:pStyle w:val="Default"/>
+        <w:jc w:val="both"/>
+        <w:rPr>
+          <w:rFonts w:asciiTheme="minorHAnsi" w:hAnsiTheme="minorHAnsi"/>
+          <w:sz w:val="22"/>
+          <w:szCs w:val="22"/>
+        </w:rPr>
+      </w:pPr>
+    </w:p>
+    <w:p>
+      <w:pPr>
+        <w:pStyle w:val="Default"/>
+        <w:jc w:val="both"/>
+        <w:rPr>
+          <w:rFonts w:asciiTheme="minorHAnsi" w:hAnsiTheme="minorHAnsi"/>
+          <w:sz w:val="22"/>
+          <w:szCs w:val="22"/>
+        </w:rPr>
+      </w:pPr>
+      <w:r>
+        <w:rPr>
+          <w:rFonts w:asciiTheme="minorHAnsi" w:hAnsiTheme="minorHAnsi"/>
+          <w:sz w:val="22"/>
+          <w:szCs w:val="22"/>
+        </w:rPr>
+        <w:t xml:space="preserve">Whichever method </w:t>
+      </w:r>
+      <w:r>
+        <w:rPr>
+          <w:rFonts w:asciiTheme="minorHAnsi" w:hAnsiTheme="minorHAnsi"/>
+          <w:sz w:val="22"/>
+          <w:szCs w:val="22"/>
+        </w:rPr>
+        <w:t xml:space="preserve">mentioned in the previous section </w:t>
+      </w:r>
+      <w:r>
+        <w:rPr>
+          <w:rFonts w:asciiTheme="minorHAnsi" w:hAnsiTheme="minorHAnsi"/>
+          <w:sz w:val="22"/>
+          <w:szCs w:val="22"/>
+        </w:rPr>
+        <w:t xml:space="preserve">is chosen, keeping record of </w:t>
+      </w:r>
+      <w:r>
+        <w:rPr>
+          <w:rFonts w:asciiTheme="minorHAnsi" w:hAnsiTheme="minorHAnsi"/>
+          <w:sz w:val="22"/>
+          <w:szCs w:val="22"/>
+        </w:rPr>
+        <w:t>glucose</w:t>
+      </w:r>
+      <w:r>
+        <w:rPr>
+          <w:rFonts w:asciiTheme="minorHAnsi" w:hAnsiTheme="minorHAnsi"/>
+          <w:sz w:val="22"/>
+          <w:szCs w:val="22"/>
+        </w:rPr>
+        <w:t xml:space="preserve"> readings is very important. </w:t>
+      </w:r>
     </w:p>
     <w:sectPr>
       <w:pgSz w:w="11906" w:h="16838"/>
@@ -2583,6 +3211,184 @@
       <w:rPr>
         <w:rFonts w:ascii="Wingdings" w:hAnsi="Wingdings" w:hint="default"/>
       </w:rPr>
+    </w:lvl>
+  </w:abstractNum>
+  <w:abstractNum w:abstractNumId="7" w15:restartNumberingAfterBreak="0">
+    <w:nsid w:val="645F4BB2"/>
+    <w:multiLevelType w:val="hybridMultilevel"/>
+    <w:tmpl w:val="064603FE"/>
+    <w:lvl w:ilvl="0" w:tplc="660679B2">
+      <w:start w:val="3"/>
+      <w:numFmt w:val="lowerRoman"/>
+      <w:lvlText w:val="%1."/>
+      <w:lvlJc w:val="left"/>
+      <w:pPr>
+        <w:ind w:left="720" w:hanging="720"/>
+      </w:pPr>
+      <w:rPr>
+        <w:rFonts w:hint="default"/>
+      </w:rPr>
+    </w:lvl>
+    <w:lvl w:ilvl="1" w:tplc="08090019" w:tentative="1">
+      <w:start w:val="1"/>
+      <w:numFmt w:val="lowerLetter"/>
+      <w:lvlText w:val="%2."/>
+      <w:lvlJc w:val="left"/>
+      <w:pPr>
+        <w:ind w:left="1080" w:hanging="360"/>
+      </w:pPr>
+    </w:lvl>
+    <w:lvl w:ilvl="2" w:tplc="0809001B" w:tentative="1">
+      <w:start w:val="1"/>
+      <w:numFmt w:val="lowerRoman"/>
+      <w:lvlText w:val="%3."/>
+      <w:lvlJc w:val="right"/>
+      <w:pPr>
+        <w:ind w:left="1800" w:hanging="180"/>
+      </w:pPr>
+    </w:lvl>
+    <w:lvl w:ilvl="3" w:tplc="0809000F" w:tentative="1">
+      <w:start w:val="1"/>
+      <w:numFmt w:val="decimal"/>
+      <w:lvlText w:val="%4."/>
+      <w:lvlJc w:val="left"/>
+      <w:pPr>
+        <w:ind w:left="2520" w:hanging="360"/>
+      </w:pPr>
+    </w:lvl>
+    <w:lvl w:ilvl="4" w:tplc="08090019" w:tentative="1">
+      <w:start w:val="1"/>
+      <w:numFmt w:val="lowerLetter"/>
+      <w:lvlText w:val="%5."/>
+      <w:lvlJc w:val="left"/>
+      <w:pPr>
+        <w:ind w:left="3240" w:hanging="360"/>
+      </w:pPr>
+    </w:lvl>
+    <w:lvl w:ilvl="5" w:tplc="0809001B" w:tentative="1">
+      <w:start w:val="1"/>
+      <w:numFmt w:val="lowerRoman"/>
+      <w:lvlText w:val="%6."/>
+      <w:lvlJc w:val="right"/>
+      <w:pPr>
+        <w:ind w:left="3960" w:hanging="180"/>
+      </w:pPr>
+    </w:lvl>
+    <w:lvl w:ilvl="6" w:tplc="0809000F" w:tentative="1">
+      <w:start w:val="1"/>
+      <w:numFmt w:val="decimal"/>
+      <w:lvlText w:val="%7."/>
+      <w:lvlJc w:val="left"/>
+      <w:pPr>
+        <w:ind w:left="4680" w:hanging="360"/>
+      </w:pPr>
+    </w:lvl>
+    <w:lvl w:ilvl="7" w:tplc="08090019" w:tentative="1">
+      <w:start w:val="1"/>
+      <w:numFmt w:val="lowerLetter"/>
+      <w:lvlText w:val="%8."/>
+      <w:lvlJc w:val="left"/>
+      <w:pPr>
+        <w:ind w:left="5400" w:hanging="360"/>
+      </w:pPr>
+    </w:lvl>
+    <w:lvl w:ilvl="8" w:tplc="0809001B" w:tentative="1">
+      <w:start w:val="1"/>
+      <w:numFmt w:val="lowerRoman"/>
+      <w:lvlText w:val="%9."/>
+      <w:lvlJc w:val="right"/>
+      <w:pPr>
+        <w:ind w:left="6120" w:hanging="180"/>
+      </w:pPr>
+    </w:lvl>
+  </w:abstractNum>
+  <w:abstractNum w:abstractNumId="8" w15:restartNumberingAfterBreak="0">
+    <w:nsid w:val="76B14003"/>
+    <w:multiLevelType w:val="hybridMultilevel"/>
+    <w:tmpl w:val="912E314E"/>
+    <w:lvl w:ilvl="0" w:tplc="08090013">
+      <w:start w:val="1"/>
+      <w:numFmt w:val="upperRoman"/>
+      <w:lvlText w:val="%1."/>
+      <w:lvlJc w:val="right"/>
+      <w:pPr>
+        <w:ind w:left="360" w:hanging="360"/>
+      </w:pPr>
+      <w:rPr>
+        <w:rFonts w:hint="default"/>
+      </w:rPr>
+    </w:lvl>
+    <w:lvl w:ilvl="1" w:tplc="08090019" w:tentative="1">
+      <w:start w:val="1"/>
+      <w:numFmt w:val="lowerLetter"/>
+      <w:lvlText w:val="%2."/>
+      <w:lvlJc w:val="left"/>
+      <w:pPr>
+        <w:ind w:left="1080" w:hanging="360"/>
+      </w:pPr>
+    </w:lvl>
+    <w:lvl w:ilvl="2" w:tplc="0809001B" w:tentative="1">
+      <w:start w:val="1"/>
+      <w:numFmt w:val="lowerRoman"/>
+      <w:lvlText w:val="%3."/>
+      <w:lvlJc w:val="right"/>
+      <w:pPr>
+        <w:ind w:left="1800" w:hanging="180"/>
+      </w:pPr>
+    </w:lvl>
+    <w:lvl w:ilvl="3" w:tplc="0809000F" w:tentative="1">
+      <w:start w:val="1"/>
+      <w:numFmt w:val="decimal"/>
+      <w:lvlText w:val="%4."/>
+      <w:lvlJc w:val="left"/>
+      <w:pPr>
+        <w:ind w:left="2520" w:hanging="360"/>
+      </w:pPr>
+    </w:lvl>
+    <w:lvl w:ilvl="4" w:tplc="08090019" w:tentative="1">
+      <w:start w:val="1"/>
+      <w:numFmt w:val="lowerLetter"/>
+      <w:lvlText w:val="%5."/>
+      <w:lvlJc w:val="left"/>
+      <w:pPr>
+        <w:ind w:left="3240" w:hanging="360"/>
+      </w:pPr>
+    </w:lvl>
+    <w:lvl w:ilvl="5" w:tplc="0809001B" w:tentative="1">
+      <w:start w:val="1"/>
+      <w:numFmt w:val="lowerRoman"/>
+      <w:lvlText w:val="%6."/>
+      <w:lvlJc w:val="right"/>
+      <w:pPr>
+        <w:ind w:left="3960" w:hanging="180"/>
+      </w:pPr>
+    </w:lvl>
+    <w:lvl w:ilvl="6" w:tplc="0809000F" w:tentative="1">
+      <w:start w:val="1"/>
+      <w:numFmt w:val="decimal"/>
+      <w:lvlText w:val="%7."/>
+      <w:lvlJc w:val="left"/>
+      <w:pPr>
+        <w:ind w:left="4680" w:hanging="360"/>
+      </w:pPr>
+    </w:lvl>
+    <w:lvl w:ilvl="7" w:tplc="08090019" w:tentative="1">
+      <w:start w:val="1"/>
+      <w:numFmt w:val="lowerLetter"/>
+      <w:lvlText w:val="%8."/>
+      <w:lvlJc w:val="left"/>
+      <w:pPr>
+        <w:ind w:left="5400" w:hanging="360"/>
+      </w:pPr>
+    </w:lvl>
+    <w:lvl w:ilvl="8" w:tplc="0809001B" w:tentative="1">
+      <w:start w:val="1"/>
+      <w:numFmt w:val="lowerRoman"/>
+      <w:lvlText w:val="%9."/>
+      <w:lvlJc w:val="right"/>
+      <w:pPr>
+        <w:ind w:left="6120" w:hanging="180"/>
+      </w:pPr>
     </w:lvl>
   </w:abstractNum>
   <w:num w:numId="1">
@@ -2605,6 +3411,12 @@
   </w:num>
   <w:num w:numId="7">
     <w:abstractNumId w:val="3"/>
+  </w:num>
+  <w:num w:numId="8">
+    <w:abstractNumId w:val="8"/>
+  </w:num>
+  <w:num w:numId="9">
+    <w:abstractNumId w:val="7"/>
   </w:num>
 </w:numbering>
 </file>
@@ -3458,6 +4270,34 @@
       <w:szCs w:val="13"/>
     </w:rPr>
   </w:style>
+  <w:style w:type="paragraph" w:styleId="NormalWeb">
+    <w:name w:val="Normal (Web)"/>
+    <w:basedOn w:val="Normal"/>
+    <w:uiPriority w:val="99"/>
+    <w:unhideWhenUsed/>
+    <w:rsid w:val="00535EF8"/>
+    <w:pPr>
+      <w:spacing w:before="100" w:beforeAutospacing="1" w:after="100" w:afterAutospacing="1"/>
+    </w:pPr>
+    <w:rPr>
+      <w:rFonts w:ascii="Times New Roman" w:eastAsia="Times New Roman" w:hAnsi="Times New Roman" w:cs="Times New Roman"/>
+      <w:sz w:val="24"/>
+      <w:szCs w:val="24"/>
+      <w:lang w:eastAsia="en-GB"/>
+    </w:rPr>
+  </w:style>
+  <w:style w:type="character" w:styleId="Hyperlink">
+    <w:name w:val="Hyperlink"/>
+    <w:basedOn w:val="DefaultParagraphFont"/>
+    <w:uiPriority w:val="99"/>
+    <w:semiHidden/>
+    <w:unhideWhenUsed/>
+    <w:rsid w:val="00535EF8"/>
+    <w:rPr>
+      <w:color w:val="0000FF"/>
+      <w:u w:val="single"/>
+    </w:rPr>
+  </w:style>
 </w:styles>
 </file>
 
@@ -3727,7 +4567,7 @@
 </file>
 
 <file path=customXml/itemProps1.xml><?xml version="1.0" encoding="utf-8"?>
-<ds:datastoreItem xmlns:ds="http://schemas.openxmlformats.org/officeDocument/2006/customXml" ds:itemID="{DD4B121C-0963-4129-A4F4-7D0DC196CE1C}">
+<ds:datastoreItem xmlns:ds="http://schemas.openxmlformats.org/officeDocument/2006/customXml" ds:itemID="{F806DB74-6744-44C7-9406-102592661C34}">
   <ds:schemaRefs>
     <ds:schemaRef ds:uri="http://schemas.openxmlformats.org/officeDocument/2006/bibliography"/>
   </ds:schemaRefs>

</xml_diff>

<commit_message>
First Draft of LitRev & more papers
</commit_message>
<xml_diff>
--- a/documentation/LiteratureReview.docx
+++ b/documentation/LiteratureReview.docx
@@ -404,6 +404,7 @@
           <w:rStyle w:val="IntenseReference"/>
           <w:sz w:val="24"/>
         </w:rPr>
+        <w:lastRenderedPageBreak/>
         <w:t>Lit</w:t>
       </w:r>
       <w:r>
@@ -789,26 +790,48 @@
           <w:sz w:val="22"/>
           <w:szCs w:val="22"/>
         </w:rPr>
-        <w:t xml:space="preserve"> to extract recurring tendencies </w:t>
-      </w:r>
-      <w:proofErr w:type="gramStart"/>
-      <w:r>
-        <w:rPr>
-          <w:rFonts w:asciiTheme="minorHAnsi" w:hAnsiTheme="minorHAnsi"/>
-          <w:sz w:val="22"/>
-          <w:szCs w:val="22"/>
-        </w:rPr>
-        <w:t>in order</w:t>
-      </w:r>
-      <w:r>
-        <w:rPr>
-          <w:rFonts w:asciiTheme="minorHAnsi" w:hAnsiTheme="minorHAnsi"/>
-          <w:sz w:val="22"/>
-          <w:szCs w:val="22"/>
-        </w:rPr>
-        <w:t xml:space="preserve"> to</w:t>
-      </w:r>
-      <w:proofErr w:type="gramEnd"/>
+        <w:t xml:space="preserve"> to extract recurring tendencies in order</w:t>
+      </w:r>
+      <w:r>
+        <w:rPr>
+          <w:rFonts w:asciiTheme="minorHAnsi" w:hAnsiTheme="minorHAnsi"/>
+          <w:sz w:val="22"/>
+          <w:szCs w:val="22"/>
+        </w:rPr>
+        <w:t xml:space="preserve"> to </w:t>
+      </w:r>
+      <w:r>
+        <w:rPr>
+          <w:rFonts w:asciiTheme="minorHAnsi" w:hAnsiTheme="minorHAnsi"/>
+          <w:sz w:val="22"/>
+          <w:szCs w:val="22"/>
+        </w:rPr>
+        <w:t xml:space="preserve">predict </w:t>
+      </w:r>
+      <w:r>
+        <w:rPr>
+          <w:rFonts w:asciiTheme="minorHAnsi" w:hAnsiTheme="minorHAnsi"/>
+          <w:sz w:val="22"/>
+          <w:szCs w:val="22"/>
+        </w:rPr>
+        <w:t>behaviours</w:t>
+      </w:r>
+      <w:r>
+        <w:rPr>
+          <w:rFonts w:asciiTheme="minorHAnsi" w:hAnsiTheme="minorHAnsi"/>
+          <w:sz w:val="22"/>
+          <w:szCs w:val="22"/>
+        </w:rPr>
+        <w:t xml:space="preserve"> and future trends, allowing</w:t>
+      </w:r>
+      <w:r>
+        <w:rPr>
+          <w:rFonts w:asciiTheme="minorHAnsi" w:hAnsiTheme="minorHAnsi"/>
+          <w:sz w:val="22"/>
+          <w:szCs w:val="22"/>
+        </w:rPr>
+        <w:t xml:space="preserve"> businesses to make</w:t>
+      </w:r>
       <w:r>
         <w:rPr>
           <w:rFonts w:asciiTheme="minorHAnsi" w:hAnsiTheme="minorHAnsi"/>
@@ -823,55 +846,424 @@
           <w:sz w:val="22"/>
           <w:szCs w:val="22"/>
         </w:rPr>
-        <w:t xml:space="preserve">predict </w:t>
-      </w:r>
-      <w:r>
-        <w:rPr>
-          <w:rFonts w:asciiTheme="minorHAnsi" w:hAnsiTheme="minorHAnsi"/>
-          <w:sz w:val="22"/>
-          <w:szCs w:val="22"/>
-        </w:rPr>
-        <w:t>behaviours</w:t>
-      </w:r>
-      <w:r>
-        <w:rPr>
-          <w:rFonts w:asciiTheme="minorHAnsi" w:hAnsiTheme="minorHAnsi"/>
-          <w:sz w:val="22"/>
-          <w:szCs w:val="22"/>
-        </w:rPr>
-        <w:t xml:space="preserve"> and future trends, allowing</w:t>
-      </w:r>
-      <w:r>
-        <w:rPr>
-          <w:rFonts w:asciiTheme="minorHAnsi" w:hAnsiTheme="minorHAnsi"/>
-          <w:sz w:val="22"/>
-          <w:szCs w:val="22"/>
-        </w:rPr>
-        <w:t xml:space="preserve"> businesses to make</w:t>
-      </w:r>
-      <w:r>
-        <w:rPr>
-          <w:rFonts w:asciiTheme="minorHAnsi" w:hAnsiTheme="minorHAnsi"/>
-          <w:sz w:val="22"/>
-          <w:szCs w:val="22"/>
-        </w:rPr>
+        <w:t>intelligent and productive</w:t>
+      </w:r>
+      <w:r>
+        <w:rPr>
+          <w:rFonts w:asciiTheme="minorHAnsi" w:hAnsiTheme="minorHAnsi"/>
+          <w:sz w:val="22"/>
+          <w:szCs w:val="22"/>
+        </w:rPr>
+        <w:t xml:space="preserve"> decision</w:t>
+      </w:r>
+      <w:r>
+        <w:rPr>
+          <w:rFonts w:asciiTheme="minorHAnsi" w:hAnsiTheme="minorHAnsi"/>
+          <w:sz w:val="22"/>
+          <w:szCs w:val="22"/>
+        </w:rPr>
+        <w:t>s</w:t>
+      </w:r>
+      <w:r>
+        <w:rPr>
+          <w:rFonts w:asciiTheme="minorHAnsi" w:hAnsiTheme="minorHAnsi"/>
+          <w:sz w:val="22"/>
+          <w:szCs w:val="22"/>
+        </w:rPr>
+        <w:t xml:space="preserve">. In </w:t>
+      </w:r>
+      <w:r>
+        <w:rPr>
+          <w:rFonts w:asciiTheme="minorHAnsi" w:hAnsiTheme="minorHAnsi"/>
+          <w:sz w:val="22"/>
+          <w:szCs w:val="22"/>
+        </w:rPr>
+        <w:t xml:space="preserve">the medical field, </w:t>
+      </w:r>
+      <w:r>
+        <w:rPr>
+          <w:rFonts w:asciiTheme="minorHAnsi" w:hAnsiTheme="minorHAnsi"/>
+          <w:sz w:val="22"/>
+          <w:szCs w:val="22"/>
+        </w:rPr>
+        <w:t>data mining can be used to make prediction</w:t>
+      </w:r>
+      <w:r>
+        <w:rPr>
+          <w:rFonts w:asciiTheme="minorHAnsi" w:hAnsiTheme="minorHAnsi"/>
+          <w:sz w:val="22"/>
+          <w:szCs w:val="22"/>
+        </w:rPr>
+        <w:t>s</w:t>
+      </w:r>
+      <w:r>
+        <w:rPr>
+          <w:rFonts w:asciiTheme="minorHAnsi" w:hAnsiTheme="minorHAnsi"/>
+          <w:sz w:val="22"/>
+          <w:szCs w:val="22"/>
+        </w:rPr>
+        <w:t xml:space="preserve"> on patients based on their records to </w:t>
+      </w:r>
+      <w:r>
+        <w:rPr>
+          <w:rFonts w:asciiTheme="minorHAnsi" w:hAnsiTheme="minorHAnsi"/>
+          <w:sz w:val="22"/>
+          <w:szCs w:val="22"/>
+        </w:rPr>
+        <w:t>be able to</w:t>
+      </w:r>
+      <w:r>
+        <w:rPr>
+          <w:rFonts w:asciiTheme="minorHAnsi" w:hAnsiTheme="minorHAnsi"/>
+          <w:sz w:val="22"/>
+          <w:szCs w:val="22"/>
+        </w:rPr>
+        <w:t xml:space="preserve"> predict conditions </w:t>
+      </w:r>
+      <w:r>
+        <w:rPr>
+          <w:rFonts w:asciiTheme="minorHAnsi" w:hAnsiTheme="minorHAnsi"/>
+          <w:sz w:val="22"/>
+          <w:szCs w:val="22"/>
+        </w:rPr>
+        <w:t xml:space="preserve">and symptoms related to some conditions in advance </w:t>
+      </w:r>
+      <w:r>
+        <w:rPr>
+          <w:rFonts w:asciiTheme="minorHAnsi" w:hAnsiTheme="minorHAnsi"/>
+          <w:sz w:val="22"/>
+          <w:szCs w:val="22"/>
+        </w:rPr>
+        <w:t>therefore</w:t>
+      </w:r>
+      <w:r>
+        <w:rPr>
+          <w:rFonts w:asciiTheme="minorHAnsi" w:hAnsiTheme="minorHAnsi"/>
+          <w:sz w:val="22"/>
+          <w:szCs w:val="22"/>
+        </w:rPr>
+        <w:t xml:space="preserve">, </w:t>
+      </w:r>
+      <w:r>
+        <w:rPr>
+          <w:rFonts w:asciiTheme="minorHAnsi" w:hAnsiTheme="minorHAnsi"/>
+          <w:sz w:val="22"/>
+          <w:szCs w:val="22"/>
+        </w:rPr>
+        <w:t>thanks</w:t>
+      </w:r>
+      <w:r>
+        <w:rPr>
+          <w:rFonts w:asciiTheme="minorHAnsi" w:hAnsiTheme="minorHAnsi"/>
+          <w:sz w:val="22"/>
+          <w:szCs w:val="22"/>
+        </w:rPr>
+        <w:t xml:space="preserve"> to an early diagnosis, precautions can be taken to prevent future complications.</w:t>
+      </w:r>
+      <w:r>
         <w:t xml:space="preserve"> </w:t>
       </w:r>
-      <w:r>
-        <w:rPr>
-          <w:rFonts w:asciiTheme="minorHAnsi" w:hAnsiTheme="minorHAnsi"/>
-          <w:sz w:val="22"/>
-          <w:szCs w:val="22"/>
-        </w:rPr>
-        <w:t>intelligent and productive</w:t>
-      </w:r>
-      <w:r>
-        <w:rPr>
-          <w:rFonts w:asciiTheme="minorHAnsi" w:hAnsiTheme="minorHAnsi"/>
-          <w:sz w:val="22"/>
-          <w:szCs w:val="22"/>
-        </w:rPr>
-        <w:t xml:space="preserve"> decision</w:t>
+    </w:p>
+    <w:p>
+      <w:pPr>
+        <w:pStyle w:val="Default"/>
+        <w:jc w:val="both"/>
+      </w:pPr>
+    </w:p>
+    <w:p>
+      <w:pPr>
+        <w:pStyle w:val="Default"/>
+        <w:jc w:val="both"/>
+      </w:pPr>
+    </w:p>
+    <w:p>
+      <w:pPr>
+        <w:pStyle w:val="Heading2"/>
+        <w:rPr>
+          <w:color w:val="318B70" w:themeColor="accent4" w:themeShade="BF"/>
+        </w:rPr>
+      </w:pPr>
+      <w:r>
+        <w:rPr>
+          <w:color w:val="318B70" w:themeColor="accent4" w:themeShade="BF"/>
+        </w:rPr>
+        <w:t xml:space="preserve">Section 2 - Data </w:t>
+      </w:r>
+      <w:r>
+        <w:rPr>
+          <w:color w:val="318B70" w:themeColor="accent4" w:themeShade="BF"/>
+        </w:rPr>
+        <w:t>M</w:t>
+      </w:r>
+      <w:r>
+        <w:rPr>
+          <w:color w:val="318B70" w:themeColor="accent4" w:themeShade="BF"/>
+        </w:rPr>
+        <w:t xml:space="preserve">ining in the </w:t>
+      </w:r>
+      <w:r>
+        <w:rPr>
+          <w:color w:val="318B70" w:themeColor="accent4" w:themeShade="BF"/>
+        </w:rPr>
+        <w:t>M</w:t>
+      </w:r>
+      <w:r>
+        <w:rPr>
+          <w:color w:val="318B70" w:themeColor="accent4" w:themeShade="BF"/>
+        </w:rPr>
+        <w:t xml:space="preserve">edical field </w:t>
+      </w:r>
+      <w:r>
+        <w:rPr>
+          <w:color w:val="318B70" w:themeColor="accent4" w:themeShade="BF"/>
+        </w:rPr>
+        <w:t>specifically</w:t>
+      </w:r>
+      <w:r>
+        <w:rPr>
+          <w:color w:val="318B70" w:themeColor="accent4" w:themeShade="BF"/>
+        </w:rPr>
+        <w:t xml:space="preserve"> </w:t>
+      </w:r>
+      <w:r>
+        <w:rPr>
+          <w:color w:val="318B70" w:themeColor="accent4" w:themeShade="BF"/>
+        </w:rPr>
+        <w:t>D</w:t>
+      </w:r>
+      <w:r>
+        <w:rPr>
+          <w:color w:val="318B70" w:themeColor="accent4" w:themeShade="BF"/>
+        </w:rPr>
+        <w:t>iabetes</w:t>
+      </w:r>
+    </w:p>
+    <w:p>
+      <w:pPr>
+        <w:pStyle w:val="Default"/>
+        <w:jc w:val="both"/>
+        <w:rPr>
+          <w:rFonts w:asciiTheme="minorHAnsi" w:hAnsiTheme="minorHAnsi"/>
+          <w:sz w:val="22"/>
+          <w:szCs w:val="22"/>
+        </w:rPr>
+      </w:pPr>
+    </w:p>
+    <w:p>
+      <w:pPr>
+        <w:pStyle w:val="Default"/>
+        <w:jc w:val="both"/>
+        <w:rPr>
+          <w:rFonts w:asciiTheme="minorHAnsi" w:hAnsiTheme="minorHAnsi"/>
+          <w:sz w:val="22"/>
+          <w:szCs w:val="22"/>
+        </w:rPr>
+      </w:pPr>
+      <w:r>
+        <w:rPr>
+          <w:rFonts w:asciiTheme="minorHAnsi" w:hAnsiTheme="minorHAnsi"/>
+          <w:sz w:val="22"/>
+          <w:szCs w:val="22"/>
+        </w:rPr>
+        <w:t xml:space="preserve">The Medical field </w:t>
+      </w:r>
+      <w:r>
+        <w:rPr>
+          <w:rFonts w:asciiTheme="minorHAnsi" w:hAnsiTheme="minorHAnsi"/>
+          <w:sz w:val="22"/>
+          <w:szCs w:val="22"/>
+        </w:rPr>
+        <w:t>has</w:t>
+      </w:r>
+      <w:r>
+        <w:rPr>
+          <w:rFonts w:asciiTheme="minorHAnsi" w:hAnsiTheme="minorHAnsi"/>
+          <w:sz w:val="22"/>
+          <w:szCs w:val="22"/>
+        </w:rPr>
+        <w:t xml:space="preserve"> enormous amounts of data</w:t>
+      </w:r>
+      <w:r>
+        <w:rPr>
+          <w:rFonts w:asciiTheme="minorHAnsi" w:hAnsiTheme="minorHAnsi"/>
+          <w:sz w:val="22"/>
+          <w:szCs w:val="22"/>
+        </w:rPr>
+        <w:t xml:space="preserve"> and because of this</w:t>
+      </w:r>
+      <w:r>
+        <w:rPr>
+          <w:rFonts w:asciiTheme="minorHAnsi" w:hAnsiTheme="minorHAnsi"/>
+          <w:sz w:val="22"/>
+          <w:szCs w:val="22"/>
+        </w:rPr>
+        <w:t xml:space="preserve">, </w:t>
+      </w:r>
+      <w:r>
+        <w:rPr>
+          <w:rFonts w:asciiTheme="minorHAnsi" w:hAnsiTheme="minorHAnsi"/>
+          <w:sz w:val="22"/>
+          <w:szCs w:val="22"/>
+        </w:rPr>
+        <w:t xml:space="preserve">medical data mining has grown in its popularity over the past years.  </w:t>
+      </w:r>
+      <w:r>
+        <w:rPr>
+          <w:rFonts w:asciiTheme="minorHAnsi" w:hAnsiTheme="minorHAnsi"/>
+          <w:sz w:val="22"/>
+          <w:szCs w:val="22"/>
+        </w:rPr>
+        <w:t>While c</w:t>
+      </w:r>
+      <w:r>
+        <w:rPr>
+          <w:rFonts w:asciiTheme="minorHAnsi" w:hAnsiTheme="minorHAnsi"/>
+          <w:sz w:val="22"/>
+          <w:szCs w:val="22"/>
+        </w:rPr>
+        <w:t xml:space="preserve">lassification is </w:t>
+      </w:r>
+      <w:r>
+        <w:rPr>
+          <w:rFonts w:asciiTheme="minorHAnsi" w:hAnsiTheme="minorHAnsi"/>
+          <w:sz w:val="22"/>
+          <w:szCs w:val="22"/>
+        </w:rPr>
+        <w:t xml:space="preserve">the technique </w:t>
+      </w:r>
+      <w:r>
+        <w:rPr>
+          <w:rFonts w:asciiTheme="minorHAnsi" w:hAnsiTheme="minorHAnsi"/>
+          <w:sz w:val="22"/>
+          <w:szCs w:val="22"/>
+        </w:rPr>
+        <w:t>generally</w:t>
+      </w:r>
+      <w:r>
+        <w:rPr>
+          <w:rFonts w:asciiTheme="minorHAnsi" w:hAnsiTheme="minorHAnsi"/>
+          <w:sz w:val="22"/>
+          <w:szCs w:val="22"/>
+        </w:rPr>
+        <w:t xml:space="preserve"> used in medical data mining</w:t>
+      </w:r>
+      <w:r>
+        <w:rPr>
+          <w:rFonts w:asciiTheme="minorHAnsi" w:hAnsiTheme="minorHAnsi"/>
+          <w:sz w:val="22"/>
+          <w:szCs w:val="22"/>
+        </w:rPr>
+        <w:t xml:space="preserve">, </w:t>
+      </w:r>
+      <w:r>
+        <w:rPr>
+          <w:rFonts w:asciiTheme="minorHAnsi" w:hAnsiTheme="minorHAnsi"/>
+          <w:sz w:val="22"/>
+          <w:szCs w:val="22"/>
+        </w:rPr>
+        <w:t xml:space="preserve">other </w:t>
+      </w:r>
+      <w:r>
+        <w:rPr>
+          <w:rFonts w:asciiTheme="minorHAnsi" w:hAnsiTheme="minorHAnsi"/>
+          <w:sz w:val="22"/>
+          <w:szCs w:val="22"/>
+        </w:rPr>
+        <w:t>techniques that have proven useful</w:t>
+      </w:r>
+      <w:r>
+        <w:rPr>
+          <w:rFonts w:asciiTheme="minorHAnsi" w:hAnsiTheme="minorHAnsi"/>
+          <w:sz w:val="22"/>
+          <w:szCs w:val="22"/>
+        </w:rPr>
+        <w:t xml:space="preserve"> in</w:t>
+      </w:r>
+      <w:r>
+        <w:rPr>
+          <w:rFonts w:asciiTheme="minorHAnsi" w:hAnsiTheme="minorHAnsi"/>
+          <w:sz w:val="22"/>
+          <w:szCs w:val="22"/>
+        </w:rPr>
+        <w:t xml:space="preserve"> finding patterns in medical data are clustering, association and outlier. </w:t>
+      </w:r>
+    </w:p>
+    <w:p>
+      <w:pPr>
+        <w:pStyle w:val="Default"/>
+        <w:jc w:val="both"/>
+        <w:rPr>
+          <w:rFonts w:asciiTheme="minorHAnsi" w:hAnsiTheme="minorHAnsi"/>
+          <w:sz w:val="22"/>
+          <w:szCs w:val="22"/>
+        </w:rPr>
+      </w:pPr>
+    </w:p>
+    <w:p>
+      <w:pPr>
+        <w:pStyle w:val="Default"/>
+        <w:jc w:val="both"/>
+        <w:rPr>
+          <w:rFonts w:asciiTheme="minorHAnsi" w:hAnsiTheme="minorHAnsi"/>
+          <w:sz w:val="22"/>
+          <w:szCs w:val="22"/>
+        </w:rPr>
+      </w:pPr>
+      <w:r>
+        <w:rPr>
+          <w:rFonts w:asciiTheme="minorHAnsi" w:hAnsiTheme="minorHAnsi"/>
+          <w:sz w:val="22"/>
+          <w:szCs w:val="22"/>
+        </w:rPr>
+        <w:t>In the health</w:t>
+      </w:r>
+      <w:r>
+        <w:rPr>
+          <w:rFonts w:asciiTheme="minorHAnsi" w:hAnsiTheme="minorHAnsi"/>
+          <w:sz w:val="22"/>
+          <w:szCs w:val="22"/>
+        </w:rPr>
+        <w:t xml:space="preserve"> </w:t>
+      </w:r>
+      <w:r>
+        <w:rPr>
+          <w:rFonts w:asciiTheme="minorHAnsi" w:hAnsiTheme="minorHAnsi"/>
+          <w:sz w:val="22"/>
+          <w:szCs w:val="22"/>
+        </w:rPr>
+        <w:t>care sector data mining is especially useful as it uses medical data for analysis to offer improved health</w:t>
+      </w:r>
+      <w:r>
+        <w:rPr>
+          <w:rFonts w:asciiTheme="minorHAnsi" w:hAnsiTheme="minorHAnsi"/>
+          <w:sz w:val="22"/>
+          <w:szCs w:val="22"/>
+        </w:rPr>
+        <w:t xml:space="preserve"> </w:t>
+      </w:r>
+      <w:r>
+        <w:rPr>
+          <w:rFonts w:asciiTheme="minorHAnsi" w:hAnsiTheme="minorHAnsi"/>
+          <w:sz w:val="22"/>
+          <w:szCs w:val="22"/>
+        </w:rPr>
+        <w:t xml:space="preserve">care at </w:t>
+      </w:r>
+      <w:r>
+        <w:rPr>
+          <w:rFonts w:asciiTheme="minorHAnsi" w:hAnsiTheme="minorHAnsi"/>
+          <w:sz w:val="22"/>
+          <w:szCs w:val="22"/>
+        </w:rPr>
+        <w:t>better</w:t>
+      </w:r>
+      <w:r>
+        <w:rPr>
+          <w:rFonts w:asciiTheme="minorHAnsi" w:hAnsiTheme="minorHAnsi"/>
+          <w:sz w:val="22"/>
+          <w:szCs w:val="22"/>
+        </w:rPr>
+        <w:t xml:space="preserve"> cost</w:t>
       </w:r>
       <w:r>
         <w:rPr>
@@ -887,23 +1279,31 @@
           <w:sz w:val="22"/>
           <w:szCs w:val="22"/>
         </w:rPr>
-        <w:t xml:space="preserve">. In </w:t>
-      </w:r>
-      <w:r>
-        <w:rPr>
-          <w:rFonts w:asciiTheme="minorHAnsi" w:hAnsiTheme="minorHAnsi"/>
-          <w:sz w:val="22"/>
-          <w:szCs w:val="22"/>
-        </w:rPr>
-        <w:t xml:space="preserve">the medical field, </w:t>
-      </w:r>
-      <w:r>
-        <w:rPr>
-          <w:rFonts w:asciiTheme="minorHAnsi" w:hAnsiTheme="minorHAnsi"/>
-          <w:sz w:val="22"/>
-          <w:szCs w:val="22"/>
-        </w:rPr>
-        <w:t>data mining can be used to make prediction</w:t>
+        <w:t>.</w:t>
+      </w:r>
+      <w:r>
+        <w:rPr>
+          <w:rFonts w:asciiTheme="minorHAnsi" w:hAnsiTheme="minorHAnsi"/>
+          <w:sz w:val="22"/>
+          <w:szCs w:val="22"/>
+        </w:rPr>
+        <w:t xml:space="preserve"> D</w:t>
+      </w:r>
+      <w:r>
+        <w:rPr>
+          <w:rFonts w:asciiTheme="minorHAnsi" w:hAnsiTheme="minorHAnsi"/>
+          <w:sz w:val="22"/>
+          <w:szCs w:val="22"/>
+        </w:rPr>
+        <w:t xml:space="preserve">ata mining in </w:t>
+      </w:r>
+      <w:r>
+        <w:rPr>
+          <w:rFonts w:asciiTheme="minorHAnsi" w:hAnsiTheme="minorHAnsi"/>
+          <w:sz w:val="22"/>
+          <w:szCs w:val="22"/>
+        </w:rPr>
+        <w:t>health care play</w:t>
       </w:r>
       <w:r>
         <w:rPr>
@@ -919,376 +1319,79 @@
           <w:sz w:val="22"/>
           <w:szCs w:val="22"/>
         </w:rPr>
-        <w:t xml:space="preserve"> on patients based on their records to </w:t>
-      </w:r>
-      <w:r>
-        <w:rPr>
-          <w:rFonts w:asciiTheme="minorHAnsi" w:hAnsiTheme="minorHAnsi"/>
-          <w:sz w:val="22"/>
-          <w:szCs w:val="22"/>
-        </w:rPr>
-        <w:t>be able to</w:t>
-      </w:r>
-      <w:r>
-        <w:rPr>
-          <w:rFonts w:asciiTheme="minorHAnsi" w:hAnsiTheme="minorHAnsi"/>
-          <w:sz w:val="22"/>
-          <w:szCs w:val="22"/>
-        </w:rPr>
-        <w:t xml:space="preserve"> predict conditions </w:t>
-      </w:r>
-      <w:r>
-        <w:rPr>
-          <w:rFonts w:asciiTheme="minorHAnsi" w:hAnsiTheme="minorHAnsi"/>
-          <w:sz w:val="22"/>
-          <w:szCs w:val="22"/>
-        </w:rPr>
-        <w:t xml:space="preserve">and symptoms related to some conditions in advance </w:t>
-      </w:r>
-      <w:r>
-        <w:rPr>
-          <w:rFonts w:asciiTheme="minorHAnsi" w:hAnsiTheme="minorHAnsi"/>
-          <w:sz w:val="22"/>
-          <w:szCs w:val="22"/>
-        </w:rPr>
-        <w:t>therefore</w:t>
-      </w:r>
-      <w:r>
-        <w:rPr>
-          <w:rFonts w:asciiTheme="minorHAnsi" w:hAnsiTheme="minorHAnsi"/>
-          <w:sz w:val="22"/>
-          <w:szCs w:val="22"/>
-        </w:rPr>
-        <w:t xml:space="preserve">, </w:t>
-      </w:r>
-      <w:r>
-        <w:rPr>
-          <w:rFonts w:asciiTheme="minorHAnsi" w:hAnsiTheme="minorHAnsi"/>
-          <w:sz w:val="22"/>
-          <w:szCs w:val="22"/>
-        </w:rPr>
-        <w:t>thanks</w:t>
-      </w:r>
-      <w:r>
-        <w:rPr>
-          <w:rFonts w:asciiTheme="minorHAnsi" w:hAnsiTheme="minorHAnsi"/>
-          <w:sz w:val="22"/>
-          <w:szCs w:val="22"/>
-        </w:rPr>
-        <w:t xml:space="preserve"> to an early diagnosis, precautions can be taken to prevent future complications.</w:t>
-      </w:r>
-      <w:r>
-        <w:t xml:space="preserve"> </w:t>
-      </w:r>
-    </w:p>
-    <w:p>
-      <w:pPr>
-        <w:pStyle w:val="Default"/>
-        <w:jc w:val="both"/>
-      </w:pPr>
-    </w:p>
-    <w:p>
-      <w:pPr>
-        <w:pStyle w:val="Default"/>
-        <w:jc w:val="both"/>
-      </w:pPr>
-    </w:p>
-    <w:p>
-      <w:pPr>
-        <w:pStyle w:val="Heading2"/>
-        <w:rPr>
-          <w:color w:val="318B70" w:themeColor="accent4" w:themeShade="BF"/>
-        </w:rPr>
-      </w:pPr>
-      <w:r>
-        <w:rPr>
-          <w:color w:val="318B70" w:themeColor="accent4" w:themeShade="BF"/>
-        </w:rPr>
-        <w:t xml:space="preserve">Section 2 - Data </w:t>
-      </w:r>
-      <w:r>
-        <w:rPr>
-          <w:color w:val="318B70" w:themeColor="accent4" w:themeShade="BF"/>
-        </w:rPr>
-        <w:t>M</w:t>
-      </w:r>
-      <w:r>
-        <w:rPr>
-          <w:color w:val="318B70" w:themeColor="accent4" w:themeShade="BF"/>
-        </w:rPr>
-        <w:t xml:space="preserve">ining in the </w:t>
-      </w:r>
-      <w:r>
-        <w:rPr>
-          <w:color w:val="318B70" w:themeColor="accent4" w:themeShade="BF"/>
-        </w:rPr>
-        <w:t>M</w:t>
-      </w:r>
-      <w:r>
-        <w:rPr>
-          <w:color w:val="318B70" w:themeColor="accent4" w:themeShade="BF"/>
-        </w:rPr>
-        <w:t xml:space="preserve">edical field </w:t>
-      </w:r>
-      <w:r>
-        <w:rPr>
-          <w:color w:val="318B70" w:themeColor="accent4" w:themeShade="BF"/>
-        </w:rPr>
-        <w:t>specifically</w:t>
-      </w:r>
-      <w:r>
-        <w:rPr>
-          <w:color w:val="318B70" w:themeColor="accent4" w:themeShade="BF"/>
-        </w:rPr>
-        <w:t xml:space="preserve"> </w:t>
-      </w:r>
-      <w:r>
-        <w:rPr>
-          <w:color w:val="318B70" w:themeColor="accent4" w:themeShade="BF"/>
-        </w:rPr>
-        <w:t>D</w:t>
-      </w:r>
-      <w:r>
-        <w:rPr>
-          <w:color w:val="318B70" w:themeColor="accent4" w:themeShade="BF"/>
-        </w:rPr>
-        <w:t>iabetes</w:t>
-      </w:r>
-    </w:p>
-    <w:p>
-      <w:pPr>
-        <w:pStyle w:val="Default"/>
-        <w:jc w:val="both"/>
-        <w:rPr>
-          <w:rFonts w:asciiTheme="minorHAnsi" w:hAnsiTheme="minorHAnsi"/>
-          <w:sz w:val="22"/>
-          <w:szCs w:val="22"/>
-        </w:rPr>
-      </w:pPr>
-    </w:p>
-    <w:p>
-      <w:pPr>
-        <w:pStyle w:val="Default"/>
-        <w:jc w:val="both"/>
-        <w:rPr>
-          <w:rFonts w:asciiTheme="minorHAnsi" w:hAnsiTheme="minorHAnsi"/>
-          <w:sz w:val="22"/>
-          <w:szCs w:val="22"/>
-        </w:rPr>
-      </w:pPr>
-      <w:r>
-        <w:rPr>
-          <w:rFonts w:asciiTheme="minorHAnsi" w:hAnsiTheme="minorHAnsi"/>
-          <w:sz w:val="22"/>
-          <w:szCs w:val="22"/>
-        </w:rPr>
-        <w:t xml:space="preserve">The Medical field </w:t>
-      </w:r>
-      <w:r>
-        <w:rPr>
-          <w:rFonts w:asciiTheme="minorHAnsi" w:hAnsiTheme="minorHAnsi"/>
-          <w:sz w:val="22"/>
-          <w:szCs w:val="22"/>
-        </w:rPr>
-        <w:t>has</w:t>
-      </w:r>
-      <w:r>
-        <w:rPr>
-          <w:rFonts w:asciiTheme="minorHAnsi" w:hAnsiTheme="minorHAnsi"/>
-          <w:sz w:val="22"/>
-          <w:szCs w:val="22"/>
-        </w:rPr>
-        <w:t xml:space="preserve"> enormous amounts of data</w:t>
-      </w:r>
-      <w:r>
-        <w:rPr>
-          <w:rFonts w:asciiTheme="minorHAnsi" w:hAnsiTheme="minorHAnsi"/>
-          <w:sz w:val="22"/>
-          <w:szCs w:val="22"/>
-        </w:rPr>
-        <w:t xml:space="preserve"> and because of this</w:t>
-      </w:r>
-      <w:r>
-        <w:rPr>
-          <w:rFonts w:asciiTheme="minorHAnsi" w:hAnsiTheme="minorHAnsi"/>
-          <w:sz w:val="22"/>
-          <w:szCs w:val="22"/>
-        </w:rPr>
-        <w:t xml:space="preserve">, </w:t>
-      </w:r>
-      <w:r>
-        <w:rPr>
-          <w:rFonts w:asciiTheme="minorHAnsi" w:hAnsiTheme="minorHAnsi"/>
-          <w:sz w:val="22"/>
-          <w:szCs w:val="22"/>
-        </w:rPr>
-        <w:t xml:space="preserve">medical data mining has grown in its popularity over the past years.  </w:t>
-      </w:r>
-      <w:r>
-        <w:rPr>
-          <w:rFonts w:asciiTheme="minorHAnsi" w:hAnsiTheme="minorHAnsi"/>
-          <w:sz w:val="22"/>
-          <w:szCs w:val="22"/>
-        </w:rPr>
-        <w:t>While c</w:t>
-      </w:r>
-      <w:r>
-        <w:rPr>
-          <w:rFonts w:asciiTheme="minorHAnsi" w:hAnsiTheme="minorHAnsi"/>
-          <w:sz w:val="22"/>
-          <w:szCs w:val="22"/>
-        </w:rPr>
-        <w:t xml:space="preserve">lassification is </w:t>
-      </w:r>
-      <w:r>
-        <w:rPr>
-          <w:rFonts w:asciiTheme="minorHAnsi" w:hAnsiTheme="minorHAnsi"/>
-          <w:sz w:val="22"/>
-          <w:szCs w:val="22"/>
-        </w:rPr>
-        <w:t xml:space="preserve">the technique </w:t>
-      </w:r>
-      <w:r>
-        <w:rPr>
-          <w:rFonts w:asciiTheme="minorHAnsi" w:hAnsiTheme="minorHAnsi"/>
-          <w:sz w:val="22"/>
-          <w:szCs w:val="22"/>
-        </w:rPr>
-        <w:t>generally</w:t>
-      </w:r>
-      <w:r>
-        <w:rPr>
-          <w:rFonts w:asciiTheme="minorHAnsi" w:hAnsiTheme="minorHAnsi"/>
-          <w:sz w:val="22"/>
-          <w:szCs w:val="22"/>
-        </w:rPr>
-        <w:t xml:space="preserve"> used in medical data mining</w:t>
-      </w:r>
-      <w:r>
-        <w:rPr>
-          <w:rFonts w:asciiTheme="minorHAnsi" w:hAnsiTheme="minorHAnsi"/>
-          <w:sz w:val="22"/>
-          <w:szCs w:val="22"/>
-        </w:rPr>
-        <w:t xml:space="preserve">, </w:t>
-      </w:r>
-      <w:r>
-        <w:rPr>
-          <w:rFonts w:asciiTheme="minorHAnsi" w:hAnsiTheme="minorHAnsi"/>
-          <w:sz w:val="22"/>
-          <w:szCs w:val="22"/>
-        </w:rPr>
-        <w:t xml:space="preserve">other </w:t>
-      </w:r>
-      <w:r>
-        <w:rPr>
-          <w:rFonts w:asciiTheme="minorHAnsi" w:hAnsiTheme="minorHAnsi"/>
-          <w:sz w:val="22"/>
-          <w:szCs w:val="22"/>
-        </w:rPr>
-        <w:t>techniques that have proven useful</w:t>
-      </w:r>
-      <w:r>
-        <w:rPr>
-          <w:rFonts w:asciiTheme="minorHAnsi" w:hAnsiTheme="minorHAnsi"/>
-          <w:sz w:val="22"/>
-          <w:szCs w:val="22"/>
-        </w:rPr>
-        <w:t xml:space="preserve"> in</w:t>
-      </w:r>
-      <w:r>
-        <w:rPr>
-          <w:rFonts w:asciiTheme="minorHAnsi" w:hAnsiTheme="minorHAnsi"/>
-          <w:sz w:val="22"/>
-          <w:szCs w:val="22"/>
-        </w:rPr>
-        <w:t xml:space="preserve"> finding patterns in medical data are clustering, association and outlier. </w:t>
-      </w:r>
-    </w:p>
-    <w:p>
-      <w:pPr>
-        <w:pStyle w:val="Default"/>
-        <w:jc w:val="both"/>
-        <w:rPr>
-          <w:rFonts w:asciiTheme="minorHAnsi" w:hAnsiTheme="minorHAnsi"/>
-          <w:sz w:val="22"/>
-          <w:szCs w:val="22"/>
-        </w:rPr>
-      </w:pPr>
-    </w:p>
-    <w:p>
-      <w:pPr>
-        <w:pStyle w:val="Default"/>
-        <w:jc w:val="both"/>
-        <w:rPr>
-          <w:rFonts w:asciiTheme="minorHAnsi" w:hAnsiTheme="minorHAnsi"/>
-          <w:sz w:val="22"/>
-          <w:szCs w:val="22"/>
-        </w:rPr>
-      </w:pPr>
-      <w:r>
-        <w:rPr>
-          <w:rFonts w:asciiTheme="minorHAnsi" w:hAnsiTheme="minorHAnsi"/>
-          <w:sz w:val="22"/>
-          <w:szCs w:val="22"/>
-        </w:rPr>
-        <w:t>In the health</w:t>
-      </w:r>
-      <w:r>
-        <w:rPr>
-          <w:rFonts w:asciiTheme="minorHAnsi" w:hAnsiTheme="minorHAnsi"/>
-          <w:sz w:val="22"/>
-          <w:szCs w:val="22"/>
-        </w:rPr>
-        <w:t xml:space="preserve"> </w:t>
-      </w:r>
-      <w:r>
-        <w:rPr>
-          <w:rFonts w:asciiTheme="minorHAnsi" w:hAnsiTheme="minorHAnsi"/>
-          <w:sz w:val="22"/>
-          <w:szCs w:val="22"/>
-        </w:rPr>
-        <w:t>care sector data mining is especially useful as it uses medical data for analysis to offer improved health</w:t>
-      </w:r>
-      <w:r>
-        <w:rPr>
-          <w:rFonts w:asciiTheme="minorHAnsi" w:hAnsiTheme="minorHAnsi"/>
-          <w:sz w:val="22"/>
-          <w:szCs w:val="22"/>
-        </w:rPr>
-        <w:t xml:space="preserve"> </w:t>
-      </w:r>
-      <w:r>
-        <w:rPr>
-          <w:rFonts w:asciiTheme="minorHAnsi" w:hAnsiTheme="minorHAnsi"/>
-          <w:sz w:val="22"/>
-          <w:szCs w:val="22"/>
-        </w:rPr>
-        <w:t xml:space="preserve">care at </w:t>
-      </w:r>
-      <w:r>
-        <w:rPr>
-          <w:rFonts w:asciiTheme="minorHAnsi" w:hAnsiTheme="minorHAnsi"/>
-          <w:sz w:val="22"/>
-          <w:szCs w:val="22"/>
-        </w:rPr>
-        <w:t>better</w:t>
-      </w:r>
-      <w:r>
-        <w:rPr>
-          <w:rFonts w:asciiTheme="minorHAnsi" w:hAnsiTheme="minorHAnsi"/>
-          <w:sz w:val="22"/>
-          <w:szCs w:val="22"/>
-        </w:rPr>
-        <w:t xml:space="preserve"> cost</w:t>
-      </w:r>
-      <w:r>
-        <w:rPr>
-          <w:rFonts w:asciiTheme="minorHAnsi" w:hAnsiTheme="minorHAnsi"/>
-          <w:sz w:val="22"/>
-          <w:szCs w:val="22"/>
-        </w:rPr>
-        <w:t>s</w:t>
+        <w:t xml:space="preserve"> a significant role in prediction and diagnosis of </w:t>
+      </w:r>
+      <w:r>
+        <w:rPr>
+          <w:rFonts w:asciiTheme="minorHAnsi" w:hAnsiTheme="minorHAnsi"/>
+          <w:sz w:val="22"/>
+          <w:szCs w:val="22"/>
+        </w:rPr>
+        <w:t>several</w:t>
+      </w:r>
+      <w:r>
+        <w:rPr>
+          <w:rFonts w:asciiTheme="minorHAnsi" w:hAnsiTheme="minorHAnsi"/>
+          <w:sz w:val="22"/>
+          <w:szCs w:val="22"/>
+        </w:rPr>
+        <w:t xml:space="preserve"> health problems </w:t>
+      </w:r>
+      <w:r>
+        <w:rPr>
+          <w:rFonts w:asciiTheme="minorHAnsi" w:hAnsiTheme="minorHAnsi"/>
+          <w:sz w:val="22"/>
+          <w:szCs w:val="22"/>
+        </w:rPr>
+        <w:t>such as</w:t>
+      </w:r>
+      <w:r>
+        <w:rPr>
+          <w:rFonts w:asciiTheme="minorHAnsi" w:hAnsiTheme="minorHAnsi"/>
+          <w:sz w:val="22"/>
+          <w:szCs w:val="22"/>
+        </w:rPr>
+        <w:t xml:space="preserve"> heart disease, diabetes, cancer</w:t>
+      </w:r>
+      <w:r>
+        <w:rPr>
+          <w:rFonts w:asciiTheme="minorHAnsi" w:hAnsiTheme="minorHAnsi"/>
+          <w:sz w:val="22"/>
+          <w:szCs w:val="22"/>
+        </w:rPr>
+        <w:t xml:space="preserve"> and</w:t>
+      </w:r>
+      <w:r>
+        <w:rPr>
+          <w:rFonts w:asciiTheme="minorHAnsi" w:hAnsiTheme="minorHAnsi"/>
+          <w:sz w:val="22"/>
+          <w:szCs w:val="22"/>
+        </w:rPr>
+        <w:t xml:space="preserve"> skin disease </w:t>
+      </w:r>
+      <w:r>
+        <w:rPr>
+          <w:rFonts w:asciiTheme="minorHAnsi" w:hAnsiTheme="minorHAnsi"/>
+          <w:sz w:val="22"/>
+          <w:szCs w:val="22"/>
+        </w:rPr>
+        <w:t>among</w:t>
+      </w:r>
+      <w:r>
+        <w:rPr>
+          <w:rFonts w:asciiTheme="minorHAnsi" w:hAnsiTheme="minorHAnsi"/>
+          <w:sz w:val="22"/>
+          <w:szCs w:val="22"/>
+        </w:rPr>
+        <w:t xml:space="preserve"> many </w:t>
+      </w:r>
+      <w:r>
+        <w:rPr>
+          <w:rFonts w:asciiTheme="minorHAnsi" w:hAnsiTheme="minorHAnsi"/>
+          <w:sz w:val="22"/>
+          <w:szCs w:val="22"/>
+        </w:rPr>
+        <w:t>others</w:t>
       </w:r>
       <w:r>
         <w:rPr>
@@ -1304,145 +1407,7 @@
           <w:sz w:val="22"/>
           <w:szCs w:val="22"/>
         </w:rPr>
-        <w:t xml:space="preserve"> D</w:t>
-      </w:r>
-      <w:r>
-        <w:rPr>
-          <w:rFonts w:asciiTheme="minorHAnsi" w:hAnsiTheme="minorHAnsi"/>
-          <w:sz w:val="22"/>
-          <w:szCs w:val="22"/>
-        </w:rPr>
-        <w:t xml:space="preserve">ata mining in </w:t>
-      </w:r>
-      <w:r>
-        <w:rPr>
-          <w:rFonts w:asciiTheme="minorHAnsi" w:hAnsiTheme="minorHAnsi"/>
-          <w:sz w:val="22"/>
-          <w:szCs w:val="22"/>
-        </w:rPr>
-        <w:t>health care play</w:t>
-      </w:r>
-      <w:r>
-        <w:rPr>
-          <w:rFonts w:asciiTheme="minorHAnsi" w:hAnsiTheme="minorHAnsi"/>
-          <w:sz w:val="22"/>
-          <w:szCs w:val="22"/>
-        </w:rPr>
-        <w:t>s</w:t>
-      </w:r>
-      <w:r>
-        <w:rPr>
-          <w:rFonts w:asciiTheme="minorHAnsi" w:hAnsiTheme="minorHAnsi"/>
-          <w:sz w:val="22"/>
-          <w:szCs w:val="22"/>
-        </w:rPr>
-        <w:t xml:space="preserve"> a significant role in prediction and diagnosis of </w:t>
-      </w:r>
-      <w:r>
-        <w:rPr>
-          <w:rFonts w:asciiTheme="minorHAnsi" w:hAnsiTheme="minorHAnsi"/>
-          <w:sz w:val="22"/>
-          <w:szCs w:val="22"/>
-        </w:rPr>
-        <w:t>several</w:t>
-      </w:r>
-      <w:r>
-        <w:rPr>
-          <w:rFonts w:asciiTheme="minorHAnsi" w:hAnsiTheme="minorHAnsi"/>
-          <w:sz w:val="22"/>
-          <w:szCs w:val="22"/>
-        </w:rPr>
-        <w:t xml:space="preserve"> health problems </w:t>
-      </w:r>
-      <w:r>
-        <w:rPr>
-          <w:rFonts w:asciiTheme="minorHAnsi" w:hAnsiTheme="minorHAnsi"/>
-          <w:sz w:val="22"/>
-          <w:szCs w:val="22"/>
-        </w:rPr>
-        <w:t>such as</w:t>
-      </w:r>
-      <w:r>
-        <w:rPr>
-          <w:rFonts w:asciiTheme="minorHAnsi" w:hAnsiTheme="minorHAnsi"/>
-          <w:sz w:val="22"/>
-          <w:szCs w:val="22"/>
-        </w:rPr>
-        <w:t xml:space="preserve"> heart disease, diabetes, cancer</w:t>
-      </w:r>
-      <w:r>
-        <w:rPr>
-          <w:rFonts w:asciiTheme="minorHAnsi" w:hAnsiTheme="minorHAnsi"/>
-          <w:sz w:val="22"/>
-          <w:szCs w:val="22"/>
-        </w:rPr>
-        <w:t xml:space="preserve"> and</w:t>
-      </w:r>
-      <w:r>
-        <w:rPr>
-          <w:rFonts w:asciiTheme="minorHAnsi" w:hAnsiTheme="minorHAnsi"/>
-          <w:sz w:val="22"/>
-          <w:szCs w:val="22"/>
-        </w:rPr>
-        <w:t xml:space="preserve"> skin disease </w:t>
-      </w:r>
-      <w:r>
-        <w:rPr>
-          <w:rFonts w:asciiTheme="minorHAnsi" w:hAnsiTheme="minorHAnsi"/>
-          <w:sz w:val="22"/>
-          <w:szCs w:val="22"/>
-        </w:rPr>
-        <w:t>among</w:t>
-      </w:r>
-      <w:r>
-        <w:rPr>
-          <w:rFonts w:asciiTheme="minorHAnsi" w:hAnsiTheme="minorHAnsi"/>
-          <w:sz w:val="22"/>
-          <w:szCs w:val="22"/>
-        </w:rPr>
-        <w:t xml:space="preserve"> many </w:t>
-      </w:r>
-      <w:r>
-        <w:rPr>
-          <w:rFonts w:asciiTheme="minorHAnsi" w:hAnsiTheme="minorHAnsi"/>
-          <w:sz w:val="22"/>
-          <w:szCs w:val="22"/>
-        </w:rPr>
-        <w:t>others</w:t>
-      </w:r>
-      <w:r>
-        <w:rPr>
-          <w:rFonts w:asciiTheme="minorHAnsi" w:hAnsiTheme="minorHAnsi"/>
-          <w:sz w:val="22"/>
-          <w:szCs w:val="22"/>
-        </w:rPr>
-        <w:t>.</w:t>
-      </w:r>
-      <w:r>
-        <w:rPr>
-          <w:rFonts w:asciiTheme="minorHAnsi" w:hAnsiTheme="minorHAnsi"/>
-          <w:sz w:val="22"/>
-          <w:szCs w:val="22"/>
-        </w:rPr>
-        <w:t xml:space="preserve"> This is important since early diagnoses of diseases and medical conditions are vital </w:t>
-      </w:r>
-      <w:proofErr w:type="gramStart"/>
-      <w:r>
-        <w:rPr>
-          <w:rFonts w:asciiTheme="minorHAnsi" w:hAnsiTheme="minorHAnsi"/>
-          <w:sz w:val="22"/>
-          <w:szCs w:val="22"/>
-        </w:rPr>
-        <w:t>in order to</w:t>
-      </w:r>
-      <w:proofErr w:type="gramEnd"/>
-      <w:r>
-        <w:rPr>
-          <w:rFonts w:asciiTheme="minorHAnsi" w:hAnsiTheme="minorHAnsi"/>
-          <w:sz w:val="22"/>
-          <w:szCs w:val="22"/>
-        </w:rPr>
-        <w:t xml:space="preserve"> prevent future co</w:t>
+        <w:t xml:space="preserve"> This is important since early diagnoses of diseases and medical conditions are vital in order to prevent future co</w:t>
       </w:r>
       <w:r>
         <w:rPr>
@@ -1533,16 +1498,7 @@
           <w:sz w:val="22"/>
           <w:szCs w:val="22"/>
         </w:rPr>
-        <w:t xml:space="preserve">Medical data mining </w:t>
-      </w:r>
-      <w:proofErr w:type="gramStart"/>
-      <w:r>
-        <w:rPr>
-          <w:rFonts w:asciiTheme="minorHAnsi" w:hAnsiTheme="minorHAnsi"/>
-          <w:sz w:val="22"/>
-          <w:szCs w:val="22"/>
-        </w:rPr>
-        <w:t>in regard</w:t>
+        <w:t>Medical data mining in regard</w:t>
       </w:r>
       <w:r>
         <w:rPr>
@@ -1558,16 +1514,7 @@
           <w:sz w:val="22"/>
           <w:szCs w:val="22"/>
         </w:rPr>
-        <w:t xml:space="preserve"> to</w:t>
-      </w:r>
-      <w:proofErr w:type="gramEnd"/>
-      <w:r>
-        <w:rPr>
-          <w:rFonts w:asciiTheme="minorHAnsi" w:hAnsiTheme="minorHAnsi"/>
-          <w:sz w:val="22"/>
-          <w:szCs w:val="22"/>
-        </w:rPr>
-        <w:t xml:space="preserve"> diabetes</w:t>
+        <w:t xml:space="preserve"> to diabetes</w:t>
       </w:r>
       <w:r>
         <w:rPr>
@@ -1690,7 +1637,11 @@
         <w:jc w:val="both"/>
       </w:pPr>
       <w:r>
-        <w:t>Diabetes, otherwise known as Diabetes Mellitus occurs when the pancreas is unable to produce enough insulin, or when the body cells cannot make proper use of the insulin produced, due to reduced sensitivity.</w:t>
+        <w:t xml:space="preserve">Diabetes, otherwise known as Diabetes Mellitus occurs when the pancreas is unable to produce enough insulin, or when the body cells cannot make proper use of the insulin </w:t>
+      </w:r>
+      <w:r>
+        <w:lastRenderedPageBreak/>
+        <w:t>produced, due to reduced sensitivity.</w:t>
       </w:r>
       <w:r>
         <w:t xml:space="preserve"> </w:t>
@@ -1720,7 +1671,13 @@
         <w:t xml:space="preserve">Characteristically a person is diagnosed with diabetes because of high levels of sugar in their blood. A person is considered diabetic when </w:t>
       </w:r>
       <w:r>
-        <w:t>blood glucose levels are</w:t>
+        <w:t>blood glucose</w:t>
+      </w:r>
+      <w:r>
+        <w:t xml:space="preserve"> (BG)</w:t>
+      </w:r>
+      <w:r>
+        <w:t xml:space="preserve"> levels are</w:t>
       </w:r>
       <w:r>
         <w:t xml:space="preserve"> generally</w:t>
@@ -2072,7 +2029,15 @@
           <w:sz w:val="22"/>
           <w:szCs w:val="22"/>
         </w:rPr>
-        <w:t>, multiple</w:t>
+        <w:t xml:space="preserve">, </w:t>
+      </w:r>
+      <w:r>
+        <w:rPr>
+          <w:rFonts w:asciiTheme="minorHAnsi" w:hAnsiTheme="minorHAnsi"/>
+          <w:sz w:val="22"/>
+          <w:szCs w:val="22"/>
+        </w:rPr>
+        <w:t>at least 3-4</w:t>
       </w:r>
       <w:r>
         <w:rPr>
@@ -2096,15 +2061,47 @@
           <w:sz w:val="22"/>
           <w:szCs w:val="22"/>
         </w:rPr>
-        <w:t xml:space="preserve"> and including some exercising route might be though at first, the most tedious part </w:t>
-      </w:r>
-      <w:r>
-        <w:rPr>
-          <w:rFonts w:asciiTheme="minorHAnsi" w:hAnsiTheme="minorHAnsi"/>
-          <w:sz w:val="22"/>
-          <w:szCs w:val="22"/>
-        </w:rPr>
-        <w:t xml:space="preserve">is having to check the blood glucose. Unfortunately, this is also very important as it shows the patients progress and reactions to the lifestyle changes as well as any changes that might happen that effectively can result is a change of medication or treatment. </w:t>
+        <w:t xml:space="preserve"> and including some exercising rout</w:t>
+      </w:r>
+      <w:r>
+        <w:rPr>
+          <w:rFonts w:asciiTheme="minorHAnsi" w:hAnsiTheme="minorHAnsi"/>
+          <w:sz w:val="22"/>
+          <w:szCs w:val="22"/>
+        </w:rPr>
+        <w:t xml:space="preserve">ine </w:t>
+      </w:r>
+      <w:r>
+        <w:rPr>
+          <w:rFonts w:asciiTheme="minorHAnsi" w:hAnsiTheme="minorHAnsi"/>
+          <w:sz w:val="22"/>
+          <w:szCs w:val="22"/>
+        </w:rPr>
+        <w:t xml:space="preserve">might be though at first, the most tedious part </w:t>
+      </w:r>
+      <w:r>
+        <w:rPr>
+          <w:rFonts w:asciiTheme="minorHAnsi" w:hAnsiTheme="minorHAnsi"/>
+          <w:sz w:val="22"/>
+          <w:szCs w:val="22"/>
+        </w:rPr>
+        <w:t xml:space="preserve">is having to check the </w:t>
+      </w:r>
+      <w:r>
+        <w:rPr>
+          <w:rFonts w:asciiTheme="minorHAnsi" w:hAnsiTheme="minorHAnsi"/>
+          <w:sz w:val="22"/>
+          <w:szCs w:val="22"/>
+        </w:rPr>
+        <w:t>BG</w:t>
+      </w:r>
+      <w:r>
+        <w:rPr>
+          <w:rFonts w:asciiTheme="minorHAnsi" w:hAnsiTheme="minorHAnsi"/>
+          <w:sz w:val="22"/>
+          <w:szCs w:val="22"/>
+        </w:rPr>
+        <w:t xml:space="preserve">. Unfortunately, this is also very important as it shows the patients progress and reactions to the lifestyle changes as well as any changes that might happen that effectively can result is a change of medication or treatment. </w:t>
       </w:r>
     </w:p>
     <w:p>
@@ -2123,7 +2120,39 @@
           <w:sz w:val="22"/>
           <w:szCs w:val="22"/>
         </w:rPr>
-        <w:t>Traditionally, blood glucose is checked by using a small needle to prick a finger and extract a small amount of blood. Then using a Blood Glucose Meter, the blood gets absorbed by testing strip attached to the meter, which in return produces the blood glucose reading from the blood sample.</w:t>
+        <w:t xml:space="preserve">Traditionally, </w:t>
+      </w:r>
+      <w:r>
+        <w:rPr>
+          <w:rFonts w:asciiTheme="minorHAnsi" w:hAnsiTheme="minorHAnsi"/>
+          <w:sz w:val="22"/>
+          <w:szCs w:val="22"/>
+        </w:rPr>
+        <w:t>BG</w:t>
+      </w:r>
+      <w:r>
+        <w:rPr>
+          <w:rFonts w:asciiTheme="minorHAnsi" w:hAnsiTheme="minorHAnsi"/>
+          <w:sz w:val="22"/>
+          <w:szCs w:val="22"/>
+        </w:rPr>
+        <w:t xml:space="preserve"> is checked by using a small needle to prick a finger and extract a small amount of blood. Then using a Blood Glucose Meter, the blood gets absorbed by testing strip attached to the meter, which in return produces the </w:t>
+      </w:r>
+      <w:r>
+        <w:rPr>
+          <w:rFonts w:asciiTheme="minorHAnsi" w:hAnsiTheme="minorHAnsi"/>
+          <w:sz w:val="22"/>
+          <w:szCs w:val="22"/>
+        </w:rPr>
+        <w:t>BG</w:t>
+      </w:r>
+      <w:r>
+        <w:rPr>
+          <w:rFonts w:asciiTheme="minorHAnsi" w:hAnsiTheme="minorHAnsi"/>
+          <w:sz w:val="22"/>
+          <w:szCs w:val="22"/>
+        </w:rPr>
+        <w:t xml:space="preserve"> reading from the blood sample.</w:t>
       </w:r>
       <w:r>
         <w:rPr>
@@ -2158,15 +2187,47 @@
           <w:sz w:val="22"/>
           <w:szCs w:val="22"/>
         </w:rPr>
-        <w:t xml:space="preserve">monitoring blood glucose is </w:t>
-      </w:r>
-      <w:r>
-        <w:rPr>
-          <w:rFonts w:asciiTheme="minorHAnsi" w:hAnsiTheme="minorHAnsi"/>
-          <w:sz w:val="22"/>
-          <w:szCs w:val="22"/>
-        </w:rPr>
-        <w:t>Continuous glucose monitoring (CGM). This is not technically blood glucose monitoring as the sensors with a CGM machine are placed into the patient</w:t>
+        <w:t xml:space="preserve">monitoring </w:t>
+      </w:r>
+      <w:r>
+        <w:rPr>
+          <w:rFonts w:asciiTheme="minorHAnsi" w:hAnsiTheme="minorHAnsi"/>
+          <w:sz w:val="22"/>
+          <w:szCs w:val="22"/>
+        </w:rPr>
+        <w:t>BG</w:t>
+      </w:r>
+      <w:r>
+        <w:rPr>
+          <w:rFonts w:asciiTheme="minorHAnsi" w:hAnsiTheme="minorHAnsi"/>
+          <w:sz w:val="22"/>
+          <w:szCs w:val="22"/>
+        </w:rPr>
+        <w:t xml:space="preserve"> is </w:t>
+      </w:r>
+      <w:r>
+        <w:rPr>
+          <w:rFonts w:asciiTheme="minorHAnsi" w:hAnsiTheme="minorHAnsi"/>
+          <w:sz w:val="22"/>
+          <w:szCs w:val="22"/>
+        </w:rPr>
+        <w:t xml:space="preserve">Continuous glucose monitoring (CGM). This is not technically </w:t>
+      </w:r>
+      <w:r>
+        <w:rPr>
+          <w:rFonts w:asciiTheme="minorHAnsi" w:hAnsiTheme="minorHAnsi"/>
+          <w:sz w:val="22"/>
+          <w:szCs w:val="22"/>
+        </w:rPr>
+        <w:t>BG</w:t>
+      </w:r>
+      <w:r>
+        <w:rPr>
+          <w:rFonts w:asciiTheme="minorHAnsi" w:hAnsiTheme="minorHAnsi"/>
+          <w:sz w:val="22"/>
+          <w:szCs w:val="22"/>
+        </w:rPr>
+        <w:t xml:space="preserve"> monitoring as the sensors with a CGM machine are placed into the patient</w:t>
       </w:r>
       <w:r>
         <w:rPr>
@@ -2565,23 +2626,119 @@
           <w:sz w:val="22"/>
           <w:szCs w:val="22"/>
         </w:rPr>
-        <w:t>The most common technique used in medical data mining is Classification. There are many classification techniques</w:t>
-      </w:r>
-      <w:r>
-        <w:rPr>
-          <w:rFonts w:asciiTheme="minorHAnsi" w:hAnsiTheme="minorHAnsi"/>
-          <w:sz w:val="22"/>
-          <w:szCs w:val="22"/>
-        </w:rPr>
-        <w:t>,</w:t>
-      </w:r>
-      <w:r>
-        <w:rPr>
-          <w:rFonts w:asciiTheme="minorHAnsi" w:hAnsiTheme="minorHAnsi"/>
-          <w:sz w:val="22"/>
-          <w:szCs w:val="22"/>
-        </w:rPr>
-        <w:t xml:space="preserve"> however the one</w:t>
+        <w:t xml:space="preserve">In </w:t>
+      </w:r>
+      <w:r>
+        <w:rPr>
+          <w:rFonts w:asciiTheme="minorHAnsi" w:hAnsiTheme="minorHAnsi"/>
+          <w:sz w:val="22"/>
+          <w:szCs w:val="22"/>
+        </w:rPr>
+        <w:t>many</w:t>
+      </w:r>
+      <w:r>
+        <w:rPr>
+          <w:rFonts w:asciiTheme="minorHAnsi" w:hAnsiTheme="minorHAnsi"/>
+          <w:sz w:val="22"/>
+          <w:szCs w:val="22"/>
+        </w:rPr>
+        <w:t xml:space="preserve"> papers the most common analysis made using diabetic data is predicting weather or not a person is diabetic based on multiple variables. From there statistic, such as what is the most common age group for </w:t>
+      </w:r>
+      <w:r>
+        <w:rPr>
+          <w:rFonts w:asciiTheme="minorHAnsi" w:hAnsiTheme="minorHAnsi"/>
+          <w:sz w:val="22"/>
+          <w:szCs w:val="22"/>
+        </w:rPr>
+        <w:t xml:space="preserve">people with </w:t>
+      </w:r>
+      <w:r>
+        <w:rPr>
+          <w:rFonts w:asciiTheme="minorHAnsi" w:hAnsiTheme="minorHAnsi"/>
+          <w:sz w:val="22"/>
+          <w:szCs w:val="22"/>
+        </w:rPr>
+        <w:t>diabetes or which gender is most likely to have diabetes, are calculated as can be seen in</w:t>
+      </w:r>
+      <w:r>
+        <w:rPr>
+          <w:rFonts w:asciiTheme="minorHAnsi" w:hAnsiTheme="minorHAnsi"/>
+          <w:sz w:val="22"/>
+          <w:szCs w:val="22"/>
+        </w:rPr>
+        <w:t xml:space="preserve"> papers </w:t>
+      </w:r>
+      <w:r>
+        <w:rPr>
+          <w:rFonts w:asciiTheme="minorHAnsi" w:hAnsiTheme="minorHAnsi"/>
+          <w:sz w:val="22"/>
+          <w:szCs w:val="22"/>
+        </w:rPr>
+        <w:t xml:space="preserve">[4], </w:t>
+      </w:r>
+      <w:r>
+        <w:rPr>
+          <w:rFonts w:asciiTheme="minorHAnsi" w:hAnsiTheme="minorHAnsi"/>
+          <w:sz w:val="22"/>
+          <w:szCs w:val="22"/>
+        </w:rPr>
+        <w:t>[</w:t>
+      </w:r>
+      <w:r>
+        <w:rPr>
+          <w:rFonts w:asciiTheme="minorHAnsi" w:hAnsiTheme="minorHAnsi"/>
+          <w:sz w:val="22"/>
+          <w:szCs w:val="22"/>
+        </w:rPr>
+        <w:t>6</w:t>
+      </w:r>
+      <w:r>
+        <w:rPr>
+          <w:rFonts w:asciiTheme="minorHAnsi" w:hAnsiTheme="minorHAnsi"/>
+          <w:sz w:val="22"/>
+          <w:szCs w:val="22"/>
+        </w:rPr>
+        <w:t>] and</w:t>
+      </w:r>
+      <w:r>
+        <w:rPr>
+          <w:rFonts w:asciiTheme="minorHAnsi" w:hAnsiTheme="minorHAnsi"/>
+          <w:sz w:val="22"/>
+          <w:szCs w:val="22"/>
+        </w:rPr>
+        <w:t xml:space="preserve"> </w:t>
+      </w:r>
+      <w:r>
+        <w:rPr>
+          <w:rFonts w:asciiTheme="minorHAnsi" w:hAnsiTheme="minorHAnsi"/>
+          <w:sz w:val="22"/>
+          <w:szCs w:val="22"/>
+        </w:rPr>
+        <w:t>[7]</w:t>
+      </w:r>
+      <w:r>
+        <w:rPr>
+          <w:rFonts w:asciiTheme="minorHAnsi" w:hAnsiTheme="minorHAnsi"/>
+          <w:sz w:val="22"/>
+          <w:szCs w:val="22"/>
+        </w:rPr>
+        <w:t xml:space="preserve">, </w:t>
+      </w:r>
+      <w:r>
+        <w:rPr>
+          <w:rFonts w:asciiTheme="minorHAnsi" w:hAnsiTheme="minorHAnsi"/>
+          <w:sz w:val="22"/>
+          <w:szCs w:val="22"/>
+        </w:rPr>
+        <w:t>where the</w:t>
+      </w:r>
+      <w:r>
+        <w:rPr>
+          <w:rFonts w:asciiTheme="minorHAnsi" w:hAnsiTheme="minorHAnsi"/>
+          <w:sz w:val="22"/>
+          <w:szCs w:val="22"/>
+        </w:rPr>
+        <w:t xml:space="preserve"> author</w:t>
       </w:r>
       <w:r>
         <w:rPr>
@@ -2597,196 +2754,6 @@
           <w:sz w:val="22"/>
           <w:szCs w:val="22"/>
         </w:rPr>
-        <w:t xml:space="preserve"> that are generally used include Decision trees, Bayesian classifier, Random Forest, Random tree, classification by back-propagation and rule based classifiers. Classification is performed in two steps</w:t>
-      </w:r>
-      <w:r>
-        <w:rPr>
-          <w:rFonts w:asciiTheme="minorHAnsi" w:hAnsiTheme="minorHAnsi"/>
-          <w:sz w:val="22"/>
-          <w:szCs w:val="22"/>
-        </w:rPr>
-        <w:t xml:space="preserve">; </w:t>
-      </w:r>
-      <w:r>
-        <w:rPr>
-          <w:rFonts w:asciiTheme="minorHAnsi" w:hAnsiTheme="minorHAnsi"/>
-          <w:sz w:val="22"/>
-          <w:szCs w:val="22"/>
-        </w:rPr>
-        <w:t>Model construction and Model Usage. In the first step the prediction model is built using appropriate algorithm. Next, the prediction model is applied to actual data and prediction is done accordingly.</w:t>
-      </w:r>
-    </w:p>
-    <w:p>
-      <w:pPr>
-        <w:pStyle w:val="Default"/>
-        <w:jc w:val="both"/>
-        <w:rPr>
-          <w:rFonts w:asciiTheme="minorHAnsi" w:hAnsiTheme="minorHAnsi"/>
-          <w:sz w:val="22"/>
-          <w:szCs w:val="22"/>
-        </w:rPr>
-      </w:pPr>
-    </w:p>
-    <w:p>
-      <w:pPr>
-        <w:pStyle w:val="Default"/>
-        <w:jc w:val="both"/>
-        <w:rPr>
-          <w:rFonts w:asciiTheme="minorHAnsi" w:hAnsiTheme="minorHAnsi"/>
-          <w:sz w:val="22"/>
-          <w:szCs w:val="22"/>
-        </w:rPr>
-      </w:pPr>
-      <w:r>
-        <w:rPr>
-          <w:rFonts w:asciiTheme="minorHAnsi" w:hAnsiTheme="minorHAnsi"/>
-          <w:sz w:val="22"/>
-          <w:szCs w:val="22"/>
-        </w:rPr>
-        <w:t xml:space="preserve">In </w:t>
-      </w:r>
-      <w:r>
-        <w:rPr>
-          <w:rFonts w:asciiTheme="minorHAnsi" w:hAnsiTheme="minorHAnsi"/>
-          <w:sz w:val="22"/>
-          <w:szCs w:val="22"/>
-        </w:rPr>
-        <w:t>many</w:t>
-      </w:r>
-      <w:r>
-        <w:rPr>
-          <w:rFonts w:asciiTheme="minorHAnsi" w:hAnsiTheme="minorHAnsi"/>
-          <w:sz w:val="22"/>
-          <w:szCs w:val="22"/>
-        </w:rPr>
-        <w:t xml:space="preserve"> papers the most common analysis made using diabetic data is predicting weather or not a person is diabetic based on multiple variables. From there statistic, such as what is the most common age group</w:t>
-      </w:r>
-      <w:r>
-        <w:rPr>
-          <w:rFonts w:asciiTheme="minorHAnsi" w:hAnsiTheme="minorHAnsi"/>
-          <w:sz w:val="22"/>
-          <w:szCs w:val="22"/>
-        </w:rPr>
-        <w:t xml:space="preserve"> is</w:t>
-      </w:r>
-      <w:r>
-        <w:rPr>
-          <w:rFonts w:asciiTheme="minorHAnsi" w:hAnsiTheme="minorHAnsi"/>
-          <w:sz w:val="22"/>
-          <w:szCs w:val="22"/>
-        </w:rPr>
-        <w:t xml:space="preserve"> for </w:t>
-      </w:r>
-      <w:r>
-        <w:rPr>
-          <w:rFonts w:asciiTheme="minorHAnsi" w:hAnsiTheme="minorHAnsi"/>
-          <w:sz w:val="22"/>
-          <w:szCs w:val="22"/>
-        </w:rPr>
-        <w:t xml:space="preserve">people with </w:t>
-      </w:r>
-      <w:r>
-        <w:rPr>
-          <w:rFonts w:asciiTheme="minorHAnsi" w:hAnsiTheme="minorHAnsi"/>
-          <w:sz w:val="22"/>
-          <w:szCs w:val="22"/>
-        </w:rPr>
-        <w:t>diabetes or which gender is most likely to have diabetes, are calculated as can be seen in</w:t>
-      </w:r>
-      <w:r>
-        <w:rPr>
-          <w:rFonts w:asciiTheme="minorHAnsi" w:hAnsiTheme="minorHAnsi"/>
-          <w:sz w:val="22"/>
-          <w:szCs w:val="22"/>
-        </w:rPr>
-        <w:t xml:space="preserve"> papers </w:t>
-      </w:r>
-      <w:r>
-        <w:rPr>
-          <w:rFonts w:asciiTheme="minorHAnsi" w:hAnsiTheme="minorHAnsi"/>
-          <w:sz w:val="22"/>
-          <w:szCs w:val="22"/>
-        </w:rPr>
-        <w:t xml:space="preserve">[4], </w:t>
-      </w:r>
-      <w:r>
-        <w:rPr>
-          <w:rFonts w:asciiTheme="minorHAnsi" w:hAnsiTheme="minorHAnsi"/>
-          <w:sz w:val="22"/>
-          <w:szCs w:val="22"/>
-        </w:rPr>
-        <w:t>[</w:t>
-      </w:r>
-      <w:r>
-        <w:rPr>
-          <w:rFonts w:asciiTheme="minorHAnsi" w:hAnsiTheme="minorHAnsi"/>
-          <w:sz w:val="22"/>
-          <w:szCs w:val="22"/>
-        </w:rPr>
-        <w:t>6</w:t>
-      </w:r>
-      <w:r>
-        <w:rPr>
-          <w:rFonts w:asciiTheme="minorHAnsi" w:hAnsiTheme="minorHAnsi"/>
-          <w:sz w:val="22"/>
-          <w:szCs w:val="22"/>
-        </w:rPr>
-        <w:t>] and</w:t>
-      </w:r>
-      <w:r>
-        <w:rPr>
-          <w:rFonts w:asciiTheme="minorHAnsi" w:hAnsiTheme="minorHAnsi"/>
-          <w:sz w:val="22"/>
-          <w:szCs w:val="22"/>
-        </w:rPr>
-        <w:t xml:space="preserve"> </w:t>
-      </w:r>
-      <w:r>
-        <w:rPr>
-          <w:rFonts w:asciiTheme="minorHAnsi" w:hAnsiTheme="minorHAnsi"/>
-          <w:sz w:val="22"/>
-          <w:szCs w:val="22"/>
-        </w:rPr>
-        <w:t>[7]</w:t>
-      </w:r>
-      <w:r>
-        <w:rPr>
-          <w:rFonts w:asciiTheme="minorHAnsi" w:hAnsiTheme="minorHAnsi"/>
-          <w:sz w:val="22"/>
-          <w:szCs w:val="22"/>
-        </w:rPr>
-        <w:t xml:space="preserve">, </w:t>
-      </w:r>
-      <w:r>
-        <w:rPr>
-          <w:rFonts w:asciiTheme="minorHAnsi" w:hAnsiTheme="minorHAnsi"/>
-          <w:sz w:val="22"/>
-          <w:szCs w:val="22"/>
-        </w:rPr>
-        <w:t>where the</w:t>
-      </w:r>
-      <w:r>
-        <w:rPr>
-          <w:rFonts w:asciiTheme="minorHAnsi" w:hAnsiTheme="minorHAnsi"/>
-          <w:sz w:val="22"/>
-          <w:szCs w:val="22"/>
-        </w:rPr>
-        <w:t xml:space="preserve"> author</w:t>
-      </w:r>
-      <w:r>
-        <w:rPr>
-          <w:rFonts w:asciiTheme="minorHAnsi" w:hAnsiTheme="minorHAnsi"/>
-          <w:sz w:val="22"/>
-          <w:szCs w:val="22"/>
-        </w:rPr>
-        <w:t>s</w:t>
-      </w:r>
-      <w:r>
-        <w:rPr>
-          <w:rFonts w:asciiTheme="minorHAnsi" w:hAnsiTheme="minorHAnsi"/>
-          <w:sz w:val="22"/>
-          <w:szCs w:val="22"/>
-        </w:rPr>
         <w:t xml:space="preserve"> used</w:t>
       </w:r>
       <w:r>
@@ -2806,14 +2773,7 @@
         <w:t xml:space="preserve">. </w:t>
       </w:r>
     </w:p>
-    <w:p>
-      <w:r>
-        <w:rPr>
-          <w:rStyle w:val="CommentReference"/>
-        </w:rPr>
-        <w:commentReference w:id="0"/>
-      </w:r>
-    </w:p>
+    <w:p/>
     <w:p>
       <w:pPr>
         <w:autoSpaceDE w:val="0"/>
@@ -2901,7 +2861,21 @@
           <w:rFonts w:cs="Times New Roman"/>
           <w:color w:val="000000"/>
         </w:rPr>
-        <w:t xml:space="preserve"> This can be seen in [11] where researches </w:t>
+        <w:t xml:space="preserve"> This can be seen in [11] where researche</w:t>
+      </w:r>
+      <w:r>
+        <w:rPr>
+          <w:rFonts w:cs="Times New Roman"/>
+          <w:color w:val="000000"/>
+        </w:rPr>
+        <w:t>r</w:t>
+      </w:r>
+      <w:r>
+        <w:rPr>
+          <w:rFonts w:cs="Times New Roman"/>
+          <w:color w:val="000000"/>
+        </w:rPr>
+        <w:t xml:space="preserve">s </w:t>
       </w:r>
       <w:r>
         <w:rPr>
@@ -2915,45 +2889,559 @@
           <w:rFonts w:cs="Times New Roman"/>
           <w:color w:val="000000"/>
         </w:rPr>
-        <w:t>ietary intake is a central determinant of blood glucose levels</w:t>
-      </w:r>
-      <w:r>
-        <w:rPr>
-          <w:rFonts w:cs="Times New Roman"/>
-          <w:color w:val="000000"/>
-        </w:rPr>
-        <w:t xml:space="preserve">’. Different foods </w:t>
-      </w:r>
-      <w:proofErr w:type="gramStart"/>
-      <w:r>
-        <w:rPr>
-          <w:rFonts w:cs="Times New Roman"/>
-          <w:color w:val="000000"/>
-        </w:rPr>
-        <w:t>affects</w:t>
-      </w:r>
-      <w:proofErr w:type="gramEnd"/>
-      <w:r>
-        <w:rPr>
-          <w:rFonts w:cs="Times New Roman"/>
-          <w:color w:val="000000"/>
-        </w:rPr>
-        <w:t xml:space="preserve"> individuals bodies in a different way, therefor if two people eat the exact same meal and check their glucose levels two hours later, the readings could be very different. In the study presented in [11] the researches try to predict what they call the </w:t>
-      </w:r>
+        <w:t xml:space="preserve">ietary intake is a central determinant of </w:t>
+      </w:r>
+      <w:r>
+        <w:rPr>
+          <w:rFonts w:cs="Times New Roman"/>
+          <w:color w:val="000000"/>
+        </w:rPr>
+        <w:t>BG</w:t>
+      </w:r>
+      <w:r>
+        <w:rPr>
+          <w:rFonts w:cs="Times New Roman"/>
+          <w:color w:val="000000"/>
+        </w:rPr>
+        <w:t xml:space="preserve"> levels</w:t>
+      </w:r>
+      <w:r>
+        <w:rPr>
+          <w:rFonts w:cs="Times New Roman"/>
+          <w:color w:val="000000"/>
+        </w:rPr>
+        <w:t xml:space="preserve">. Different food </w:t>
+      </w:r>
+      <w:r>
+        <w:rPr>
+          <w:rFonts w:cs="Times New Roman"/>
+          <w:color w:val="000000"/>
+        </w:rPr>
+        <w:t>effects</w:t>
+      </w:r>
+      <w:r>
+        <w:rPr>
+          <w:rFonts w:cs="Times New Roman"/>
+          <w:color w:val="000000"/>
+        </w:rPr>
+        <w:t xml:space="preserve"> individual bodies in a different way, therefor if two people eat the exact same meal and check their glucose levels two hours later, the readings could be very different. </w:t>
+      </w:r>
+      <w:r>
+        <w:rPr>
+          <w:rFonts w:cs="Times New Roman"/>
+          <w:color w:val="000000"/>
+        </w:rPr>
+        <w:t>The</w:t>
+      </w:r>
+      <w:r>
+        <w:rPr>
+          <w:rFonts w:cs="Times New Roman"/>
+          <w:color w:val="000000"/>
+        </w:rPr>
+        <w:t xml:space="preserve"> study presented in [11] </w:t>
+      </w:r>
+      <w:r>
+        <w:rPr>
+          <w:rFonts w:cs="Times New Roman"/>
+          <w:color w:val="000000"/>
+        </w:rPr>
+        <w:t>uses such records to try and</w:t>
+      </w:r>
+      <w:r>
+        <w:rPr>
+          <w:rFonts w:cs="Times New Roman"/>
+          <w:color w:val="000000"/>
+        </w:rPr>
+        <w:t xml:space="preserve"> predict what they call the P</w:t>
+      </w:r>
+      <w:r>
+        <w:rPr>
+          <w:rFonts w:cs="Times New Roman"/>
+          <w:color w:val="000000"/>
+        </w:rPr>
+        <w:t>ostprandial (post</w:t>
+      </w:r>
+      <w:r>
+        <w:rPr>
+          <w:rFonts w:cs="Times New Roman"/>
+          <w:color w:val="000000"/>
+        </w:rPr>
+        <w:t xml:space="preserve"> </w:t>
+      </w:r>
+      <w:r>
+        <w:rPr>
+          <w:rFonts w:cs="Times New Roman"/>
+          <w:color w:val="000000"/>
+        </w:rPr>
+        <w:t>meal)</w:t>
+      </w:r>
+      <w:r>
+        <w:rPr>
+          <w:rFonts w:cs="Times New Roman"/>
+          <w:color w:val="000000"/>
+        </w:rPr>
+        <w:t xml:space="preserve"> G</w:t>
+      </w:r>
+      <w:r>
+        <w:rPr>
+          <w:rFonts w:cs="Times New Roman"/>
+          <w:color w:val="000000"/>
+        </w:rPr>
+        <w:t xml:space="preserve">lycaemic </w:t>
+      </w:r>
+      <w:r>
+        <w:rPr>
+          <w:rFonts w:cs="Times New Roman"/>
+          <w:color w:val="000000"/>
+        </w:rPr>
+        <w:t>R</w:t>
+      </w:r>
+      <w:r>
+        <w:rPr>
+          <w:rFonts w:cs="Times New Roman"/>
+          <w:color w:val="000000"/>
+        </w:rPr>
+        <w:t>esponse (PPGR</w:t>
+      </w:r>
+      <w:r>
+        <w:rPr>
+          <w:rFonts w:cs="Times New Roman"/>
+          <w:color w:val="000000"/>
+        </w:rPr>
+        <w:t>) based on individual’s records of Glucose levels and the Food consumed</w:t>
+      </w:r>
+      <w:r>
+        <w:rPr>
+          <w:rFonts w:cs="Times New Roman"/>
+          <w:color w:val="000000"/>
+        </w:rPr>
+        <w:t xml:space="preserve"> in order to create a personalised nutritional plan</w:t>
+      </w:r>
+      <w:r>
+        <w:rPr>
+          <w:rFonts w:cs="Times New Roman"/>
+          <w:color w:val="000000"/>
+        </w:rPr>
+        <w:t xml:space="preserve">. </w:t>
+      </w:r>
+    </w:p>
+    <w:p>
+      <w:pPr>
+        <w:rPr>
+          <w:rFonts w:cs="Times New Roman"/>
+          <w:color w:val="000000"/>
+        </w:rPr>
+      </w:pPr>
+    </w:p>
+    <w:p>
+      <w:pPr>
+        <w:jc w:val="both"/>
+        <w:rPr>
+          <w:rFonts w:cs="Times New Roman"/>
+          <w:color w:val="000000"/>
+        </w:rPr>
+      </w:pPr>
+      <w:r>
+        <w:rPr>
+          <w:rFonts w:cs="Times New Roman"/>
+          <w:color w:val="000000"/>
+        </w:rPr>
+        <w:t>Papers [11] – [1</w:t>
+      </w:r>
+      <w:r>
+        <w:rPr>
+          <w:rFonts w:cs="Times New Roman"/>
+          <w:color w:val="000000"/>
+        </w:rPr>
+        <w:t>8</w:t>
+      </w:r>
+      <w:r>
+        <w:rPr>
+          <w:rFonts w:cs="Times New Roman"/>
+          <w:color w:val="000000"/>
+        </w:rPr>
+        <w:t xml:space="preserve">] all take advantage of CGM technologies and apply </w:t>
+      </w:r>
+      <w:r>
+        <w:rPr>
+          <w:rFonts w:cs="Times New Roman"/>
+          <w:color w:val="000000"/>
+        </w:rPr>
+        <w:t xml:space="preserve">algorithms to using the data from the CGMs in order to predict short-term BG. Since prevention is better </w:t>
+      </w:r>
+      <w:r>
+        <w:rPr>
+          <w:rFonts w:cs="Times New Roman"/>
+          <w:color w:val="000000"/>
+        </w:rPr>
+        <w:t>than</w:t>
+      </w:r>
+      <w:r>
+        <w:rPr>
+          <w:rFonts w:cs="Times New Roman"/>
+          <w:color w:val="000000"/>
+        </w:rPr>
+        <w:t xml:space="preserve"> cure, most models also use meal information and aim to predict cases of hyperglycaemia, which can lead to long-term complications, and hypoglycaemia which can cause a coma. </w:t>
+      </w:r>
+    </w:p>
+    <w:p>
+      <w:pPr>
+        <w:jc w:val="both"/>
+        <w:rPr>
+          <w:rFonts w:cs="Times New Roman"/>
+          <w:color w:val="000000"/>
+        </w:rPr>
+      </w:pPr>
+    </w:p>
+    <w:p>
+      <w:pPr>
+        <w:jc w:val="both"/>
+        <w:rPr>
+          <w:rFonts w:cs="Times New Roman"/>
+          <w:color w:val="000000"/>
+        </w:rPr>
+      </w:pPr>
+      <w:r>
+        <w:rPr>
+          <w:rFonts w:cs="Times New Roman"/>
+          <w:color w:val="000000"/>
+        </w:rPr>
+        <w:t>If these algorithms can be refined and show a h</w:t>
+      </w:r>
+      <w:r>
+        <w:rPr>
+          <w:rFonts w:cs="Times New Roman"/>
+          <w:color w:val="000000"/>
+        </w:rPr>
+        <w:t>i</w:t>
+      </w:r>
+      <w:r>
+        <w:rPr>
+          <w:rFonts w:cs="Times New Roman"/>
+          <w:color w:val="000000"/>
+        </w:rPr>
+        <w:t>gh level of accuracy they could be utilized in semi closed-loop devices such as CGMs for guiding therapy in diabetes patients. This can lead to better glycaemic control and hence reducing the risk of complications</w:t>
+      </w:r>
+      <w:r>
+        <w:rPr>
+          <w:rFonts w:cs="Times New Roman"/>
+          <w:color w:val="000000"/>
+        </w:rPr>
+        <w:t xml:space="preserve"> [13]</w:t>
+      </w:r>
+      <w:r>
+        <w:rPr>
+          <w:rFonts w:cs="Times New Roman"/>
+          <w:color w:val="000000"/>
+        </w:rPr>
+        <w:t>.</w:t>
+      </w:r>
+    </w:p>
+    <w:p>
+      <w:pPr>
+        <w:rPr>
+          <w:rFonts w:cs="Times New Roman"/>
+          <w:color w:val="000000"/>
+        </w:rPr>
+      </w:pPr>
+    </w:p>
+    <w:p>
+      <w:pPr>
+        <w:pStyle w:val="Heading2"/>
+      </w:pPr>
+      <w:r>
+        <w:rPr>
+          <w:color w:val="318B70" w:themeColor="accent4" w:themeShade="BF"/>
+        </w:rPr>
+        <w:t>Section 3 - Prediction Algorithms us</w:t>
+      </w:r>
+      <w:r>
+        <w:rPr>
+          <w:color w:val="318B70" w:themeColor="accent4" w:themeShade="BF"/>
+        </w:rPr>
+        <w:t>ed for</w:t>
+      </w:r>
+      <w:r>
+        <w:rPr>
+          <w:color w:val="318B70" w:themeColor="accent4" w:themeShade="BF"/>
+        </w:rPr>
+        <w:t xml:space="preserve"> Diabet</w:t>
+      </w:r>
+      <w:r>
+        <w:rPr>
+          <w:color w:val="318B70" w:themeColor="accent4" w:themeShade="BF"/>
+        </w:rPr>
+        <w:t>ic</w:t>
+      </w:r>
+      <w:r>
+        <w:rPr>
+          <w:color w:val="318B70" w:themeColor="accent4" w:themeShade="BF"/>
+        </w:rPr>
+        <w:t xml:space="preserve"> Data </w:t>
+      </w:r>
+    </w:p>
+    <w:p>
+      <w:pPr>
+        <w:pStyle w:val="Default"/>
+        <w:jc w:val="both"/>
+        <w:rPr>
+          <w:rFonts w:asciiTheme="minorHAnsi" w:hAnsiTheme="minorHAnsi" w:cstheme="minorBidi"/>
+          <w:color w:val="auto"/>
+          <w:sz w:val="22"/>
+          <w:szCs w:val="22"/>
+        </w:rPr>
+      </w:pPr>
+    </w:p>
+    <w:p>
+      <w:pPr>
+        <w:pStyle w:val="Default"/>
+        <w:ind w:left="284"/>
+        <w:jc w:val="both"/>
+        <w:rPr>
+          <w:rFonts w:asciiTheme="minorHAnsi" w:hAnsiTheme="minorHAnsi"/>
+          <w:i/>
+          <w:sz w:val="18"/>
+          <w:szCs w:val="22"/>
+        </w:rPr>
+      </w:pPr>
+      <w:r>
+        <w:rPr>
+          <w:rFonts w:asciiTheme="minorHAnsi" w:hAnsiTheme="minorHAnsi"/>
+          <w:b/>
+          <w:i/>
+          <w:sz w:val="18"/>
+          <w:szCs w:val="22"/>
+        </w:rPr>
+        <w:t>N</w:t>
+      </w:r>
+      <w:r>
+        <w:rPr>
+          <w:rFonts w:asciiTheme="minorHAnsi" w:hAnsiTheme="minorHAnsi"/>
+          <w:b/>
+          <w:i/>
+          <w:sz w:val="18"/>
+          <w:szCs w:val="22"/>
+        </w:rPr>
+        <w:t>ote:</w:t>
+      </w:r>
+      <w:r>
+        <w:rPr>
+          <w:rFonts w:asciiTheme="minorHAnsi" w:hAnsiTheme="minorHAnsi"/>
+          <w:i/>
+          <w:sz w:val="18"/>
+          <w:szCs w:val="22"/>
+        </w:rPr>
+        <w:t xml:space="preserve"> This section e</w:t>
+      </w:r>
+      <w:r>
+        <w:rPr>
+          <w:rFonts w:asciiTheme="minorHAnsi" w:hAnsiTheme="minorHAnsi"/>
+          <w:i/>
+          <w:sz w:val="18"/>
+          <w:szCs w:val="22"/>
+        </w:rPr>
+        <w:t xml:space="preserve">xplores </w:t>
+      </w:r>
+      <w:r>
+        <w:rPr>
+          <w:rFonts w:asciiTheme="minorHAnsi" w:hAnsiTheme="minorHAnsi"/>
+          <w:i/>
+          <w:sz w:val="18"/>
+          <w:szCs w:val="22"/>
+        </w:rPr>
+        <w:t xml:space="preserve">different Algorithms that are used to make predictions using diabetic data as well </w:t>
+      </w:r>
+      <w:r>
+        <w:rPr>
+          <w:rFonts w:asciiTheme="minorHAnsi" w:hAnsiTheme="minorHAnsi"/>
+          <w:i/>
+          <w:sz w:val="18"/>
+          <w:szCs w:val="22"/>
+        </w:rPr>
+        <w:br/>
+        <w:t xml:space="preserve">          as the results obtains from previous studies. </w:t>
+      </w:r>
+    </w:p>
+    <w:p>
+      <w:pPr>
+        <w:pStyle w:val="Default"/>
+        <w:jc w:val="both"/>
+        <w:rPr>
+          <w:rFonts w:asciiTheme="minorHAnsi" w:hAnsiTheme="minorHAnsi"/>
+          <w:sz w:val="22"/>
+          <w:szCs w:val="22"/>
+        </w:rPr>
+      </w:pPr>
+    </w:p>
+    <w:p>
+      <w:pPr>
+        <w:pStyle w:val="Default"/>
+        <w:jc w:val="both"/>
+        <w:rPr>
+          <w:rFonts w:asciiTheme="minorHAnsi" w:hAnsiTheme="minorHAnsi"/>
+          <w:sz w:val="22"/>
+          <w:szCs w:val="22"/>
+        </w:rPr>
+      </w:pPr>
+      <w:r>
+        <w:rPr>
+          <w:rFonts w:asciiTheme="minorHAnsi" w:hAnsiTheme="minorHAnsi"/>
+          <w:sz w:val="22"/>
+          <w:szCs w:val="22"/>
+        </w:rPr>
+        <w:t>The most common technique used in medical data mining is Classification. There are many classification techniques</w:t>
+      </w:r>
+      <w:r>
+        <w:rPr>
+          <w:rFonts w:asciiTheme="minorHAnsi" w:hAnsiTheme="minorHAnsi"/>
+          <w:sz w:val="22"/>
+          <w:szCs w:val="22"/>
+        </w:rPr>
+        <w:t>,</w:t>
+      </w:r>
+      <w:r>
+        <w:rPr>
+          <w:rFonts w:asciiTheme="minorHAnsi" w:hAnsiTheme="minorHAnsi"/>
+          <w:sz w:val="22"/>
+          <w:szCs w:val="22"/>
+        </w:rPr>
+        <w:t xml:space="preserve"> however the one</w:t>
+      </w:r>
+      <w:r>
+        <w:rPr>
+          <w:rFonts w:asciiTheme="minorHAnsi" w:hAnsiTheme="minorHAnsi"/>
+          <w:sz w:val="22"/>
+          <w:szCs w:val="22"/>
+        </w:rPr>
+        <w:t>s</w:t>
+      </w:r>
+      <w:r>
+        <w:rPr>
+          <w:rFonts w:asciiTheme="minorHAnsi" w:hAnsiTheme="minorHAnsi"/>
+          <w:sz w:val="22"/>
+          <w:szCs w:val="22"/>
+        </w:rPr>
+        <w:t xml:space="preserve"> that are generally used include Decision trees, Bayesian classifier, Random Forest, Random tree, classification by back-propagation and rule based classifiers. Classification is performed in two steps</w:t>
+      </w:r>
+      <w:r>
+        <w:rPr>
+          <w:rFonts w:asciiTheme="minorHAnsi" w:hAnsiTheme="minorHAnsi"/>
+          <w:sz w:val="22"/>
+          <w:szCs w:val="22"/>
+        </w:rPr>
+        <w:t xml:space="preserve">; </w:t>
+      </w:r>
+      <w:r>
+        <w:rPr>
+          <w:rFonts w:asciiTheme="minorHAnsi" w:hAnsiTheme="minorHAnsi"/>
+          <w:sz w:val="22"/>
+          <w:szCs w:val="22"/>
+        </w:rPr>
+        <w:t>Model construction and Model Usage. In the first step the prediction model is built using appropriate algorithm. Next, the prediction model is applied to actual data and prediction is done accordingly</w:t>
+      </w:r>
+      <w:r>
+        <w:rPr>
+          <w:rFonts w:asciiTheme="minorHAnsi" w:hAnsiTheme="minorHAnsi"/>
+          <w:sz w:val="22"/>
+          <w:szCs w:val="22"/>
+        </w:rPr>
+        <w:t xml:space="preserve"> [4]</w:t>
+      </w:r>
+      <w:r>
+        <w:rPr>
+          <w:rFonts w:asciiTheme="minorHAnsi" w:hAnsiTheme="minorHAnsi"/>
+          <w:sz w:val="22"/>
+          <w:szCs w:val="22"/>
+        </w:rPr>
+        <w:t>.</w:t>
+      </w:r>
+    </w:p>
+    <w:p>
+      <w:pPr>
+        <w:rPr>
+          <w:rFonts w:cs="Times New Roman"/>
+          <w:color w:val="000000"/>
+        </w:rPr>
+      </w:pPr>
+    </w:p>
+    <w:p>
+      <w:pPr>
+        <w:jc w:val="both"/>
+        <w:rPr>
+          <w:rFonts w:cs="Times New Roman"/>
+          <w:color w:val="000000"/>
+        </w:rPr>
+      </w:pPr>
       <w:r>
         <w:rPr>
           <w:rFonts w:cs="Times New Roman"/>
           <w:color w:val="000000"/>
         </w:rPr>
         <w:lastRenderedPageBreak/>
-        <w:t>P</w:t>
-      </w:r>
-      <w:r>
-        <w:rPr>
-          <w:rFonts w:cs="Times New Roman"/>
-          <w:color w:val="000000"/>
-        </w:rPr>
-        <w:t>ostprandial (post</w:t>
+        <w:t>W</w:t>
+      </w:r>
+      <w:r>
+        <w:rPr>
+          <w:rFonts w:cs="Times New Roman"/>
+          <w:color w:val="000000"/>
+        </w:rPr>
+        <w:t>hen it comes to predicti</w:t>
+      </w:r>
+      <w:r>
+        <w:rPr>
+          <w:rFonts w:cs="Times New Roman"/>
+          <w:color w:val="000000"/>
+        </w:rPr>
+        <w:t>on and diagnoses of</w:t>
+      </w:r>
+      <w:r>
+        <w:rPr>
+          <w:rFonts w:cs="Times New Roman"/>
+          <w:color w:val="000000"/>
+        </w:rPr>
+        <w:t xml:space="preserve"> diabetes</w:t>
+      </w:r>
+      <w:r>
+        <w:rPr>
+          <w:rFonts w:cs="Times New Roman"/>
+          <w:color w:val="000000"/>
+        </w:rPr>
+        <w:t xml:space="preserve"> the most common tec</w:t>
+      </w:r>
+      <w:r>
+        <w:rPr>
+          <w:rFonts w:cs="Times New Roman"/>
+          <w:color w:val="000000"/>
+        </w:rPr>
+        <w:t>h</w:t>
+      </w:r>
+      <w:r>
+        <w:rPr>
+          <w:rFonts w:cs="Times New Roman"/>
+          <w:color w:val="000000"/>
+        </w:rPr>
+        <w:t>niques used are decisions trees, k-nearest neighbour, SVMs and Naïve Bayes</w:t>
+      </w:r>
+      <w:r>
+        <w:rPr>
+          <w:rFonts w:cs="Times New Roman"/>
+          <w:color w:val="000000"/>
+        </w:rPr>
+        <w:t xml:space="preserve">, however, when it comes to </w:t>
+      </w:r>
+      <w:r>
+        <w:rPr>
+          <w:rFonts w:cs="Times New Roman"/>
+          <w:color w:val="000000"/>
+        </w:rPr>
+        <w:t>short-term BG prediction</w:t>
+      </w:r>
+      <w:r>
+        <w:rPr>
+          <w:rFonts w:cs="Times New Roman"/>
+          <w:color w:val="000000"/>
+        </w:rPr>
+        <w:t>,</w:t>
       </w:r>
       <w:r>
         <w:rPr>
@@ -2967,21 +3455,57 @@
           <w:rFonts w:cs="Times New Roman"/>
           <w:color w:val="000000"/>
         </w:rPr>
-        <w:t>meal)</w:t>
-      </w:r>
-      <w:r>
-        <w:rPr>
-          <w:rFonts w:cs="Times New Roman"/>
-          <w:color w:val="000000"/>
-        </w:rPr>
-        <w:t xml:space="preserve"> G</w:t>
-      </w:r>
-      <w:r>
-        <w:rPr>
-          <w:rFonts w:cs="Times New Roman"/>
-          <w:color w:val="000000"/>
-        </w:rPr>
-        <w:t>lycaemic</w:t>
+        <w:t>Neural Networks seem to be quite popular and effective.</w:t>
+      </w:r>
+    </w:p>
+    <w:p>
+      <w:pPr>
+        <w:jc w:val="both"/>
+        <w:rPr>
+          <w:rFonts w:cs="Times New Roman"/>
+          <w:color w:val="000000"/>
+        </w:rPr>
+      </w:pPr>
+    </w:p>
+    <w:p>
+      <w:pPr>
+        <w:autoSpaceDE w:val="0"/>
+        <w:autoSpaceDN w:val="0"/>
+        <w:adjustRightInd w:val="0"/>
+        <w:spacing w:after="0"/>
+        <w:jc w:val="both"/>
+        <w:rPr>
+          <w:rFonts w:cs="Times New Roman"/>
+          <w:color w:val="000000"/>
+        </w:rPr>
+      </w:pPr>
+      <w:r>
+        <w:rPr>
+          <w:rFonts w:cs="Times New Roman"/>
+          <w:color w:val="000000"/>
+        </w:rPr>
+        <w:t>In [11] decision trees are used for predicting the personalised post meal glycaemic response. In this research the t</w:t>
+      </w:r>
+      <w:r>
+        <w:rPr>
+          <w:rFonts w:cs="Times New Roman"/>
+          <w:color w:val="000000"/>
+        </w:rPr>
+        <w:t>rees are inferred sequentially, with each tree trained on the residual of all previous trees and mak</w:t>
+      </w:r>
+      <w:r>
+        <w:rPr>
+          <w:rFonts w:cs="Times New Roman"/>
+          <w:color w:val="000000"/>
+        </w:rPr>
+        <w:t>e</w:t>
+      </w:r>
+      <w:r>
+        <w:rPr>
+          <w:rFonts w:cs="Times New Roman"/>
+          <w:color w:val="000000"/>
+        </w:rPr>
+        <w:t xml:space="preserve"> a small contribution to the overall prediction. The features of each tree are selected by an inference procedure from 137 features representing meal content (e.g.</w:t>
       </w:r>
       <w:r>
         <w:rPr>
@@ -2995,150 +3519,613 @@
           <w:rFonts w:cs="Times New Roman"/>
           <w:color w:val="000000"/>
         </w:rPr>
-        <w:t>R</w:t>
-      </w:r>
-      <w:r>
-        <w:rPr>
-          <w:rFonts w:cs="Times New Roman"/>
-          <w:color w:val="000000"/>
-        </w:rPr>
-        <w:t>esponse (PPGR</w:t>
-      </w:r>
-      <w:r>
-        <w:rPr>
-          <w:rFonts w:cs="Times New Roman"/>
-          <w:color w:val="000000"/>
-        </w:rPr>
-        <w:t xml:space="preserve">) based on individual’s records of Glucose levels and the Food consumed. </w:t>
-      </w:r>
-    </w:p>
-    <w:p>
-      <w:pPr>
-        <w:rPr>
-          <w:rFonts w:cs="Times New Roman"/>
-          <w:color w:val="000000"/>
-        </w:rPr>
-      </w:pPr>
-    </w:p>
-    <w:p>
-      <w:pPr>
-        <w:rPr>
-          <w:rFonts w:cs="Times New Roman"/>
-          <w:color w:val="000000"/>
-        </w:rPr>
-      </w:pPr>
-    </w:p>
-    <w:p>
-      <w:pPr>
-        <w:pStyle w:val="Heading2"/>
-      </w:pPr>
-      <w:r>
-        <w:rPr>
-          <w:color w:val="318B70" w:themeColor="accent4" w:themeShade="BF"/>
-        </w:rPr>
-        <w:t xml:space="preserve">Section 3 - </w:t>
-      </w:r>
-      <w:r>
-        <w:rPr>
-          <w:color w:val="318B70" w:themeColor="accent4" w:themeShade="BF"/>
-        </w:rPr>
-        <w:t>Prediction Algorithms us</w:t>
-      </w:r>
-      <w:r>
-        <w:rPr>
-          <w:color w:val="318B70" w:themeColor="accent4" w:themeShade="BF"/>
-        </w:rPr>
-        <w:t>ed for</w:t>
-      </w:r>
-      <w:r>
-        <w:rPr>
-          <w:color w:val="318B70" w:themeColor="accent4" w:themeShade="BF"/>
-        </w:rPr>
-        <w:t xml:space="preserve"> Diabetes Data </w:t>
-      </w:r>
-    </w:p>
-    <w:p>
-      <w:pPr>
-        <w:rPr>
-          <w:rFonts w:cs="Times New Roman"/>
-          <w:color w:val="000000"/>
-        </w:rPr>
-      </w:pPr>
-    </w:p>
-    <w:p>
-      <w:pPr>
-        <w:rPr>
-          <w:rFonts w:cs="Times New Roman"/>
-          <w:color w:val="000000"/>
-        </w:rPr>
-      </w:pPr>
-    </w:p>
-    <w:p>
-      <w:pPr>
-        <w:rPr>
-          <w:rFonts w:cs="Times New Roman"/>
-          <w:color w:val="000000"/>
-        </w:rPr>
-      </w:pPr>
-    </w:p>
-    <w:p>
-      <w:pPr>
-        <w:rPr>
-          <w:rFonts w:cs="Times New Roman"/>
-          <w:color w:val="000000"/>
-        </w:rPr>
-      </w:pPr>
-    </w:p>
-    <w:p>
-      <w:pPr>
-        <w:rPr>
-          <w:rFonts w:cs="Times New Roman"/>
-          <w:color w:val="000000"/>
-        </w:rPr>
-      </w:pPr>
-    </w:p>
-    <w:p>
-      <w:pPr>
-        <w:rPr>
-          <w:rFonts w:cs="Times New Roman"/>
-          <w:color w:val="000000"/>
-        </w:rPr>
-      </w:pPr>
-    </w:p>
-    <w:p>
-      <w:pPr>
-        <w:rPr>
-          <w:rFonts w:cs="Times New Roman"/>
-          <w:color w:val="000000"/>
-        </w:rPr>
-      </w:pPr>
-    </w:p>
-    <w:p>
-      <w:pPr>
-        <w:rPr>
-          <w:rFonts w:cs="Times New Roman"/>
-          <w:color w:val="000000"/>
-        </w:rPr>
-      </w:pPr>
-    </w:p>
-    <w:p>
-      <w:pPr>
-        <w:rPr>
-          <w:rFonts w:cs="Times New Roman"/>
-          <w:color w:val="000000"/>
-        </w:rPr>
-      </w:pPr>
-    </w:p>
-    <w:p>
-      <w:pPr>
-        <w:rPr>
-          <w:rFonts w:cs="Times New Roman"/>
-          <w:color w:val="000000"/>
-        </w:rPr>
-      </w:pPr>
-    </w:p>
-    <w:p>
-      <w:pPr>
+        <w:t>energy, macronutrients, micronutrients); daily activity (e.g., meals, exercises, sleep times); blood parameters (e.g. HbA1c%, HDL cholesterol); CGM-derived features; questionnaires; and microbiome features.</w:t>
+      </w:r>
+      <w:r>
+        <w:rPr>
+          <w:rFonts w:cs="Times New Roman"/>
+          <w:color w:val="000000"/>
+        </w:rPr>
+        <w:t xml:space="preserve"> For this </w:t>
+      </w:r>
+      <w:r>
+        <w:rPr>
+          <w:rFonts w:cs="Times New Roman"/>
+          <w:color w:val="000000"/>
+        </w:rPr>
+        <w:t>scenario</w:t>
+      </w:r>
+      <w:r>
+        <w:rPr>
+          <w:rFonts w:cs="Times New Roman"/>
+          <w:color w:val="000000"/>
+        </w:rPr>
+        <w:t xml:space="preserve"> decision trees </w:t>
+      </w:r>
+      <w:r>
+        <w:rPr>
+          <w:rFonts w:cs="Times New Roman"/>
+          <w:color w:val="000000"/>
+        </w:rPr>
+        <w:t>worked as expected as with the increase of</w:t>
+      </w:r>
+      <w:r>
+        <w:rPr>
+          <w:rFonts w:cs="Times New Roman"/>
+          <w:color w:val="000000"/>
+        </w:rPr>
+        <w:t xml:space="preserve"> carbohydrate</w:t>
+      </w:r>
+      <w:r>
+        <w:rPr>
+          <w:rFonts w:cs="Times New Roman"/>
+          <w:color w:val="000000"/>
+        </w:rPr>
+        <w:t xml:space="preserve"> c</w:t>
+      </w:r>
+      <w:r>
+        <w:rPr>
+          <w:rFonts w:cs="Times New Roman"/>
+          <w:color w:val="000000"/>
+        </w:rPr>
+        <w:t>ontent in meals, their algorithm predicted a higher post meal glycaemic response which is what realistically happens.</w:t>
+      </w:r>
+    </w:p>
+    <w:p>
+      <w:pPr>
+        <w:rPr>
+          <w:rFonts w:cs="Times New Roman"/>
+          <w:color w:val="000000"/>
+        </w:rPr>
+      </w:pPr>
+    </w:p>
+    <w:p>
+      <w:pPr>
+        <w:autoSpaceDE w:val="0"/>
+        <w:autoSpaceDN w:val="0"/>
+        <w:adjustRightInd w:val="0"/>
+        <w:spacing w:after="0"/>
+        <w:jc w:val="both"/>
+        <w:rPr>
+          <w:rFonts w:cs="Times New Roman"/>
+          <w:color w:val="000000"/>
+        </w:rPr>
+      </w:pPr>
+      <w:r>
+        <w:rPr>
+          <w:rFonts w:cs="Times New Roman"/>
+          <w:color w:val="000000"/>
+        </w:rPr>
+        <w:t>Paper [13] uses Artificial Neural Networks (ANN) for predictions. Th</w:t>
+      </w:r>
+      <w:r>
+        <w:rPr>
+          <w:rFonts w:cs="Times New Roman"/>
+          <w:color w:val="000000"/>
+        </w:rPr>
+        <w:t xml:space="preserve">e ANN models performed well when predicting at normal (&gt;3.9 and &lt;10 mmol/L) and hyperglycaemic ranges (≥10 mmol/L); however, glucose concentrations in areas of hypoglycaemia were commonly overestimated. Although it is stated that this might be due to the minimal occurrences of hypoglycaemic events within the training data. </w:t>
+      </w:r>
+      <w:r>
+        <w:rPr>
+          <w:rFonts w:cs="Times New Roman"/>
+          <w:color w:val="000000"/>
+        </w:rPr>
+        <w:t>The r</w:t>
+      </w:r>
+      <w:r>
+        <w:rPr>
+          <w:rFonts w:cs="Times New Roman"/>
+          <w:color w:val="000000"/>
+        </w:rPr>
+        <w:t xml:space="preserve">esults </w:t>
+      </w:r>
+      <w:r>
+        <w:rPr>
+          <w:rFonts w:cs="Times New Roman"/>
+          <w:color w:val="000000"/>
+        </w:rPr>
+        <w:t>also</w:t>
+      </w:r>
+      <w:r>
+        <w:rPr>
+          <w:rFonts w:cs="Times New Roman"/>
+          <w:color w:val="000000"/>
+        </w:rPr>
+        <w:t xml:space="preserve"> indicate that </w:t>
+      </w:r>
+      <w:r>
+        <w:rPr>
+          <w:rFonts w:cs="Times New Roman"/>
+          <w:color w:val="000000"/>
+        </w:rPr>
+        <w:t>an</w:t>
+      </w:r>
+      <w:r>
+        <w:rPr>
+          <w:rFonts w:cs="Times New Roman"/>
+          <w:color w:val="000000"/>
+        </w:rPr>
+        <w:t xml:space="preserve"> increase in predictive window leads to a decrease in predictive accuracy of the </w:t>
+      </w:r>
+      <w:r>
+        <w:rPr>
+          <w:rFonts w:cs="Times New Roman"/>
+          <w:color w:val="000000"/>
+        </w:rPr>
+        <w:t>ANN</w:t>
+      </w:r>
+      <w:r>
+        <w:rPr>
+          <w:rFonts w:cs="Times New Roman"/>
+          <w:color w:val="000000"/>
+        </w:rPr>
+        <w:t xml:space="preserve"> model. It is hypothesized that the underestimation of hyperglycaemic extremes is due to the extension of the predictive window and the associated inability of the neural network to determine oscillations and trends in glycemia as well as the occurrence of other relevant </w:t>
+      </w:r>
+      <w:r>
+        <w:rPr>
+          <w:rFonts w:cs="Times New Roman"/>
+          <w:color w:val="000000"/>
+        </w:rPr>
+        <w:t>variables that where not taken into consideration such as</w:t>
+      </w:r>
+      <w:r>
+        <w:rPr>
+          <w:rFonts w:cs="Times New Roman"/>
+          <w:color w:val="000000"/>
+        </w:rPr>
+        <w:t xml:space="preserve"> emotional states, insulin dosages, and meals, which may occur within the predicted time window and </w:t>
+      </w:r>
+      <w:r>
+        <w:rPr>
+          <w:rFonts w:cs="Times New Roman"/>
+          <w:color w:val="000000"/>
+        </w:rPr>
+        <w:t xml:space="preserve">can </w:t>
+      </w:r>
+      <w:r>
+        <w:rPr>
+          <w:rFonts w:cs="Times New Roman"/>
+          <w:color w:val="000000"/>
+        </w:rPr>
+        <w:t>affect</w:t>
+      </w:r>
+      <w:r>
+        <w:rPr>
+          <w:rFonts w:cs="Times New Roman"/>
+          <w:color w:val="000000"/>
+        </w:rPr>
+        <w:t xml:space="preserve"> the ANN</w:t>
+      </w:r>
+      <w:r>
+        <w:rPr>
+          <w:rFonts w:cs="Times New Roman"/>
+          <w:color w:val="000000"/>
+        </w:rPr>
+        <w:t xml:space="preserve"> weights.</w:t>
+      </w:r>
+    </w:p>
+    <w:p>
+      <w:pPr>
+        <w:autoSpaceDE w:val="0"/>
+        <w:autoSpaceDN w:val="0"/>
+        <w:adjustRightInd w:val="0"/>
+        <w:spacing w:after="0"/>
+        <w:jc w:val="both"/>
+        <w:rPr>
+          <w:rFonts w:cs="Times New Roman"/>
+          <w:color w:val="000000"/>
+        </w:rPr>
+      </w:pPr>
+    </w:p>
+    <w:p>
+      <w:pPr>
+        <w:autoSpaceDE w:val="0"/>
+        <w:autoSpaceDN w:val="0"/>
+        <w:adjustRightInd w:val="0"/>
+        <w:spacing w:after="0"/>
+        <w:jc w:val="both"/>
+        <w:rPr>
+          <w:rFonts w:cs="Times New Roman"/>
+          <w:color w:val="000000"/>
+        </w:rPr>
+      </w:pPr>
+      <w:r>
+        <w:rPr>
+          <w:rFonts w:cs="Times New Roman"/>
+          <w:color w:val="000000"/>
+        </w:rPr>
+        <w:t>Another study that uses ANNs to predict BG levels can be found in paper [14]</w:t>
+      </w:r>
+      <w:r>
+        <w:rPr>
+          <w:rFonts w:cs="Times New Roman"/>
+          <w:color w:val="000000"/>
+        </w:rPr>
+        <w:t xml:space="preserve"> where they </w:t>
+      </w:r>
+      <w:r>
+        <w:rPr>
+          <w:rFonts w:cs="Times New Roman"/>
+          <w:color w:val="000000"/>
+        </w:rPr>
+        <w:t>applied</w:t>
+      </w:r>
+      <w:r>
+        <w:rPr>
+          <w:rFonts w:cs="Times New Roman"/>
+          <w:color w:val="000000"/>
+        </w:rPr>
+        <w:t xml:space="preserve"> simulated data and real time-series data</w:t>
+      </w:r>
+      <w:r>
+        <w:rPr>
+          <w:rFonts w:cs="Times New Roman"/>
+          <w:color w:val="000000"/>
+        </w:rPr>
+        <w:t xml:space="preserve"> to a new ANN approach. </w:t>
+      </w:r>
+      <w:r>
+        <w:rPr>
+          <w:rFonts w:cs="Times New Roman"/>
+          <w:color w:val="000000"/>
+        </w:rPr>
+        <w:t xml:space="preserve">The performance of </w:t>
+      </w:r>
+      <w:r>
+        <w:rPr>
+          <w:rFonts w:cs="Times New Roman"/>
+          <w:color w:val="000000"/>
+        </w:rPr>
+        <w:t>their new</w:t>
+      </w:r>
+      <w:r>
+        <w:rPr>
+          <w:rFonts w:cs="Times New Roman"/>
+          <w:color w:val="000000"/>
+        </w:rPr>
+        <w:t xml:space="preserve"> prediction algorithm was</w:t>
+      </w:r>
+      <w:r>
+        <w:rPr>
+          <w:rFonts w:cs="Times New Roman"/>
+          <w:color w:val="000000"/>
+        </w:rPr>
+        <w:t xml:space="preserve"> </w:t>
+      </w:r>
+      <w:r>
+        <w:rPr>
+          <w:rFonts w:cs="Times New Roman"/>
+          <w:color w:val="000000"/>
+        </w:rPr>
+        <w:t>tested on 5 virtual patients generated in silico via a Type 1</w:t>
+      </w:r>
+      <w:r>
+        <w:rPr>
+          <w:rFonts w:cs="Times New Roman"/>
+          <w:color w:val="000000"/>
+        </w:rPr>
+        <w:t xml:space="preserve"> </w:t>
+      </w:r>
+      <w:r>
+        <w:rPr>
+          <w:rFonts w:cs="Times New Roman"/>
+          <w:color w:val="000000"/>
+        </w:rPr>
+        <w:t xml:space="preserve">Diabetes simulator and on one real patient. </w:t>
+      </w:r>
+      <w:r>
+        <w:rPr>
+          <w:rFonts w:cs="Times New Roman"/>
+          <w:color w:val="000000"/>
+        </w:rPr>
+        <w:t>Their results have proven to be better th</w:t>
+      </w:r>
+      <w:r>
+        <w:rPr>
+          <w:rFonts w:cs="Times New Roman"/>
+          <w:color w:val="000000"/>
+        </w:rPr>
+        <w:t>a</w:t>
+      </w:r>
+      <w:r>
+        <w:rPr>
+          <w:rFonts w:cs="Times New Roman"/>
+          <w:color w:val="000000"/>
+        </w:rPr>
+        <w:t xml:space="preserve">n </w:t>
+      </w:r>
+      <w:r>
+        <w:rPr>
+          <w:rFonts w:cs="Times New Roman"/>
+          <w:color w:val="000000"/>
+        </w:rPr>
+        <w:t xml:space="preserve">2 </w:t>
+      </w:r>
+      <w:r>
+        <w:rPr>
+          <w:rFonts w:cs="Times New Roman"/>
+          <w:color w:val="000000"/>
+        </w:rPr>
+        <w:t>other published studies</w:t>
+      </w:r>
+      <w:r>
+        <w:rPr>
+          <w:rFonts w:cs="Times New Roman"/>
+          <w:color w:val="000000"/>
+        </w:rPr>
+        <w:t xml:space="preserve"> [17] and [18], that use </w:t>
+      </w:r>
+      <w:r>
+        <w:rPr>
+          <w:rFonts w:cs="Times New Roman"/>
+          <w:color w:val="000000"/>
+        </w:rPr>
+        <w:t>the same data</w:t>
+      </w:r>
+      <w:r>
+        <w:rPr>
+          <w:rFonts w:cs="Times New Roman"/>
+          <w:color w:val="000000"/>
+        </w:rPr>
+        <w:t>.</w:t>
+      </w:r>
+    </w:p>
+    <w:p>
+      <w:pPr>
+        <w:autoSpaceDE w:val="0"/>
+        <w:autoSpaceDN w:val="0"/>
+        <w:adjustRightInd w:val="0"/>
+        <w:spacing w:after="0"/>
+        <w:jc w:val="both"/>
+        <w:rPr>
+          <w:rFonts w:cs="Times New Roman"/>
+          <w:color w:val="000000"/>
+        </w:rPr>
+      </w:pPr>
+    </w:p>
+    <w:p>
+      <w:pPr>
+        <w:autoSpaceDE w:val="0"/>
+        <w:autoSpaceDN w:val="0"/>
+        <w:adjustRightInd w:val="0"/>
+        <w:spacing w:after="0"/>
+        <w:jc w:val="both"/>
+        <w:rPr>
+          <w:rFonts w:cs="Times New Roman"/>
+          <w:color w:val="000000"/>
+        </w:rPr>
+      </w:pPr>
+    </w:p>
+    <w:p>
+      <w:pPr>
+        <w:autoSpaceDE w:val="0"/>
+        <w:autoSpaceDN w:val="0"/>
+        <w:adjustRightInd w:val="0"/>
+        <w:spacing w:after="0"/>
+        <w:jc w:val="both"/>
+        <w:rPr>
+          <w:rFonts w:cs="Times New Roman"/>
+          <w:color w:val="000000"/>
+        </w:rPr>
+      </w:pPr>
+    </w:p>
+    <w:p>
+      <w:pPr>
+        <w:autoSpaceDE w:val="0"/>
+        <w:autoSpaceDN w:val="0"/>
+        <w:adjustRightInd w:val="0"/>
+        <w:spacing w:after="0"/>
+        <w:jc w:val="both"/>
+        <w:rPr>
+          <w:rFonts w:cs="Times New Roman"/>
+          <w:color w:val="000000"/>
+        </w:rPr>
+      </w:pPr>
+    </w:p>
+    <w:p>
+      <w:pPr>
+        <w:autoSpaceDE w:val="0"/>
+        <w:autoSpaceDN w:val="0"/>
+        <w:adjustRightInd w:val="0"/>
+        <w:spacing w:after="0"/>
+        <w:jc w:val="both"/>
+        <w:rPr>
+          <w:rFonts w:cs="Times New Roman"/>
+          <w:color w:val="000000"/>
+        </w:rPr>
+      </w:pPr>
+    </w:p>
+    <w:p>
+      <w:pPr>
+        <w:autoSpaceDE w:val="0"/>
+        <w:autoSpaceDN w:val="0"/>
+        <w:adjustRightInd w:val="0"/>
+        <w:spacing w:after="0"/>
+        <w:jc w:val="both"/>
+        <w:rPr>
+          <w:rFonts w:cs="Times New Roman"/>
+          <w:color w:val="000000"/>
+        </w:rPr>
+      </w:pPr>
+    </w:p>
+    <w:p>
+      <w:pPr>
+        <w:autoSpaceDE w:val="0"/>
+        <w:autoSpaceDN w:val="0"/>
+        <w:adjustRightInd w:val="0"/>
+        <w:spacing w:after="0"/>
+        <w:jc w:val="both"/>
+        <w:rPr>
+          <w:rFonts w:cs="Times New Roman"/>
+          <w:color w:val="000000"/>
+        </w:rPr>
+      </w:pPr>
+    </w:p>
+    <w:p>
+      <w:pPr>
+        <w:autoSpaceDE w:val="0"/>
+        <w:autoSpaceDN w:val="0"/>
+        <w:adjustRightInd w:val="0"/>
+        <w:spacing w:after="0"/>
+        <w:jc w:val="both"/>
+        <w:rPr>
+          <w:rFonts w:cs="Times New Roman"/>
+          <w:color w:val="000000"/>
+        </w:rPr>
+      </w:pPr>
+    </w:p>
+    <w:p>
+      <w:pPr>
+        <w:autoSpaceDE w:val="0"/>
+        <w:autoSpaceDN w:val="0"/>
+        <w:adjustRightInd w:val="0"/>
+        <w:spacing w:after="0"/>
+        <w:jc w:val="both"/>
+        <w:rPr>
+          <w:rFonts w:cs="Times New Roman"/>
+          <w:color w:val="000000"/>
+        </w:rPr>
+      </w:pPr>
+    </w:p>
+    <w:p>
+      <w:pPr>
+        <w:autoSpaceDE w:val="0"/>
+        <w:autoSpaceDN w:val="0"/>
+        <w:adjustRightInd w:val="0"/>
+        <w:spacing w:after="0"/>
+        <w:jc w:val="both"/>
+        <w:rPr>
+          <w:rFonts w:cs="Times New Roman"/>
+          <w:color w:val="000000"/>
+        </w:rPr>
+      </w:pPr>
+    </w:p>
+    <w:p>
+      <w:pPr>
+        <w:autoSpaceDE w:val="0"/>
+        <w:autoSpaceDN w:val="0"/>
+        <w:adjustRightInd w:val="0"/>
+        <w:spacing w:after="0"/>
+        <w:jc w:val="both"/>
+        <w:rPr>
+          <w:rFonts w:cs="Times New Roman"/>
+          <w:color w:val="000000"/>
+        </w:rPr>
+      </w:pPr>
+    </w:p>
+    <w:p>
+      <w:pPr>
+        <w:autoSpaceDE w:val="0"/>
+        <w:autoSpaceDN w:val="0"/>
+        <w:adjustRightInd w:val="0"/>
+        <w:spacing w:after="0"/>
+        <w:jc w:val="both"/>
+        <w:rPr>
+          <w:rFonts w:cs="Times New Roman"/>
+          <w:color w:val="000000"/>
+        </w:rPr>
+      </w:pPr>
+    </w:p>
+    <w:p>
+      <w:pPr>
+        <w:autoSpaceDE w:val="0"/>
+        <w:autoSpaceDN w:val="0"/>
+        <w:adjustRightInd w:val="0"/>
+        <w:spacing w:after="0"/>
+        <w:jc w:val="both"/>
+        <w:rPr>
+          <w:rFonts w:cs="Times New Roman"/>
+          <w:color w:val="000000"/>
+        </w:rPr>
+      </w:pPr>
+    </w:p>
+    <w:p>
+      <w:pPr>
+        <w:autoSpaceDE w:val="0"/>
+        <w:autoSpaceDN w:val="0"/>
+        <w:adjustRightInd w:val="0"/>
+        <w:spacing w:after="0"/>
+        <w:jc w:val="both"/>
+        <w:rPr>
+          <w:rFonts w:cs="Times New Roman"/>
+          <w:color w:val="000000"/>
+        </w:rPr>
+      </w:pPr>
+    </w:p>
+    <w:p>
+      <w:pPr>
+        <w:autoSpaceDE w:val="0"/>
+        <w:autoSpaceDN w:val="0"/>
+        <w:adjustRightInd w:val="0"/>
+        <w:spacing w:after="0"/>
+        <w:jc w:val="both"/>
+        <w:rPr>
+          <w:rFonts w:cs="Times New Roman"/>
+          <w:color w:val="000000"/>
+        </w:rPr>
+      </w:pPr>
+    </w:p>
+    <w:p>
+      <w:pPr>
+        <w:autoSpaceDE w:val="0"/>
+        <w:autoSpaceDN w:val="0"/>
+        <w:adjustRightInd w:val="0"/>
+        <w:spacing w:after="0"/>
+        <w:jc w:val="both"/>
+        <w:rPr>
+          <w:rFonts w:cs="Times New Roman"/>
+          <w:color w:val="000000"/>
+        </w:rPr>
+      </w:pPr>
+    </w:p>
+    <w:p>
+      <w:pPr>
+        <w:autoSpaceDE w:val="0"/>
+        <w:autoSpaceDN w:val="0"/>
+        <w:adjustRightInd w:val="0"/>
+        <w:spacing w:after="0"/>
+        <w:jc w:val="both"/>
+        <w:rPr>
+          <w:rFonts w:cs="Times New Roman"/>
+          <w:color w:val="000000"/>
+        </w:rPr>
+      </w:pPr>
+    </w:p>
+    <w:p>
+      <w:pPr>
+        <w:autoSpaceDE w:val="0"/>
+        <w:autoSpaceDN w:val="0"/>
+        <w:adjustRightInd w:val="0"/>
+        <w:spacing w:after="0"/>
+        <w:jc w:val="both"/>
+        <w:rPr>
+          <w:rFonts w:cs="Times New Roman"/>
+          <w:color w:val="000000"/>
+        </w:rPr>
+      </w:pPr>
+    </w:p>
+    <w:p>
+      <w:pPr>
+        <w:autoSpaceDE w:val="0"/>
+        <w:autoSpaceDN w:val="0"/>
+        <w:adjustRightInd w:val="0"/>
+        <w:spacing w:after="0"/>
+        <w:jc w:val="both"/>
+        <w:rPr>
+          <w:rFonts w:cs="Times New Roman"/>
+          <w:color w:val="000000"/>
+        </w:rPr>
+      </w:pPr>
+      <w:bookmarkStart w:id="0" w:name="_GoBack"/>
+      <w:bookmarkEnd w:id="0"/>
+    </w:p>
+    <w:p>
+      <w:pPr>
+        <w:autoSpaceDE w:val="0"/>
+        <w:autoSpaceDN w:val="0"/>
+        <w:adjustRightInd w:val="0"/>
+        <w:spacing w:after="0"/>
+        <w:jc w:val="both"/>
         <w:rPr>
           <w:rFonts w:cs="Times New Roman"/>
           <w:color w:val="000000"/>
@@ -3166,6 +4153,7 @@
         <w:rPr>
           <w:color w:val="318B70" w:themeColor="accent4" w:themeShade="BF"/>
         </w:rPr>
+        <w:lastRenderedPageBreak/>
         <w:t>References</w:t>
       </w:r>
     </w:p>
@@ -3195,25 +4183,7 @@
           <w:sz w:val="20"/>
           <w:szCs w:val="22"/>
         </w:rPr>
-        <w:t xml:space="preserve">Kalyani M </w:t>
-      </w:r>
-      <w:proofErr w:type="spellStart"/>
-      <w:r>
-        <w:rPr>
-          <w:rFonts w:asciiTheme="minorHAnsi" w:hAnsiTheme="minorHAnsi"/>
-          <w:sz w:val="20"/>
-          <w:szCs w:val="22"/>
-        </w:rPr>
-        <w:t>Raval</w:t>
-      </w:r>
-      <w:proofErr w:type="spellEnd"/>
-      <w:r>
-        <w:rPr>
-          <w:rFonts w:asciiTheme="minorHAnsi" w:hAnsiTheme="minorHAnsi"/>
-          <w:sz w:val="20"/>
-          <w:szCs w:val="22"/>
-        </w:rPr>
-        <w:t>, “Data Mining Tech</w:t>
+        <w:t>Kalyani M Raval, “Data Mining Tech</w:t>
       </w:r>
       <w:r>
         <w:rPr>
@@ -3342,90 +4312,16 @@
           <w:sz w:val="20"/>
           <w:szCs w:val="22"/>
         </w:rPr>
-        <w:t xml:space="preserve">K. </w:t>
-      </w:r>
-      <w:proofErr w:type="spellStart"/>
-      <w:r>
-        <w:rPr>
-          <w:rFonts w:asciiTheme="minorHAnsi" w:hAnsiTheme="minorHAnsi"/>
-          <w:sz w:val="20"/>
-          <w:szCs w:val="22"/>
-        </w:rPr>
-        <w:t>Saravananathan</w:t>
-      </w:r>
-      <w:proofErr w:type="spellEnd"/>
-      <w:r>
-        <w:rPr>
-          <w:rFonts w:asciiTheme="minorHAnsi" w:hAnsiTheme="minorHAnsi"/>
-          <w:sz w:val="20"/>
-          <w:szCs w:val="22"/>
-        </w:rPr>
-        <w:t xml:space="preserve"> and T. </w:t>
-      </w:r>
-      <w:proofErr w:type="spellStart"/>
-      <w:r>
-        <w:rPr>
-          <w:rFonts w:asciiTheme="minorHAnsi" w:hAnsiTheme="minorHAnsi"/>
-          <w:sz w:val="20"/>
-          <w:szCs w:val="22"/>
-        </w:rPr>
-        <w:t>Velmurugan</w:t>
-      </w:r>
-      <w:proofErr w:type="spellEnd"/>
-      <w:r>
-        <w:rPr>
-          <w:rFonts w:asciiTheme="minorHAnsi" w:hAnsiTheme="minorHAnsi"/>
-          <w:sz w:val="20"/>
-          <w:szCs w:val="22"/>
-        </w:rPr>
-        <w:t>, “</w:t>
-      </w:r>
-      <w:proofErr w:type="spellStart"/>
-      <w:r>
-        <w:rPr>
-          <w:rFonts w:asciiTheme="minorHAnsi" w:hAnsiTheme="minorHAnsi"/>
-          <w:sz w:val="20"/>
-          <w:szCs w:val="22"/>
-        </w:rPr>
-        <w:t>Analyzing</w:t>
-      </w:r>
-      <w:proofErr w:type="spellEnd"/>
-      <w:r>
-        <w:rPr>
-          <w:rFonts w:asciiTheme="minorHAnsi" w:hAnsiTheme="minorHAnsi"/>
-          <w:sz w:val="20"/>
-          <w:szCs w:val="22"/>
-        </w:rPr>
-        <w:t xml:space="preserve"> Diabetic Data using Classification Algorithms in Data Mining”, </w:t>
-      </w:r>
-      <w:r>
-        <w:rPr>
-          <w:rFonts w:asciiTheme="minorHAnsi" w:hAnsiTheme="minorHAnsi"/>
-          <w:i/>
-          <w:sz w:val="20"/>
-          <w:szCs w:val="22"/>
-        </w:rPr>
-        <w:t>Indian Journal of Science and Technology, Vol 9(43), DOI: 10.17485/</w:t>
-      </w:r>
-      <w:proofErr w:type="spellStart"/>
-      <w:r>
-        <w:rPr>
-          <w:rFonts w:asciiTheme="minorHAnsi" w:hAnsiTheme="minorHAnsi"/>
-          <w:i/>
-          <w:sz w:val="20"/>
-          <w:szCs w:val="22"/>
-        </w:rPr>
-        <w:t>ijst</w:t>
-      </w:r>
-      <w:proofErr w:type="spellEnd"/>
-      <w:r>
-        <w:rPr>
-          <w:rFonts w:asciiTheme="minorHAnsi" w:hAnsiTheme="minorHAnsi"/>
-          <w:i/>
-          <w:sz w:val="20"/>
-          <w:szCs w:val="22"/>
-        </w:rPr>
-        <w:t>/2016/v9i43/93874, November 2016</w:t>
+        <w:t xml:space="preserve">K. Saravananathan and T. Velmurugan, “Analyzing Diabetic Data using Classification Algorithms in Data Mining”, </w:t>
+      </w:r>
+      <w:r>
+        <w:rPr>
+          <w:rFonts w:asciiTheme="minorHAnsi" w:hAnsiTheme="minorHAnsi"/>
+          <w:i/>
+          <w:sz w:val="20"/>
+          <w:szCs w:val="22"/>
+        </w:rPr>
+        <w:t>Indian Journal of Science and Technology, Vol 9(43), DOI: 10.17485/ijst/2016/v9i43/93874, November 2016</w:t>
       </w:r>
     </w:p>
     <w:p>
@@ -3514,25 +4410,7 @@
           <w:sz w:val="20"/>
           <w:szCs w:val="22"/>
         </w:rPr>
-        <w:t xml:space="preserve">Joseph L. Breault, Colin R. Goodall and Peter J. </w:t>
-      </w:r>
-      <w:proofErr w:type="spellStart"/>
-      <w:r>
-        <w:rPr>
-          <w:rFonts w:asciiTheme="minorHAnsi" w:hAnsiTheme="minorHAnsi"/>
-          <w:sz w:val="20"/>
-          <w:szCs w:val="22"/>
-        </w:rPr>
-        <w:t>Fos</w:t>
-      </w:r>
-      <w:proofErr w:type="spellEnd"/>
-      <w:r>
-        <w:rPr>
-          <w:rFonts w:asciiTheme="minorHAnsi" w:hAnsiTheme="minorHAnsi"/>
-          <w:sz w:val="20"/>
-          <w:szCs w:val="22"/>
-        </w:rPr>
-        <w:t xml:space="preserve">, “Data mining a diabetic data warehouse”, </w:t>
+        <w:t xml:space="preserve">Joseph L. Breault, Colin R. Goodall and Peter J. Fos, “Data mining a diabetic data warehouse”, </w:t>
       </w:r>
       <w:r>
         <w:rPr>
@@ -3559,77 +4437,13 @@
           <w:szCs w:val="22"/>
         </w:rPr>
       </w:pPr>
-      <w:proofErr w:type="spellStart"/>
-      <w:r>
-        <w:rPr>
-          <w:rFonts w:asciiTheme="minorHAnsi" w:hAnsiTheme="minorHAnsi"/>
-          <w:sz w:val="20"/>
-          <w:szCs w:val="22"/>
-        </w:rPr>
-        <w:t>Aiswarya</w:t>
-      </w:r>
-      <w:proofErr w:type="spellEnd"/>
-      <w:r>
-        <w:rPr>
-          <w:rFonts w:asciiTheme="minorHAnsi" w:hAnsiTheme="minorHAnsi"/>
-          <w:sz w:val="20"/>
-          <w:szCs w:val="22"/>
-        </w:rPr>
-        <w:t xml:space="preserve"> </w:t>
-      </w:r>
-      <w:proofErr w:type="spellStart"/>
-      <w:r>
-        <w:rPr>
-          <w:rFonts w:asciiTheme="minorHAnsi" w:hAnsiTheme="minorHAnsi"/>
-          <w:sz w:val="20"/>
-          <w:szCs w:val="22"/>
-        </w:rPr>
-        <w:t>Iyer</w:t>
-      </w:r>
-      <w:proofErr w:type="spellEnd"/>
-      <w:r>
-        <w:rPr>
-          <w:rFonts w:asciiTheme="minorHAnsi" w:hAnsiTheme="minorHAnsi"/>
-          <w:sz w:val="20"/>
-          <w:szCs w:val="22"/>
-        </w:rPr>
-        <w:t xml:space="preserve">, S. </w:t>
-      </w:r>
-      <w:proofErr w:type="spellStart"/>
-      <w:r>
-        <w:rPr>
-          <w:rFonts w:asciiTheme="minorHAnsi" w:hAnsiTheme="minorHAnsi"/>
-          <w:sz w:val="20"/>
-          <w:szCs w:val="22"/>
-        </w:rPr>
-        <w:t>Jeyalatha</w:t>
-      </w:r>
-      <w:proofErr w:type="spellEnd"/>
-      <w:r>
-        <w:rPr>
-          <w:rFonts w:asciiTheme="minorHAnsi" w:hAnsiTheme="minorHAnsi"/>
-          <w:sz w:val="20"/>
-          <w:szCs w:val="22"/>
-        </w:rPr>
-        <w:t xml:space="preserve"> and Ronak </w:t>
-      </w:r>
-      <w:proofErr w:type="spellStart"/>
-      <w:r>
-        <w:rPr>
-          <w:rFonts w:asciiTheme="minorHAnsi" w:hAnsiTheme="minorHAnsi"/>
-          <w:sz w:val="20"/>
-          <w:szCs w:val="22"/>
-        </w:rPr>
-        <w:t>Sumbaly</w:t>
-      </w:r>
-      <w:proofErr w:type="spellEnd"/>
-      <w:r>
-        <w:rPr>
-          <w:rFonts w:asciiTheme="minorHAnsi" w:hAnsiTheme="minorHAnsi"/>
-          <w:sz w:val="20"/>
-          <w:szCs w:val="22"/>
-        </w:rPr>
-        <w:t>, “</w:t>
+      <w:r>
+        <w:rPr>
+          <w:rFonts w:asciiTheme="minorHAnsi" w:hAnsiTheme="minorHAnsi"/>
+          <w:sz w:val="20"/>
+          <w:szCs w:val="22"/>
+        </w:rPr>
+        <w:t>Aiswarya Iyer, S. Jeyalatha and Ronak Sumbaly, “</w:t>
       </w:r>
       <w:r>
         <w:rPr>
@@ -3680,41 +4494,13 @@
           <w:szCs w:val="22"/>
         </w:rPr>
       </w:pPr>
-      <w:proofErr w:type="spellStart"/>
-      <w:r>
-        <w:rPr>
-          <w:rFonts w:asciiTheme="minorHAnsi" w:hAnsiTheme="minorHAnsi"/>
-          <w:sz w:val="20"/>
-          <w:szCs w:val="22"/>
-        </w:rPr>
-        <w:t>Pardha</w:t>
-      </w:r>
-      <w:proofErr w:type="spellEnd"/>
-      <w:r>
-        <w:rPr>
-          <w:rFonts w:asciiTheme="minorHAnsi" w:hAnsiTheme="minorHAnsi"/>
-          <w:sz w:val="20"/>
-          <w:szCs w:val="22"/>
-        </w:rPr>
-        <w:t xml:space="preserve"> </w:t>
-      </w:r>
-      <w:proofErr w:type="spellStart"/>
-      <w:r>
-        <w:rPr>
-          <w:rFonts w:asciiTheme="minorHAnsi" w:hAnsiTheme="minorHAnsi"/>
-          <w:sz w:val="20"/>
-          <w:szCs w:val="22"/>
-        </w:rPr>
-        <w:t>Repalli</w:t>
-      </w:r>
-      <w:proofErr w:type="spellEnd"/>
-      <w:r>
-        <w:rPr>
-          <w:rFonts w:asciiTheme="minorHAnsi" w:hAnsiTheme="minorHAnsi"/>
-          <w:sz w:val="20"/>
-          <w:szCs w:val="22"/>
-        </w:rPr>
-        <w:t>, “Prediction of Diabetes Using Data Mining Approach”</w:t>
+      <w:r>
+        <w:rPr>
+          <w:rFonts w:asciiTheme="minorHAnsi" w:hAnsiTheme="minorHAnsi"/>
+          <w:sz w:val="20"/>
+          <w:szCs w:val="22"/>
+        </w:rPr>
+        <w:t>Pardha Repalli, “Prediction of Diabetes Using Data Mining Approach”</w:t>
       </w:r>
     </w:p>
     <w:p>
@@ -3732,103 +4518,21 @@
           <w:szCs w:val="22"/>
         </w:rPr>
       </w:pPr>
-      <w:proofErr w:type="spellStart"/>
-      <w:r>
-        <w:rPr>
-          <w:rFonts w:asciiTheme="minorHAnsi" w:hAnsiTheme="minorHAnsi"/>
-          <w:sz w:val="20"/>
-          <w:szCs w:val="22"/>
-        </w:rPr>
-        <w:t>Saman</w:t>
-      </w:r>
-      <w:proofErr w:type="spellEnd"/>
-      <w:r>
-        <w:rPr>
-          <w:rFonts w:asciiTheme="minorHAnsi" w:hAnsiTheme="minorHAnsi"/>
-          <w:sz w:val="20"/>
-          <w:szCs w:val="22"/>
-        </w:rPr>
-        <w:t xml:space="preserve"> </w:t>
-      </w:r>
-      <w:proofErr w:type="spellStart"/>
-      <w:r>
-        <w:rPr>
-          <w:rFonts w:asciiTheme="minorHAnsi" w:hAnsiTheme="minorHAnsi"/>
-          <w:sz w:val="20"/>
-          <w:szCs w:val="22"/>
-        </w:rPr>
-        <w:t>Hina</w:t>
-      </w:r>
-      <w:proofErr w:type="spellEnd"/>
-      <w:r>
-        <w:rPr>
-          <w:rFonts w:asciiTheme="minorHAnsi" w:hAnsiTheme="minorHAnsi"/>
-          <w:sz w:val="20"/>
-          <w:szCs w:val="22"/>
-        </w:rPr>
-        <w:t xml:space="preserve">, Anita Shaikh and </w:t>
-      </w:r>
-      <w:proofErr w:type="spellStart"/>
-      <w:r>
-        <w:rPr>
-          <w:rFonts w:asciiTheme="minorHAnsi" w:hAnsiTheme="minorHAnsi"/>
-          <w:sz w:val="20"/>
-          <w:szCs w:val="22"/>
-        </w:rPr>
-        <w:t>Sohail</w:t>
-      </w:r>
-      <w:proofErr w:type="spellEnd"/>
-      <w:r>
-        <w:rPr>
-          <w:rFonts w:asciiTheme="minorHAnsi" w:hAnsiTheme="minorHAnsi"/>
-          <w:sz w:val="20"/>
-          <w:szCs w:val="22"/>
-        </w:rPr>
-        <w:t xml:space="preserve"> </w:t>
-      </w:r>
-      <w:proofErr w:type="spellStart"/>
-      <w:r>
-        <w:rPr>
-          <w:rFonts w:asciiTheme="minorHAnsi" w:hAnsiTheme="minorHAnsi"/>
-          <w:sz w:val="20"/>
-          <w:szCs w:val="22"/>
-        </w:rPr>
-        <w:t>Abul</w:t>
-      </w:r>
-      <w:proofErr w:type="spellEnd"/>
-      <w:r>
-        <w:rPr>
-          <w:rFonts w:asciiTheme="minorHAnsi" w:hAnsiTheme="minorHAnsi"/>
-          <w:sz w:val="20"/>
-          <w:szCs w:val="22"/>
-        </w:rPr>
-        <w:t xml:space="preserve"> Sattar</w:t>
-      </w:r>
-      <w:r>
-        <w:rPr>
-          <w:rFonts w:asciiTheme="minorHAnsi" w:hAnsiTheme="minorHAnsi"/>
-          <w:sz w:val="20"/>
-          <w:szCs w:val="22"/>
-        </w:rPr>
-        <w:t>, “</w:t>
-      </w:r>
-      <w:proofErr w:type="spellStart"/>
-      <w:r>
-        <w:rPr>
-          <w:rFonts w:asciiTheme="minorHAnsi" w:hAnsiTheme="minorHAnsi"/>
-          <w:sz w:val="20"/>
-          <w:szCs w:val="22"/>
-        </w:rPr>
-        <w:t>Analyzing</w:t>
-      </w:r>
-      <w:proofErr w:type="spellEnd"/>
-      <w:r>
-        <w:rPr>
-          <w:rFonts w:asciiTheme="minorHAnsi" w:hAnsiTheme="minorHAnsi"/>
-          <w:sz w:val="20"/>
-          <w:szCs w:val="22"/>
-        </w:rPr>
-        <w:t xml:space="preserve"> Diabetes Datasets using Data Mining”, </w:t>
+      <w:r>
+        <w:rPr>
+          <w:rFonts w:asciiTheme="minorHAnsi" w:hAnsiTheme="minorHAnsi"/>
+          <w:sz w:val="20"/>
+          <w:szCs w:val="22"/>
+        </w:rPr>
+        <w:t>Saman Hina, Anita Shaikh and Sohail Abul Sattar</w:t>
+      </w:r>
+      <w:r>
+        <w:rPr>
+          <w:rFonts w:asciiTheme="minorHAnsi" w:hAnsiTheme="minorHAnsi"/>
+          <w:sz w:val="20"/>
+          <w:szCs w:val="22"/>
+        </w:rPr>
+        <w:t xml:space="preserve">, “Analyzing Diabetes Datasets using Data Mining”, </w:t>
       </w:r>
       <w:r>
         <w:rPr>
@@ -3888,133 +4592,7 @@
           <w:sz w:val="20"/>
           <w:szCs w:val="22"/>
         </w:rPr>
-        <w:t xml:space="preserve">Eleni </w:t>
-      </w:r>
-      <w:proofErr w:type="spellStart"/>
-      <w:r>
-        <w:rPr>
-          <w:rFonts w:asciiTheme="minorHAnsi" w:hAnsiTheme="minorHAnsi"/>
-          <w:sz w:val="20"/>
-          <w:szCs w:val="22"/>
-        </w:rPr>
-        <w:t>Georga</w:t>
-      </w:r>
-      <w:proofErr w:type="spellEnd"/>
-      <w:r>
-        <w:rPr>
-          <w:rFonts w:asciiTheme="minorHAnsi" w:hAnsiTheme="minorHAnsi"/>
-          <w:sz w:val="20"/>
-          <w:szCs w:val="22"/>
-        </w:rPr>
-        <w:t xml:space="preserve">, Vasilios </w:t>
-      </w:r>
-      <w:proofErr w:type="spellStart"/>
-      <w:r>
-        <w:rPr>
-          <w:rFonts w:asciiTheme="minorHAnsi" w:hAnsiTheme="minorHAnsi"/>
-          <w:sz w:val="20"/>
-          <w:szCs w:val="22"/>
-        </w:rPr>
-        <w:t>Protopappas</w:t>
-      </w:r>
-      <w:proofErr w:type="spellEnd"/>
-      <w:r>
-        <w:rPr>
-          <w:rFonts w:asciiTheme="minorHAnsi" w:hAnsiTheme="minorHAnsi"/>
-          <w:sz w:val="20"/>
-          <w:szCs w:val="22"/>
-        </w:rPr>
-        <w:t xml:space="preserve">, Alejandra Guillen, Giuseppe Fico, Diego, </w:t>
-      </w:r>
-      <w:proofErr w:type="spellStart"/>
-      <w:r>
-        <w:rPr>
-          <w:rFonts w:asciiTheme="minorHAnsi" w:hAnsiTheme="minorHAnsi"/>
-          <w:sz w:val="20"/>
-          <w:szCs w:val="22"/>
-        </w:rPr>
-        <w:t>Ardigo</w:t>
-      </w:r>
-      <w:proofErr w:type="spellEnd"/>
-      <w:r>
-        <w:rPr>
-          <w:rFonts w:asciiTheme="minorHAnsi" w:hAnsiTheme="minorHAnsi"/>
-          <w:sz w:val="20"/>
-          <w:szCs w:val="22"/>
-        </w:rPr>
-        <w:t xml:space="preserve">, Maria Teresa Arredondo, Themis P. </w:t>
-      </w:r>
-      <w:proofErr w:type="spellStart"/>
-      <w:r>
-        <w:rPr>
-          <w:rFonts w:asciiTheme="minorHAnsi" w:hAnsiTheme="minorHAnsi"/>
-          <w:sz w:val="20"/>
-          <w:szCs w:val="22"/>
-        </w:rPr>
-        <w:t>Exarchos</w:t>
-      </w:r>
-      <w:proofErr w:type="spellEnd"/>
-      <w:r>
-        <w:rPr>
-          <w:rFonts w:asciiTheme="minorHAnsi" w:hAnsiTheme="minorHAnsi"/>
-          <w:sz w:val="20"/>
-          <w:szCs w:val="22"/>
-        </w:rPr>
-        <w:t xml:space="preserve">, Demosthenes </w:t>
-      </w:r>
-      <w:proofErr w:type="spellStart"/>
-      <w:r>
-        <w:rPr>
-          <w:rFonts w:asciiTheme="minorHAnsi" w:hAnsiTheme="minorHAnsi"/>
-          <w:sz w:val="20"/>
-          <w:szCs w:val="22"/>
-        </w:rPr>
-        <w:t>Polyzos</w:t>
-      </w:r>
-      <w:proofErr w:type="spellEnd"/>
-      <w:r>
-        <w:rPr>
-          <w:rFonts w:asciiTheme="minorHAnsi" w:hAnsiTheme="minorHAnsi"/>
-          <w:sz w:val="20"/>
-          <w:szCs w:val="22"/>
-        </w:rPr>
-        <w:t xml:space="preserve"> and </w:t>
-      </w:r>
-      <w:proofErr w:type="spellStart"/>
-      <w:r>
-        <w:rPr>
-          <w:rFonts w:asciiTheme="minorHAnsi" w:hAnsiTheme="minorHAnsi"/>
-          <w:sz w:val="20"/>
-          <w:szCs w:val="22"/>
-        </w:rPr>
-        <w:t>Dimitrios</w:t>
-      </w:r>
-      <w:proofErr w:type="spellEnd"/>
-      <w:r>
-        <w:rPr>
-          <w:rFonts w:asciiTheme="minorHAnsi" w:hAnsiTheme="minorHAnsi"/>
-          <w:sz w:val="20"/>
-          <w:szCs w:val="22"/>
-        </w:rPr>
-        <w:t xml:space="preserve"> I. Fotiadis, “Data Mining for Blood Glucose Prediction and Knowledge Discovery in Diabetic Patients: The METABO Diabetes </w:t>
-      </w:r>
-      <w:proofErr w:type="spellStart"/>
-      <w:r>
-        <w:rPr>
-          <w:rFonts w:asciiTheme="minorHAnsi" w:hAnsiTheme="minorHAnsi"/>
-          <w:sz w:val="20"/>
-          <w:szCs w:val="22"/>
-        </w:rPr>
-        <w:t>Modeling</w:t>
-      </w:r>
-      <w:proofErr w:type="spellEnd"/>
-      <w:r>
-        <w:rPr>
-          <w:rFonts w:asciiTheme="minorHAnsi" w:hAnsiTheme="minorHAnsi"/>
-          <w:sz w:val="20"/>
-          <w:szCs w:val="22"/>
-        </w:rPr>
-        <w:t xml:space="preserve"> and Management System”, </w:t>
+        <w:t xml:space="preserve">Eleni Georga, Vasilios Protopappas, Alejandra Guillen, Giuseppe Fico, Diego, Ardigo, Maria Teresa Arredondo, Themis P. Exarchos, Demosthenes Polyzos and Dimitrios I. Fotiadis, “Data Mining for Blood Glucose Prediction and Knowledge Discovery in Diabetic Patients: The METABO Diabetes Modeling and Management System”, </w:t>
       </w:r>
       <w:r>
         <w:rPr>
@@ -4086,7 +4664,6 @@
           <w:sz w:val="20"/>
           <w:szCs w:val="22"/>
         </w:rPr>
-        <w:lastRenderedPageBreak/>
         <w:t>Transactions on Systems, Man, And Cybernetics—Part B: Cybernetics, Vol. 33, No. 5, October 2003</w:t>
       </w:r>
     </w:p>
@@ -4107,7 +4684,6 @@
           <w:szCs w:val="22"/>
         </w:rPr>
       </w:pPr>
-      <w:proofErr w:type="spellStart"/>
       <w:r>
         <w:rPr>
           <w:rFonts w:asciiTheme="minorHAnsi" w:hAnsiTheme="minorHAnsi"/>
@@ -4116,7 +4692,6 @@
         </w:rPr>
         <w:t>Zeevi</w:t>
       </w:r>
-      <w:proofErr w:type="spellEnd"/>
       <w:r>
         <w:rPr>
           <w:rFonts w:asciiTheme="minorHAnsi" w:hAnsiTheme="minorHAnsi"/>
@@ -4131,25 +4706,7 @@
           <w:sz w:val="20"/>
           <w:szCs w:val="22"/>
         </w:rPr>
-        <w:t xml:space="preserve"> “Personalized Nutrition by Prediction of </w:t>
-      </w:r>
-      <w:proofErr w:type="spellStart"/>
-      <w:r>
-        <w:rPr>
-          <w:rFonts w:asciiTheme="minorHAnsi" w:hAnsiTheme="minorHAnsi"/>
-          <w:sz w:val="20"/>
-          <w:szCs w:val="22"/>
-        </w:rPr>
-        <w:t>Glycemic</w:t>
-      </w:r>
-      <w:proofErr w:type="spellEnd"/>
-      <w:r>
-        <w:rPr>
-          <w:rFonts w:asciiTheme="minorHAnsi" w:hAnsiTheme="minorHAnsi"/>
-          <w:sz w:val="20"/>
-          <w:szCs w:val="22"/>
-        </w:rPr>
-        <w:t xml:space="preserve"> Responses”, </w:t>
+        <w:t xml:space="preserve"> “Personalized Nutrition by Prediction of Glycemic Responses”, </w:t>
       </w:r>
       <w:r>
         <w:rPr>
@@ -4201,25 +4758,7 @@
           <w:sz w:val="20"/>
           <w:szCs w:val="22"/>
         </w:rPr>
-        <w:t xml:space="preserve">Riccardo </w:t>
-      </w:r>
-      <w:proofErr w:type="spellStart"/>
-      <w:r>
-        <w:rPr>
-          <w:rFonts w:asciiTheme="minorHAnsi" w:hAnsiTheme="minorHAnsi"/>
-          <w:sz w:val="20"/>
-          <w:szCs w:val="22"/>
-        </w:rPr>
-        <w:t>Bellazzi</w:t>
-      </w:r>
-      <w:proofErr w:type="spellEnd"/>
-      <w:r>
-        <w:rPr>
-          <w:rFonts w:asciiTheme="minorHAnsi" w:hAnsiTheme="minorHAnsi"/>
-          <w:sz w:val="20"/>
-          <w:szCs w:val="22"/>
-        </w:rPr>
-        <w:t>, Ph.D.</w:t>
+        <w:t>Riccardo Bellazzi, Ph.D.</w:t>
       </w:r>
       <w:r>
         <w:rPr>
@@ -4286,25 +4825,7 @@
           <w:sz w:val="20"/>
           <w:szCs w:val="22"/>
         </w:rPr>
-        <w:t xml:space="preserve">Scott M. </w:t>
-      </w:r>
-      <w:proofErr w:type="spellStart"/>
-      <w:r>
-        <w:rPr>
-          <w:rFonts w:asciiTheme="minorHAnsi" w:hAnsiTheme="minorHAnsi"/>
-          <w:sz w:val="20"/>
-          <w:szCs w:val="22"/>
-        </w:rPr>
-        <w:t>Pappada</w:t>
-      </w:r>
-      <w:proofErr w:type="spellEnd"/>
-      <w:r>
-        <w:rPr>
-          <w:rFonts w:asciiTheme="minorHAnsi" w:hAnsiTheme="minorHAnsi"/>
-          <w:sz w:val="20"/>
-          <w:szCs w:val="22"/>
-        </w:rPr>
-        <w:t>, B.S.,</w:t>
+        <w:t>Scott M. Pappada, B.S.,</w:t>
       </w:r>
       <w:r>
         <w:rPr>
@@ -4362,69 +4883,7 @@
           <w:sz w:val="20"/>
           <w:szCs w:val="22"/>
         </w:rPr>
-        <w:t xml:space="preserve">C. Zecchin, A. </w:t>
-      </w:r>
-      <w:proofErr w:type="spellStart"/>
-      <w:r>
-        <w:rPr>
-          <w:rFonts w:asciiTheme="minorHAnsi" w:hAnsiTheme="minorHAnsi"/>
-          <w:sz w:val="20"/>
-          <w:szCs w:val="22"/>
-        </w:rPr>
-        <w:t>Facchinetti</w:t>
-      </w:r>
-      <w:proofErr w:type="spellEnd"/>
-      <w:r>
-        <w:rPr>
-          <w:rFonts w:asciiTheme="minorHAnsi" w:hAnsiTheme="minorHAnsi"/>
-          <w:sz w:val="20"/>
-          <w:szCs w:val="22"/>
-        </w:rPr>
-        <w:t xml:space="preserve">, G. </w:t>
-      </w:r>
-      <w:proofErr w:type="spellStart"/>
-      <w:r>
-        <w:rPr>
-          <w:rFonts w:asciiTheme="minorHAnsi" w:hAnsiTheme="minorHAnsi"/>
-          <w:sz w:val="20"/>
-          <w:szCs w:val="22"/>
-        </w:rPr>
-        <w:t>Sparacino</w:t>
-      </w:r>
-      <w:proofErr w:type="spellEnd"/>
-      <w:r>
-        <w:rPr>
-          <w:rFonts w:asciiTheme="minorHAnsi" w:hAnsiTheme="minorHAnsi"/>
-          <w:sz w:val="20"/>
-          <w:szCs w:val="22"/>
-        </w:rPr>
-        <w:t xml:space="preserve">, G. De Nicolao, and C. </w:t>
-      </w:r>
-      <w:proofErr w:type="spellStart"/>
-      <w:r>
-        <w:rPr>
-          <w:rFonts w:asciiTheme="minorHAnsi" w:hAnsiTheme="minorHAnsi"/>
-          <w:sz w:val="20"/>
-          <w:szCs w:val="22"/>
-        </w:rPr>
-        <w:t>Cobelli</w:t>
-      </w:r>
-      <w:proofErr w:type="spellEnd"/>
-      <w:r>
-        <w:rPr>
-          <w:rFonts w:asciiTheme="minorHAnsi" w:hAnsiTheme="minorHAnsi"/>
-          <w:sz w:val="20"/>
-          <w:szCs w:val="22"/>
-        </w:rPr>
-        <w:t>, “</w:t>
-      </w:r>
-      <w:r>
-        <w:rPr>
-          <w:rFonts w:asciiTheme="minorHAnsi" w:hAnsiTheme="minorHAnsi"/>
-          <w:sz w:val="20"/>
-          <w:szCs w:val="22"/>
-        </w:rPr>
-        <w:t>A New Neural Network Approach for Short-Term Glucose Prediction Using</w:t>
+        <w:t>C. Zecchin, A. Facchinetti, G. Sparacino, G. De Nicolao, and C. Cobelli, “A New Neural Network Approach for Short-Term Glucose Prediction Using</w:t>
       </w:r>
       <w:r>
         <w:rPr>
@@ -4440,15 +4899,7 @@
           <w:sz w:val="20"/>
           <w:szCs w:val="22"/>
         </w:rPr>
-        <w:t>Continuous Glucose Monitoring Time-Series and Meal Information</w:t>
-      </w:r>
-      <w:r>
-        <w:rPr>
-          <w:rFonts w:asciiTheme="minorHAnsi" w:hAnsiTheme="minorHAnsi"/>
-          <w:sz w:val="20"/>
-          <w:szCs w:val="22"/>
-        </w:rPr>
-        <w:t xml:space="preserve">”, </w:t>
+        <w:t xml:space="preserve">Continuous Glucose Monitoring Time-Series and Meal Information”, </w:t>
       </w:r>
       <w:r>
         <w:rPr>
@@ -4469,52 +4920,14 @@
         </w:rPr>
         <w:t>rd</w:t>
       </w:r>
-      <w:bookmarkStart w:id="1" w:name="_GoBack"/>
-      <w:bookmarkEnd w:id="1"/>
-      <w:r>
-        <w:rPr>
-          <w:rFonts w:asciiTheme="minorHAnsi" w:hAnsiTheme="minorHAnsi"/>
-          <w:i/>
-          <w:sz w:val="20"/>
-          <w:szCs w:val="22"/>
-        </w:rPr>
-        <w:t xml:space="preserve"> Annual International</w:t>
-      </w:r>
-      <w:r>
-        <w:rPr>
-          <w:rFonts w:asciiTheme="minorHAnsi" w:hAnsiTheme="minorHAnsi"/>
-          <w:i/>
-          <w:sz w:val="20"/>
-          <w:szCs w:val="22"/>
-        </w:rPr>
-        <w:t xml:space="preserve"> </w:t>
-      </w:r>
-      <w:r>
-        <w:rPr>
-          <w:rFonts w:asciiTheme="minorHAnsi" w:hAnsiTheme="minorHAnsi"/>
-          <w:i/>
-          <w:sz w:val="20"/>
-          <w:szCs w:val="22"/>
-        </w:rPr>
-        <w:t>Conference of the IEEE EMBS</w:t>
-      </w:r>
-      <w:r>
-        <w:rPr>
-          <w:rFonts w:asciiTheme="minorHAnsi" w:hAnsiTheme="minorHAnsi"/>
-          <w:i/>
-          <w:sz w:val="20"/>
-          <w:szCs w:val="22"/>
-        </w:rPr>
-        <w:t xml:space="preserve">, </w:t>
-      </w:r>
-      <w:r>
-        <w:rPr>
-          <w:rFonts w:asciiTheme="minorHAnsi" w:hAnsiTheme="minorHAnsi"/>
-          <w:i/>
-          <w:sz w:val="20"/>
-          <w:szCs w:val="22"/>
-        </w:rPr>
-        <w:t>Boston, Massachusetts USA, August 30 - September 3, 2011</w:t>
+      <w:r>
+        <w:rPr>
+          <w:rFonts w:asciiTheme="minorHAnsi" w:hAnsiTheme="minorHAnsi"/>
+          <w:i/>
+          <w:sz w:val="20"/>
+          <w:szCs w:val="22"/>
+        </w:rPr>
+        <w:t xml:space="preserve"> Annual International Conference of the IEEE EMBS, Boston, Massachusetts USA, August 30 - September 3, 2011</w:t>
       </w:r>
     </w:p>
     <w:p>
@@ -4529,13 +4942,450 @@
         <w:jc w:val="both"/>
         <w:rPr>
           <w:rFonts w:asciiTheme="minorHAnsi" w:hAnsiTheme="minorHAnsi"/>
-          <w:sz w:val="20"/>
-          <w:szCs w:val="22"/>
-        </w:rPr>
-      </w:pPr>
+          <w:i/>
+          <w:sz w:val="20"/>
+          <w:szCs w:val="22"/>
+        </w:rPr>
+      </w:pPr>
+      <w:r>
+        <w:rPr>
+          <w:rFonts w:asciiTheme="minorHAnsi" w:hAnsiTheme="minorHAnsi"/>
+          <w:sz w:val="20"/>
+          <w:szCs w:val="22"/>
+        </w:rPr>
+        <w:t>C. Gireesh1, V. Punna Rao, “Blood Glucose Prediction Algorithms for Hypoglycemic</w:t>
+      </w:r>
+      <w:r>
+        <w:rPr>
+          <w:rFonts w:asciiTheme="minorHAnsi" w:hAnsiTheme="minorHAnsi"/>
+          <w:sz w:val="20"/>
+          <w:szCs w:val="22"/>
+        </w:rPr>
+        <w:t xml:space="preserve"> </w:t>
+      </w:r>
+      <w:r>
+        <w:rPr>
+          <w:rFonts w:asciiTheme="minorHAnsi" w:hAnsiTheme="minorHAnsi"/>
+          <w:sz w:val="20"/>
+          <w:szCs w:val="22"/>
+        </w:rPr>
+        <w:t xml:space="preserve">and/or Hyperglycemic Alerts”, </w:t>
+      </w:r>
+      <w:r>
+        <w:rPr>
+          <w:rFonts w:asciiTheme="minorHAnsi" w:hAnsiTheme="minorHAnsi"/>
+          <w:i/>
+          <w:sz w:val="20"/>
+          <w:szCs w:val="22"/>
+        </w:rPr>
+        <w:t>IJCSI International Journal of Computer Science Issues, Vol. 9, Issue 5, No 3, September 2012</w:t>
+      </w:r>
+    </w:p>
+    <w:p>
+      <w:pPr>
+        <w:pStyle w:val="Default"/>
+        <w:numPr>
+          <w:ilvl w:val="0"/>
+          <w:numId w:val="10"/>
+        </w:numPr>
+        <w:spacing w:after="240"/>
+        <w:ind w:left="567" w:hanging="567"/>
+        <w:jc w:val="both"/>
+        <w:rPr>
+          <w:rFonts w:asciiTheme="minorHAnsi" w:hAnsiTheme="minorHAnsi"/>
+          <w:i/>
+          <w:sz w:val="20"/>
+          <w:szCs w:val="22"/>
+        </w:rPr>
+      </w:pPr>
+      <w:r>
+        <w:rPr>
+          <w:rFonts w:asciiTheme="minorHAnsi" w:hAnsiTheme="minorHAnsi"/>
+          <w:sz w:val="20"/>
+          <w:szCs w:val="22"/>
+        </w:rPr>
+        <w:t>Francesca Zanderigo Ph.D., Giovanni Sparacino Ph.D.,</w:t>
+      </w:r>
+      <w:r>
+        <w:rPr>
+          <w:rFonts w:asciiTheme="minorHAnsi" w:hAnsiTheme="minorHAnsi"/>
+          <w:sz w:val="20"/>
+          <w:szCs w:val="22"/>
+        </w:rPr>
+        <w:t xml:space="preserve"> </w:t>
+      </w:r>
+      <w:r>
+        <w:rPr>
+          <w:rFonts w:asciiTheme="minorHAnsi" w:hAnsiTheme="minorHAnsi"/>
+          <w:sz w:val="20"/>
+          <w:szCs w:val="22"/>
+        </w:rPr>
+        <w:t>Boris Kovatchev</w:t>
+      </w:r>
+      <w:r>
+        <w:rPr>
+          <w:rFonts w:asciiTheme="minorHAnsi" w:hAnsiTheme="minorHAnsi"/>
+          <w:sz w:val="20"/>
+          <w:szCs w:val="22"/>
+        </w:rPr>
+        <w:t xml:space="preserve"> </w:t>
+      </w:r>
+      <w:r>
+        <w:rPr>
+          <w:rFonts w:asciiTheme="minorHAnsi" w:hAnsiTheme="minorHAnsi"/>
+          <w:sz w:val="20"/>
+          <w:szCs w:val="22"/>
+        </w:rPr>
+        <w:t xml:space="preserve">Ph.D. and Claudio Cobelli Ph.D., “Glucose Prediction Algorithms from Continuous Monitoring Data: Assessment of </w:t>
+      </w:r>
+      <w:r>
+        <w:rPr>
+          <w:rFonts w:asciiTheme="minorHAnsi" w:hAnsiTheme="minorHAnsi"/>
+          <w:sz w:val="20"/>
+          <w:szCs w:val="22"/>
+        </w:rPr>
+        <w:lastRenderedPageBreak/>
+        <w:t>Accuracy via Continuous Glucose Error-Grid Analysis”,</w:t>
+      </w:r>
+      <w:r>
+        <w:rPr>
+          <w:rFonts w:asciiTheme="minorHAnsi" w:hAnsiTheme="minorHAnsi"/>
+          <w:sz w:val="20"/>
+          <w:szCs w:val="22"/>
+        </w:rPr>
+        <w:t xml:space="preserve"> </w:t>
+      </w:r>
+      <w:r>
+        <w:rPr>
+          <w:rFonts w:asciiTheme="minorHAnsi" w:hAnsiTheme="minorHAnsi"/>
+          <w:i/>
+          <w:sz w:val="20"/>
+          <w:szCs w:val="22"/>
+        </w:rPr>
+        <w:t>Journal of Diabetes Science and Technology Volume 1, Issue 5, September 2007</w:t>
+      </w:r>
+    </w:p>
+    <w:p>
+      <w:pPr>
+        <w:pStyle w:val="Default"/>
+        <w:numPr>
+          <w:ilvl w:val="0"/>
+          <w:numId w:val="10"/>
+        </w:numPr>
+        <w:spacing w:after="240"/>
+        <w:ind w:left="567" w:hanging="567"/>
+        <w:jc w:val="both"/>
+        <w:rPr>
+          <w:rFonts w:asciiTheme="minorHAnsi" w:hAnsiTheme="minorHAnsi"/>
+          <w:sz w:val="20"/>
+          <w:szCs w:val="22"/>
+        </w:rPr>
+      </w:pPr>
+      <w:r>
+        <w:rPr>
+          <w:rFonts w:asciiTheme="minorHAnsi" w:hAnsiTheme="minorHAnsi"/>
+          <w:sz w:val="20"/>
+          <w:szCs w:val="22"/>
+        </w:rPr>
+        <w:t>Giovanni Sparacino, Francesca Zanderigo, Stefano Corazza, Alberto Maran, Andrea Facchinetti, and</w:t>
+      </w:r>
+      <w:r>
+        <w:rPr>
+          <w:rFonts w:asciiTheme="minorHAnsi" w:hAnsiTheme="minorHAnsi"/>
+          <w:sz w:val="20"/>
+          <w:szCs w:val="22"/>
+        </w:rPr>
+        <w:t xml:space="preserve"> </w:t>
+      </w:r>
+      <w:r>
+        <w:rPr>
+          <w:rFonts w:asciiTheme="minorHAnsi" w:hAnsiTheme="minorHAnsi"/>
+          <w:sz w:val="20"/>
+          <w:szCs w:val="22"/>
+        </w:rPr>
+        <w:t>Claudio Cobelli, “</w:t>
+      </w:r>
+      <w:r>
+        <w:rPr>
+          <w:rFonts w:asciiTheme="minorHAnsi" w:hAnsiTheme="minorHAnsi"/>
+          <w:sz w:val="20"/>
+          <w:szCs w:val="22"/>
+        </w:rPr>
+        <w:t>Glucose Concentration can be Predicted Ahead in Time From Continuous Glucose Monitoring Sensor Time-Series</w:t>
+      </w:r>
+      <w:r>
+        <w:rPr>
+          <w:rFonts w:asciiTheme="minorHAnsi" w:hAnsiTheme="minorHAnsi"/>
+          <w:sz w:val="20"/>
+          <w:szCs w:val="22"/>
+        </w:rPr>
+        <w:t>”,</w:t>
+      </w:r>
+      <w:r>
+        <w:rPr>
+          <w:rFonts w:asciiTheme="minorHAnsi" w:hAnsiTheme="minorHAnsi"/>
+          <w:sz w:val="20"/>
+          <w:szCs w:val="22"/>
+        </w:rPr>
+        <w:t xml:space="preserve"> </w:t>
+      </w:r>
+      <w:r>
+        <w:rPr>
+          <w:rFonts w:asciiTheme="minorHAnsi" w:hAnsiTheme="minorHAnsi"/>
+          <w:i/>
+          <w:sz w:val="20"/>
+          <w:szCs w:val="22"/>
+        </w:rPr>
+        <w:t>IEEE</w:t>
+      </w:r>
+      <w:r>
+        <w:rPr>
+          <w:rFonts w:asciiTheme="minorHAnsi" w:hAnsiTheme="minorHAnsi"/>
+          <w:i/>
+          <w:sz w:val="20"/>
+          <w:szCs w:val="22"/>
+        </w:rPr>
+        <w:t xml:space="preserve"> Transactions </w:t>
+      </w:r>
+      <w:r>
+        <w:rPr>
+          <w:rFonts w:asciiTheme="minorHAnsi" w:hAnsiTheme="minorHAnsi"/>
+          <w:i/>
+          <w:sz w:val="20"/>
+          <w:szCs w:val="22"/>
+        </w:rPr>
+        <w:t>o</w:t>
+      </w:r>
+      <w:r>
+        <w:rPr>
+          <w:rFonts w:asciiTheme="minorHAnsi" w:hAnsiTheme="minorHAnsi"/>
+          <w:i/>
+          <w:sz w:val="20"/>
+          <w:szCs w:val="22"/>
+        </w:rPr>
+        <w:t>n Biomedical Engineering, Vol. 54, No. 5, May 2007</w:t>
+      </w:r>
+      <w:r>
+        <w:rPr>
+          <w:rFonts w:asciiTheme="minorHAnsi" w:hAnsiTheme="minorHAnsi"/>
+          <w:sz w:val="20"/>
+          <w:szCs w:val="22"/>
+        </w:rPr>
+        <w:t xml:space="preserve"> </w:t>
+      </w:r>
+    </w:p>
+    <w:p>
+      <w:pPr>
+        <w:pStyle w:val="Default"/>
+        <w:numPr>
+          <w:ilvl w:val="0"/>
+          <w:numId w:val="10"/>
+        </w:numPr>
+        <w:spacing w:after="240"/>
+        <w:ind w:left="567" w:hanging="567"/>
+        <w:jc w:val="both"/>
+        <w:rPr>
+          <w:rFonts w:asciiTheme="minorHAnsi" w:hAnsiTheme="minorHAnsi"/>
+          <w:sz w:val="20"/>
+          <w:szCs w:val="22"/>
+        </w:rPr>
+      </w:pPr>
+      <w:r>
+        <w:rPr>
+          <w:sz w:val="20"/>
+        </w:rPr>
+        <w:t>C</w:t>
+      </w:r>
+      <w:r>
+        <w:rPr>
+          <w:rFonts w:asciiTheme="minorHAnsi" w:hAnsiTheme="minorHAnsi"/>
+          <w:sz w:val="20"/>
+          <w:szCs w:val="22"/>
+        </w:rPr>
+        <w:t>. Perez-Gand</w:t>
+      </w:r>
+      <w:r>
+        <w:rPr>
+          <w:rFonts w:asciiTheme="minorHAnsi" w:hAnsiTheme="minorHAnsi"/>
+          <w:sz w:val="20"/>
+          <w:szCs w:val="22"/>
+        </w:rPr>
+        <w:t>i</w:t>
+      </w:r>
+      <w:r>
+        <w:rPr>
+          <w:rFonts w:asciiTheme="minorHAnsi" w:hAnsiTheme="minorHAnsi"/>
+          <w:sz w:val="20"/>
+          <w:szCs w:val="22"/>
+        </w:rPr>
+        <w:t>a, A. Facchinetti, G. Sparacino, C. Cobelli, E. Gomez,</w:t>
+      </w:r>
+      <w:r>
+        <w:rPr>
+          <w:rFonts w:asciiTheme="minorHAnsi" w:hAnsiTheme="minorHAnsi"/>
+          <w:sz w:val="20"/>
+          <w:szCs w:val="22"/>
+        </w:rPr>
+        <w:t xml:space="preserve"> </w:t>
+      </w:r>
+      <w:r>
+        <w:rPr>
+          <w:rFonts w:asciiTheme="minorHAnsi" w:hAnsiTheme="minorHAnsi"/>
+          <w:sz w:val="20"/>
+          <w:szCs w:val="22"/>
+        </w:rPr>
+        <w:t>M. Rigla, A. de Leiva, and M. Hernando, “Artificial neural network</w:t>
+      </w:r>
+      <w:r>
+        <w:rPr>
+          <w:rFonts w:asciiTheme="minorHAnsi" w:hAnsiTheme="minorHAnsi"/>
+          <w:sz w:val="20"/>
+          <w:szCs w:val="22"/>
+        </w:rPr>
+        <w:t xml:space="preserve"> </w:t>
+      </w:r>
+      <w:r>
+        <w:rPr>
+          <w:rFonts w:asciiTheme="minorHAnsi" w:hAnsiTheme="minorHAnsi"/>
+          <w:sz w:val="20"/>
+          <w:szCs w:val="22"/>
+        </w:rPr>
+        <w:t>algorithm for on-line glucose prediction from continuous glucose</w:t>
+      </w:r>
+      <w:r>
+        <w:rPr>
+          <w:rFonts w:asciiTheme="minorHAnsi" w:hAnsiTheme="minorHAnsi"/>
+          <w:sz w:val="20"/>
+          <w:szCs w:val="22"/>
+        </w:rPr>
+        <w:t xml:space="preserve"> </w:t>
+      </w:r>
+      <w:r>
+        <w:rPr>
+          <w:rFonts w:asciiTheme="minorHAnsi" w:hAnsiTheme="minorHAnsi"/>
+          <w:sz w:val="20"/>
+          <w:szCs w:val="22"/>
+        </w:rPr>
+        <w:t>monitoring”</w:t>
+      </w:r>
+      <w:r>
+        <w:rPr>
+          <w:rFonts w:asciiTheme="minorHAnsi" w:hAnsiTheme="minorHAnsi"/>
+          <w:sz w:val="20"/>
+          <w:szCs w:val="22"/>
+        </w:rPr>
+        <w:t>,</w:t>
+      </w:r>
+      <w:r>
+        <w:rPr>
+          <w:rFonts w:asciiTheme="minorHAnsi" w:hAnsiTheme="minorHAnsi"/>
+          <w:sz w:val="20"/>
+          <w:szCs w:val="22"/>
+        </w:rPr>
+        <w:t xml:space="preserve"> </w:t>
+      </w:r>
+      <w:r>
+        <w:rPr>
+          <w:rFonts w:asciiTheme="minorHAnsi" w:hAnsiTheme="minorHAnsi"/>
+          <w:i/>
+          <w:sz w:val="20"/>
+          <w:szCs w:val="22"/>
+        </w:rPr>
+        <w:t>Diabetes Tech</w:t>
+      </w:r>
+      <w:r>
+        <w:rPr>
+          <w:rFonts w:asciiTheme="minorHAnsi" w:hAnsiTheme="minorHAnsi"/>
+          <w:i/>
+          <w:sz w:val="20"/>
+          <w:szCs w:val="22"/>
+        </w:rPr>
+        <w:t>nology &amp;</w:t>
+      </w:r>
+      <w:r>
+        <w:rPr>
+          <w:rFonts w:asciiTheme="minorHAnsi" w:hAnsiTheme="minorHAnsi"/>
+          <w:i/>
+          <w:sz w:val="20"/>
+          <w:szCs w:val="22"/>
+        </w:rPr>
+        <w:t xml:space="preserve"> </w:t>
+      </w:r>
+      <w:r>
+        <w:rPr>
+          <w:rFonts w:asciiTheme="minorHAnsi" w:hAnsiTheme="minorHAnsi"/>
+          <w:i/>
+          <w:sz w:val="20"/>
+          <w:szCs w:val="22"/>
+        </w:rPr>
+        <w:t>Therapeutics</w:t>
+      </w:r>
+      <w:r>
+        <w:rPr>
+          <w:rFonts w:asciiTheme="minorHAnsi" w:hAnsiTheme="minorHAnsi"/>
+          <w:i/>
+          <w:sz w:val="20"/>
+          <w:szCs w:val="22"/>
+        </w:rPr>
+        <w:t>,</w:t>
+      </w:r>
+      <w:r>
+        <w:rPr>
+          <w:rFonts w:asciiTheme="minorHAnsi" w:hAnsiTheme="minorHAnsi"/>
+          <w:i/>
+          <w:sz w:val="20"/>
+          <w:szCs w:val="22"/>
+        </w:rPr>
+        <w:t xml:space="preserve"> Volume</w:t>
+      </w:r>
+      <w:r>
+        <w:rPr>
+          <w:rFonts w:asciiTheme="minorHAnsi" w:hAnsiTheme="minorHAnsi"/>
+          <w:i/>
+          <w:sz w:val="20"/>
+          <w:szCs w:val="22"/>
+        </w:rPr>
+        <w:t xml:space="preserve"> 12, </w:t>
+      </w:r>
+      <w:r>
+        <w:rPr>
+          <w:rFonts w:asciiTheme="minorHAnsi" w:hAnsiTheme="minorHAnsi"/>
+          <w:i/>
+          <w:sz w:val="20"/>
+          <w:szCs w:val="22"/>
+        </w:rPr>
+        <w:t>Number</w:t>
+      </w:r>
+      <w:r>
+        <w:rPr>
+          <w:rFonts w:asciiTheme="minorHAnsi" w:hAnsiTheme="minorHAnsi"/>
+          <w:i/>
+          <w:sz w:val="20"/>
+          <w:szCs w:val="22"/>
+        </w:rPr>
+        <w:t xml:space="preserve"> 1, p</w:t>
+      </w:r>
+      <w:r>
+        <w:rPr>
+          <w:rFonts w:asciiTheme="minorHAnsi" w:hAnsiTheme="minorHAnsi"/>
+          <w:i/>
+          <w:sz w:val="20"/>
+          <w:szCs w:val="22"/>
+        </w:rPr>
+        <w:t>ages</w:t>
+      </w:r>
+      <w:r>
+        <w:rPr>
+          <w:rFonts w:asciiTheme="minorHAnsi" w:hAnsiTheme="minorHAnsi"/>
+          <w:i/>
+          <w:sz w:val="20"/>
+          <w:szCs w:val="22"/>
+        </w:rPr>
+        <w:t xml:space="preserve"> 81–88, 2010</w:t>
+      </w:r>
     </w:p>
     <w:sectPr>
-      <w:footerReference w:type="default" r:id="rId10"/>
+      <w:footerReference w:type="default" r:id="rId8"/>
       <w:pgSz w:w="11906" w:h="16838"/>
       <w:pgMar w:top="567" w:right="1133" w:bottom="1440" w:left="1134" w:header="708" w:footer="708" w:gutter="0"/>
       <w:cols w:space="708"/>
@@ -4543,33 +5393,6 @@
     </w:sectPr>
   </w:body>
 </w:document>
-</file>
-
-<file path=word/comments.xml><?xml version="1.0" encoding="utf-8"?>
-<w:comments xmlns:wpc="http://schemas.microsoft.com/office/word/2010/wordprocessingCanvas" xmlns:cx="http://schemas.microsoft.com/office/drawing/2014/chartex" xmlns:cx1="http://schemas.microsoft.com/office/drawing/2015/9/8/chartex" xmlns:cx2="http://schemas.microsoft.com/office/drawing/2015/10/21/chartex" xmlns:cx3="http://schemas.microsoft.com/office/drawing/2016/5/9/chartex" xmlns:cx4="http://schemas.microsoft.com/office/drawing/2016/5/10/chartex" xmlns:cx5="http://schemas.microsoft.com/office/drawing/2016/5/11/chartex" xmlns:cx6="http://schemas.microsoft.com/office/drawing/2016/5/12/chartex" xmlns:cx7="http://schemas.microsoft.com/office/drawing/2016/5/13/chartex" xmlns:cx8="http://schemas.microsoft.com/office/drawing/2016/5/14/chartex" xmlns:mc="http://schemas.openxmlformats.org/markup-compatibility/2006" xmlns:aink="http://schemas.microsoft.com/office/drawing/2016/ink" xmlns:am3d="http://schemas.microsoft.com/office/drawing/2017/model3d" xmlns:o="urn:schemas-microsoft-com:office:office" xmlns:r="http://schemas.openxmlformats.org/officeDocument/2006/relationships" xmlns:m="http://schemas.openxmlformats.org/officeDocument/2006/math" xmlns:v="urn:schemas-microsoft-com:vml" xmlns:wp14="http://schemas.microsoft.com/office/word/2010/wordprocessingDrawing" xmlns:wp="http://schemas.openxmlformats.org/drawingml/2006/wordprocessingDrawing" xmlns:w10="urn:schemas-microsoft-com:office:word" xmlns:w="http://schemas.openxmlformats.org/wordprocessingml/2006/main" xmlns:w14="http://schemas.microsoft.com/office/word/2010/wordml" xmlns:w15="http://schemas.microsoft.com/office/word/2012/wordml" xmlns:w16cid="http://schemas.microsoft.com/office/word/2016/wordml/cid" xmlns:w16se="http://schemas.microsoft.com/office/word/2015/wordml/symex" xmlns:wpg="http://schemas.microsoft.com/office/word/2010/wordprocessingGroup" xmlns:wpi="http://schemas.microsoft.com/office/word/2010/wordprocessingInk" xmlns:wne="http://schemas.microsoft.com/office/word/2006/wordml" xmlns:wps="http://schemas.microsoft.com/office/word/2010/wordprocessingShape" mc:Ignorable="w14 w15 w16se w16cid wp14">
-  <w:comment w:id="0" w:author="Dorielle Spiteri" w:date="2017-12-26T14:19:00Z" w:initials="DS">
-    <w:p>
-      <w:pPr>
-        <w:pStyle w:val="CommentText"/>
-      </w:pPr>
-      <w:r>
-        <w:rPr>
-          <w:rStyle w:val="CommentReference"/>
-        </w:rPr>
-        <w:annotationRef/>
-      </w:r>
-      <w:r>
-        <w:t>1,193 words</w:t>
-      </w:r>
-    </w:p>
-  </w:comment>
-</w:comments>
-</file>
-
-<file path=word/commentsExtended.xml><?xml version="1.0" encoding="utf-8"?>
-<w15:commentsEx xmlns:wpc="http://schemas.microsoft.com/office/word/2010/wordprocessingCanvas" xmlns:cx="http://schemas.microsoft.com/office/drawing/2014/chartex" xmlns:cx1="http://schemas.microsoft.com/office/drawing/2015/9/8/chartex" xmlns:cx2="http://schemas.microsoft.com/office/drawing/2015/10/21/chartex" xmlns:cx3="http://schemas.microsoft.com/office/drawing/2016/5/9/chartex" xmlns:cx4="http://schemas.microsoft.com/office/drawing/2016/5/10/chartex" xmlns:cx5="http://schemas.microsoft.com/office/drawing/2016/5/11/chartex" xmlns:cx6="http://schemas.microsoft.com/office/drawing/2016/5/12/chartex" xmlns:cx7="http://schemas.microsoft.com/office/drawing/2016/5/13/chartex" xmlns:cx8="http://schemas.microsoft.com/office/drawing/2016/5/14/chartex" xmlns:mc="http://schemas.openxmlformats.org/markup-compatibility/2006" xmlns:aink="http://schemas.microsoft.com/office/drawing/2016/ink" xmlns:am3d="http://schemas.microsoft.com/office/drawing/2017/model3d" xmlns:o="urn:schemas-microsoft-com:office:office" xmlns:r="http://schemas.openxmlformats.org/officeDocument/2006/relationships" xmlns:m="http://schemas.openxmlformats.org/officeDocument/2006/math" xmlns:v="urn:schemas-microsoft-com:vml" xmlns:wp14="http://schemas.microsoft.com/office/word/2010/wordprocessingDrawing" xmlns:wp="http://schemas.openxmlformats.org/drawingml/2006/wordprocessingDrawing" xmlns:w10="urn:schemas-microsoft-com:office:word" xmlns:w="http://schemas.openxmlformats.org/wordprocessingml/2006/main" xmlns:w14="http://schemas.microsoft.com/office/word/2010/wordml" xmlns:w15="http://schemas.microsoft.com/office/word/2012/wordml" xmlns:w16cid="http://schemas.microsoft.com/office/word/2016/wordml/cid" xmlns:w16se="http://schemas.microsoft.com/office/word/2015/wordml/symex" xmlns:wpg="http://schemas.microsoft.com/office/word/2010/wordprocessingGroup" xmlns:wpi="http://schemas.microsoft.com/office/word/2010/wordprocessingInk" xmlns:wne="http://schemas.microsoft.com/office/word/2006/wordml" xmlns:wps="http://schemas.microsoft.com/office/word/2010/wordprocessingShape" mc:Ignorable="w14 w15 w16se w16cid wp14">
-  <w15:commentEx w15:paraId="4007657E" w15:done="0"/>
-</w15:commentsEx>
 </file>
 
 <file path=word/endnotes.xml><?xml version="1.0" encoding="utf-8"?>
@@ -4648,7 +5471,7 @@
             <w:noProof/>
             <w:sz w:val="20"/>
           </w:rPr>
-          <w:t>3</w:t>
+          <w:t>7</w:t>
         </w:r>
         <w:r>
           <w:rPr>
@@ -5351,8 +6174,8 @@
   <w:abstractNum w:abstractNumId="7" w15:restartNumberingAfterBreak="0">
     <w:nsid w:val="5B8F54C4"/>
     <w:multiLevelType w:val="hybridMultilevel"/>
-    <w:tmpl w:val="533A2768"/>
-    <w:lvl w:ilvl="0" w:tplc="D310A580">
+    <w:tmpl w:val="258E3D74"/>
+    <w:lvl w:ilvl="0" w:tplc="DDAA44B4">
       <w:start w:val="1"/>
       <w:numFmt w:val="decimal"/>
       <w:lvlText w:val="[%1]"/>
@@ -5362,6 +6185,7 @@
       </w:pPr>
       <w:rPr>
         <w:rFonts w:hint="default"/>
+        <w:i w:val="0"/>
       </w:rPr>
     </w:lvl>
     <w:lvl w:ilvl="1" w:tplc="08090019" w:tentative="1">
@@ -5762,14 +6586,6 @@
     <w:abstractNumId w:val="6"/>
   </w:num>
 </w:numbering>
-</file>
-
-<file path=word/people.xml><?xml version="1.0" encoding="utf-8"?>
-<w15:people xmlns:wpc="http://schemas.microsoft.com/office/word/2010/wordprocessingCanvas" xmlns:cx="http://schemas.microsoft.com/office/drawing/2014/chartex" xmlns:cx1="http://schemas.microsoft.com/office/drawing/2015/9/8/chartex" xmlns:cx2="http://schemas.microsoft.com/office/drawing/2015/10/21/chartex" xmlns:cx3="http://schemas.microsoft.com/office/drawing/2016/5/9/chartex" xmlns:cx4="http://schemas.microsoft.com/office/drawing/2016/5/10/chartex" xmlns:cx5="http://schemas.microsoft.com/office/drawing/2016/5/11/chartex" xmlns:cx6="http://schemas.microsoft.com/office/drawing/2016/5/12/chartex" xmlns:cx7="http://schemas.microsoft.com/office/drawing/2016/5/13/chartex" xmlns:cx8="http://schemas.microsoft.com/office/drawing/2016/5/14/chartex" xmlns:mc="http://schemas.openxmlformats.org/markup-compatibility/2006" xmlns:aink="http://schemas.microsoft.com/office/drawing/2016/ink" xmlns:am3d="http://schemas.microsoft.com/office/drawing/2017/model3d" xmlns:o="urn:schemas-microsoft-com:office:office" xmlns:r="http://schemas.openxmlformats.org/officeDocument/2006/relationships" xmlns:m="http://schemas.openxmlformats.org/officeDocument/2006/math" xmlns:v="urn:schemas-microsoft-com:vml" xmlns:wp14="http://schemas.microsoft.com/office/word/2010/wordprocessingDrawing" xmlns:wp="http://schemas.openxmlformats.org/drawingml/2006/wordprocessingDrawing" xmlns:w10="urn:schemas-microsoft-com:office:word" xmlns:w="http://schemas.openxmlformats.org/wordprocessingml/2006/main" xmlns:w14="http://schemas.microsoft.com/office/word/2010/wordml" xmlns:w15="http://schemas.microsoft.com/office/word/2012/wordml" xmlns:w16cid="http://schemas.microsoft.com/office/word/2016/wordml/cid" xmlns:w16se="http://schemas.microsoft.com/office/word/2015/wordml/symex" xmlns:wpg="http://schemas.microsoft.com/office/word/2010/wordprocessingGroup" xmlns:wpi="http://schemas.microsoft.com/office/word/2010/wordprocessingInk" xmlns:wne="http://schemas.microsoft.com/office/word/2006/wordml" xmlns:wps="http://schemas.microsoft.com/office/word/2010/wordprocessingShape" mc:Ignorable="w14 w15 w16se w16cid wp14">
-  <w15:person w15:author="Dorielle Spiteri">
-    <w15:presenceInfo w15:providerId="Windows Live" w15:userId="ea87856f4dd8cc92"/>
-  </w15:person>
-</w15:people>
 </file>
 
 <file path=word/styles.xml><?xml version="1.0" encoding="utf-8"?>
@@ -6846,6 +7662,61 @@
       <w:szCs w:val="20"/>
     </w:rPr>
   </w:style>
+  <w:style w:type="paragraph" w:customStyle="1" w:styleId="Pa4">
+    <w:name w:val="Pa4"/>
+    <w:basedOn w:val="Default"/>
+    <w:next w:val="Default"/>
+    <w:uiPriority w:val="99"/>
+    <w:rsid w:val="005E14A1"/>
+    <w:pPr>
+      <w:spacing w:line="241" w:lineRule="atLeast"/>
+    </w:pPr>
+    <w:rPr>
+      <w:rFonts w:ascii="Palatino" w:hAnsi="Palatino" w:cstheme="minorBidi"/>
+      <w:color w:val="auto"/>
+    </w:rPr>
+  </w:style>
+  <w:style w:type="character" w:customStyle="1" w:styleId="A6">
+    <w:name w:val="A6"/>
+    <w:uiPriority w:val="99"/>
+    <w:rsid w:val="005E14A1"/>
+    <w:rPr>
+      <w:rFonts w:cs="Palatino"/>
+      <w:b/>
+      <w:bCs/>
+      <w:color w:val="000000"/>
+      <w:sz w:val="20"/>
+      <w:szCs w:val="20"/>
+    </w:rPr>
+  </w:style>
+  <w:style w:type="paragraph" w:customStyle="1" w:styleId="Pa9">
+    <w:name w:val="Pa9"/>
+    <w:basedOn w:val="Default"/>
+    <w:next w:val="Default"/>
+    <w:uiPriority w:val="99"/>
+    <w:rsid w:val="00504CB5"/>
+    <w:pPr>
+      <w:spacing w:line="241" w:lineRule="atLeast"/>
+    </w:pPr>
+    <w:rPr>
+      <w:rFonts w:ascii="Palatino" w:hAnsi="Palatino" w:cstheme="minorBidi"/>
+      <w:color w:val="auto"/>
+    </w:rPr>
+  </w:style>
+  <w:style w:type="paragraph" w:customStyle="1" w:styleId="Pa8">
+    <w:name w:val="Pa8"/>
+    <w:basedOn w:val="Default"/>
+    <w:next w:val="Default"/>
+    <w:uiPriority w:val="99"/>
+    <w:rsid w:val="00504CB5"/>
+    <w:pPr>
+      <w:spacing w:line="241" w:lineRule="atLeast"/>
+    </w:pPr>
+    <w:rPr>
+      <w:rFonts w:ascii="Palatino" w:hAnsi="Palatino" w:cstheme="minorBidi"/>
+      <w:color w:val="auto"/>
+    </w:rPr>
+  </w:style>
 </w:styles>
 </file>
 
@@ -7115,7 +7986,7 @@
 </file>
 
 <file path=customXml/itemProps1.xml><?xml version="1.0" encoding="utf-8"?>
-<ds:datastoreItem xmlns:ds="http://schemas.openxmlformats.org/officeDocument/2006/customXml" ds:itemID="{FD884E6E-82A3-4337-B048-CC14DF2126D6}">
+<ds:datastoreItem xmlns:ds="http://schemas.openxmlformats.org/officeDocument/2006/customXml" ds:itemID="{C4B6C603-CB66-4615-BBB8-274171D3701B}">
   <ds:schemaRefs>
     <ds:schemaRef ds:uri="http://schemas.openxmlformats.org/officeDocument/2006/bibliography"/>
   </ds:schemaRefs>

</xml_diff>